<commit_message>
Working on games-as-decisions appendix
</commit_message>
<xml_diff>
--- a/_book/Game-Theory-as-Decision-Theory.docx
+++ b/_book/Game-Theory-as-Decision-Theory.docx
@@ -53,7 +53,7 @@
         <w:pStyle w:val="Date"/>
       </w:pPr>
       <w:r>
-        <w:t xml:space="preserve">2023-08-23</w:t>
+        <w:t xml:space="preserve">2023-08-25</w:t>
       </w:r>
     </w:p>
     <w:sdt>
@@ -126,7 +126,7 @@
       </w:r>
     </w:p>
     <w:bookmarkEnd w:id="21"/>
-    <w:bookmarkStart w:id="22" w:name="sec-intro"/>
+    <w:bookmarkStart w:id="23" w:name="sec-intro"/>
     <w:p>
       <w:pPr>
         <w:pStyle w:val="Heading1"/>
@@ -140,7 +140,7 @@
         <w:pStyle w:val="FirstParagraph"/>
       </w:pPr>
       <w:r>
-        <w:t xml:space="preserve">Textbook versions of game theory embed a distinctive approach to decision theory. That theory isn’t always made explicit, and it isn’t always clear how it handles some cases. But we can extract one interesting and plausible theory, which I’ll call Gamified Decision Theory (GDT), from these textbooks. There are nine characteristics of GDT (as I’ll understand it) that I will focus on. I’ll quickly list them here, then the bulk of the paper will consist of a section on each of the nine characteristics.</w:t>
+        <w:t xml:space="preserve">Textbook versions of game theory embed a distinctive approach to decision theory. That theory isn’t always made explicit, and it isn’t always clear how it handles some cases. But we can extract an interesting and plausible theory, which I’ll call Gamified Decision Theory (GDT), from these textbooks. There are ten characteristics of GDT (as I’ll understand it) that I will focus on. I’ll quickly list them here, then the bulk of the book will consist of a chapter describing and motivating each of the ten characteristics.</w:t>
       </w:r>
     </w:p>
     <w:p>
@@ -289,10 +289,10 @@
           <w:bCs/>
           <w:b/>
         </w:rPr>
-        <w:t xml:space="preserve">Substantive Probability</w:t>
-      </w:r>
-      <w:r>
-        <w:t xml:space="preserve">; the ideal decider has rational credences.</w:t>
+        <w:t xml:space="preserve">Selection</w:t>
+      </w:r>
+      <w:r>
+        <w:t xml:space="preserve">: The aim of decision theory is to generate a function from possible choices to choice-worthy options, not to generate a preference ordering over the options.</w:t>
       </w:r>
     </w:p>
     <w:p>
@@ -308,6 +308,25 @@
           <w:bCs/>
           <w:b/>
         </w:rPr>
+        <w:t xml:space="preserve">Substantive Probability</w:t>
+      </w:r>
+      <w:r>
+        <w:t xml:space="preserve">; the ideal decider has rational credences.</w:t>
+      </w:r>
+    </w:p>
+    <w:p>
+      <w:pPr>
+        <w:numPr>
+          <w:ilvl w:val="0"/>
+          <w:numId w:val="1001"/>
+        </w:numPr>
+        <w:pStyle w:val="Compact"/>
+      </w:pPr>
+      <w:r>
+        <w:rPr>
+          <w:bCs/>
+          <w:b/>
+        </w:rPr>
         <w:t xml:space="preserve">Weak Dominance, Once</w:t>
       </w:r>
       <w:r>
@@ -319,7 +338,7 @@
         <w:pStyle w:val="FirstParagraph"/>
       </w:pPr>
       <w:r>
-        <w:t xml:space="preserve">This is not going to be a work of exegesis, poring over game theory texts to show that they really do endorse all of 1-9. In fact it wouldn’t take much work to show that they endorse 1-5, so the work wouldn’t be worth doing. And while some books endorse 8 and 9, it would take a lot more investigative work than I’m going to do here to show that anything like a majority of them do. It would be interesting, but not obviously a philosophical question, to see what proportion endorse 6 and 7. But I’m going to set that aside.</w:t>
+        <w:t xml:space="preserve">This is not going to be a work of exegesis, poring over game theory texts to show that they really do endorse all ten of these. In fact it wouldn’t take much work to show that they endorse 1-5, so the work wouldn’t be worth doing. And while some textbooks endorse 9 and 10, it would take a lot more investigative work than I’m going to do here to show that anything like a majority of them do. It would be interesting, but not obviously a philosophical question, to see what proportion endorse 6 to 8. But I’m going to set that aside.</w:t>
       </w:r>
     </w:p>
     <w:p>
@@ -366,7 +385,13 @@
         <w:t xml:space="preserve"> </w:t>
       </w:r>
       <w:r>
-        <w:t xml:space="preserve">to include demons, who are arbitrarily good at predicting a decision, in problems. Some of the cases here will involve two such demons, each of which is arbitrarily good at predicting a decision, and whose errors are probabilistically independent. Second, I’m going to rely less on intuitions about particular cases, and more on intuitions that certain cases should be treated the same way. This makes sense given the history of the field. There is much less consensus about what to do in Newcomb problems than about which problems are Newcomb problems. Judgments, or intuitions if you prefer, about how to classify problems seem more stable and more reliable, and they will be central to this paper.</w:t>
+        <w:t xml:space="preserve">to include demons, who are arbitrarily good at predicting a decision, in problems. Some of the cases here will involve two such demons, each of which is arbitrarily good at predicting a decision, and whose errors are probabilistically independent. Second, I’m going to rely less on intuitions about particular cases, and more on intuitions that certain cases should be treated the same way. This makes sense given the history of the field. There is much less consensus about what to do in Newcomb problems than about which problems are Newcomb problems. Judgments, or intuitions if you prefer, about how to classify problems seem more stable and more reliable, and they will be central to this book.</w:t>
+      </w:r>
+      <w:r>
+        <w:rPr>
+          <w:rStyle w:val="FootnoteReference"/>
+        </w:rPr>
+        <w:footnoteReference w:id="22"/>
       </w:r>
     </w:p>
     <w:p>
@@ -374,7 +399,7 @@
         <w:pStyle w:val="BodyText"/>
       </w:pPr>
       <w:r>
-        <w:t xml:space="preserve">The conclusion of this paper is that a permissive version of causal ratificationism is correct. Ideal choosers make choices that they do not immediately regret. With two small caveats, that’s all there is to decision theory; any ratifiable choice is one an ideal agent might make. The first caveat is to with choices over time; the ideal chooser will make choices such that both their individual choices, and the set of choices they make, are ratifiable. This will exclude some possible choices that are individually ratifiable. Second, the ideal chooser will not choose weakly dominated options. These are fairly minor caveats; the resulting theory is not very different from other forms of permissive causal ratificationism, such as that defended by Melissa</w:t>
+        <w:t xml:space="preserve">The conclusion of this book is that a permissive version of causal ratificationism is correct. Ideal choosers make choices that they do not immediately regret. With two small caveats, that’s all there is to decision theory; any ratifiable choice is one an ideal agent might make. The first caveat is to with choices over time; the ideal chooser will make choices such that both their individual choices, and the set of choices they make, are ratifiable. This will exclude some possible choices that are individually ratifiable. Second, the ideal chooser will not choose weakly dominated options. These are fairly minor caveats; the resulting theory is not very different from other forms of permissive causal ratificationism, such as that defended by Melissa</w:t>
       </w:r>
       <w:r>
         <w:t xml:space="preserve"> </w:t>
@@ -383,11 +408,11 @@
         <w:t xml:space="preserve">Fusco (n.d.)</w:t>
       </w:r>
       <w:r>
-        <w:t xml:space="preserve">.</w:t>
-      </w:r>
-    </w:p>
-    <w:bookmarkEnd w:id="22"/>
-    <w:bookmarkStart w:id="32" w:name="sec-ideal"/>
+        <w:t xml:space="preserve">. The aim is not to develop a novel theory, indeed part of the point is that the theory is implicit in a bunch of textbooks, but to develop arguments for that theory.</w:t>
+      </w:r>
+    </w:p>
+    <w:bookmarkEnd w:id="23"/>
+    <w:bookmarkStart w:id="33" w:name="sec-ideal"/>
     <w:p>
       <w:pPr>
         <w:pStyle w:val="Heading1"/>
@@ -421,7 +446,7 @@
         <w:t xml:space="preserve">has the payout in table form.</w:t>
       </w:r>
     </w:p>
-    <w:bookmarkStart w:id="23" w:name="tbl-multi"/>
+    <w:bookmarkStart w:id="24" w:name="tbl-multi"/>
     <w:p>
       <w:pPr>
         <w:pStyle w:val="TableCaption"/>
@@ -570,7 +595,7 @@
         </w:tc>
       </w:tr>
     </w:tbl>
-    <w:bookmarkEnd w:id="23"/>
+    <w:bookmarkEnd w:id="24"/>
     <w:p>
       <w:pPr>
         <w:pStyle w:val="BodyText"/>
@@ -606,7 +631,7 @@
         <w:rPr>
           <w:rStyle w:val="FootnoteReference"/>
         </w:rPr>
-        <w:footnoteReference w:id="24"/>
+        <w:footnoteReference w:id="25"/>
       </w:r>
     </w:p>
     <w:p>
@@ -659,7 +684,7 @@
         <w:rPr>
           <w:rStyle w:val="FootnoteReference"/>
         </w:rPr>
-        <w:footnoteReference w:id="25"/>
+        <w:footnoteReference w:id="26"/>
       </w:r>
     </w:p>
     <w:p>
@@ -715,7 +740,7 @@
         <w:rPr>
           <w:rStyle w:val="FootnoteReference"/>
         </w:rPr>
-        <w:footnoteReference w:id="26"/>
+        <w:footnoteReference w:id="27"/>
       </w:r>
       <w:r>
         <w:t xml:space="preserve"> </w:t>
@@ -727,7 +752,7 @@
         <w:rPr>
           <w:rStyle w:val="FootnoteReference"/>
         </w:rPr>
-        <w:footnoteReference w:id="27"/>
+        <w:footnoteReference w:id="28"/>
       </w:r>
     </w:p>
     <w:p>
@@ -785,7 +810,7 @@
         <w:t xml:space="preserve">.</w:t>
       </w:r>
     </w:p>
-    <w:bookmarkStart w:id="30" w:name="tbl-rps"/>
+    <w:bookmarkStart w:id="31" w:name="tbl-rps"/>
     <w:tbl>
       <w:tblPr>
         <w:tblStyle w:val="Table"/>
@@ -800,7 +825,7 @@
       <w:tr>
         <w:tc>
           <w:tcPr/>
-          <w:bookmarkStart w:id="28" w:name="tbl-rps-basic"/>
+          <w:bookmarkStart w:id="29" w:name="tbl-rps-basic"/>
           <w:p>
             <w:pPr>
               <w:jc w:val="left"/>
@@ -1063,7 +1088,7 @@
               </w:tc>
             </w:tr>
           </w:tbl>
-          <w:bookmarkEnd w:id="28"/>
+          <w:bookmarkEnd w:id="29"/>
           <w:p/>
         </w:tc>
         <w:tc>
@@ -1097,7 +1122,7 @@
       <w:tr>
         <w:tc>
           <w:tcPr/>
-          <w:bookmarkStart w:id="29" w:name="tbl-rps-modified"/>
+          <w:bookmarkStart w:id="30" w:name="tbl-rps-modified"/>
           <w:p>
             <w:pPr>
               <w:jc w:val="left"/>
@@ -1377,7 +1402,7 @@
               </w:tc>
             </w:tr>
           </w:tbl>
-          <w:bookmarkEnd w:id="29"/>
+          <w:bookmarkEnd w:id="30"/>
           <w:p/>
         </w:tc>
       </w:tr>
@@ -1394,7 +1419,7 @@
         <w:t xml:space="preserve">Table 1.2: Two versions of Rock-Paper-Scissors</w:t>
       </w:r>
     </w:p>
-    <w:bookmarkEnd w:id="30"/>
+    <w:bookmarkEnd w:id="31"/>
     <w:p>
       <w:pPr>
         <w:pStyle w:val="BodyText"/>
@@ -1438,7 +1463,7 @@
         <w:rPr>
           <w:rStyle w:val="FootnoteReference"/>
         </w:rPr>
-        <w:footnoteReference w:id="31"/>
+        <w:footnoteReference w:id="32"/>
       </w:r>
       <w:r>
         <w:t xml:space="preserve">. Simple rules like</w:t>
@@ -1609,8 +1634,8 @@
         <w:t xml:space="preserve">is any one of the choices. The question is what they will do, given all this information.</w:t>
       </w:r>
     </w:p>
-    <w:bookmarkEnd w:id="32"/>
-    <w:bookmarkStart w:id="36" w:name="sec-expect"/>
+    <w:bookmarkEnd w:id="33"/>
+    <w:bookmarkStart w:id="37" w:name="sec-expect"/>
     <w:p>
       <w:pPr>
         <w:pStyle w:val="Heading1"/>
@@ -1660,7 +1685,7 @@
         <w:rPr>
           <w:rStyle w:val="FootnoteReference"/>
         </w:rPr>
-        <w:footnoteReference w:id="33"/>
+        <w:footnoteReference w:id="34"/>
       </w:r>
     </w:p>
     <w:p>
@@ -1739,7 +1764,7 @@
         <w:rPr>
           <w:rStyle w:val="FootnoteReference"/>
         </w:rPr>
-        <w:footnoteReference w:id="34"/>
+        <w:footnoteReference w:id="35"/>
       </w:r>
       <w:r>
         <w:t xml:space="preserve"> </w:t>
@@ -1751,11 +1776,11 @@
         <w:rPr>
           <w:rStyle w:val="FootnoteReference"/>
         </w:rPr>
-        <w:footnoteReference w:id="35"/>
-      </w:r>
-    </w:p>
-    <w:bookmarkEnd w:id="36"/>
-    <w:bookmarkStart w:id="44" w:name="sec-causal"/>
+        <w:footnoteReference w:id="36"/>
+      </w:r>
+    </w:p>
+    <w:bookmarkEnd w:id="37"/>
+    <w:bookmarkStart w:id="45" w:name="sec-causal"/>
     <w:p>
       <w:pPr>
         <w:pStyle w:val="Heading1"/>
@@ -1775,7 +1800,7 @@
         <w:rPr>
           <w:rStyle w:val="FootnoteReference"/>
         </w:rPr>
-        <w:footnoteReference w:id="37"/>
+        <w:footnoteReference w:id="38"/>
       </w:r>
       <w:r>
         <w:t xml:space="preserve"> </w:t>
@@ -1796,7 +1821,7 @@
         <w:rPr>
           <w:rStyle w:val="FootnoteReference"/>
         </w:rPr>
-        <w:footnoteReference w:id="38"/>
+        <w:footnoteReference w:id="39"/>
       </w:r>
       <w:r>
         <w:t xml:space="preserve"> </w:t>
@@ -1816,7 +1841,7 @@
         <w:rPr>
           <w:rStyle w:val="FootnoteReference"/>
         </w:rPr>
-        <w:footnoteReference w:id="39"/>
+        <w:footnoteReference w:id="40"/>
       </w:r>
       <w:r>
         <w:t xml:space="preserve"> </w:t>
@@ -1939,7 +1964,7 @@
         <w:rPr>
           <w:rStyle w:val="FootnoteReference"/>
         </w:rPr>
-        <w:footnoteReference w:id="40"/>
+        <w:footnoteReference w:id="41"/>
       </w:r>
     </w:p>
     <w:p>
@@ -1964,7 +1989,7 @@
         <w:t xml:space="preserve">.</w:t>
       </w:r>
     </w:p>
-    <w:bookmarkStart w:id="43" w:name="tbl-edt-war"/>
+    <w:bookmarkStart w:id="44" w:name="tbl-edt-war"/>
     <w:tbl>
       <w:tblPr>
         <w:tblStyle w:val="Table"/>
@@ -1979,7 +2004,7 @@
       <w:tr>
         <w:tc>
           <w:tcPr/>
-          <w:bookmarkStart w:id="41" w:name="tbl-war-left"/>
+          <w:bookmarkStart w:id="42" w:name="tbl-war-left"/>
           <w:p>
             <w:pPr>
               <w:jc w:val="left"/>
@@ -2140,7 +2165,7 @@
               </w:tc>
             </w:tr>
           </w:tbl>
-          <w:bookmarkEnd w:id="41"/>
+          <w:bookmarkEnd w:id="42"/>
           <w:p/>
         </w:tc>
         <w:tc>
@@ -2174,7 +2199,7 @@
       <w:tr>
         <w:tc>
           <w:tcPr/>
-          <w:bookmarkStart w:id="42" w:name="tbl-war-right"/>
+          <w:bookmarkStart w:id="43" w:name="tbl-war-right"/>
           <w:p>
             <w:pPr>
               <w:jc w:val="left"/>
@@ -2335,7 +2360,7 @@
               </w:tc>
             </w:tr>
           </w:tbl>
-          <w:bookmarkEnd w:id="42"/>
+          <w:bookmarkEnd w:id="43"/>
           <w:p/>
         </w:tc>
       </w:tr>
@@ -2352,7 +2377,7 @@
         <w:t xml:space="preserve">Table 3.1: A Newcomb problem with two demons</w:t>
       </w:r>
     </w:p>
-    <w:bookmarkEnd w:id="43"/>
+    <w:bookmarkEnd w:id="44"/>
     <w:p>
       <w:pPr>
         <w:pStyle w:val="BodyText"/>
@@ -2531,8 +2556,8 @@
         <w:t xml:space="preserve">So I conclude that there is no good objection to adopting a broadly causal decision theory, much as the game theorists do. But which version of CDT do they adopt, and are they right to do so? That will take us much more time.</w:t>
       </w:r>
     </w:p>
-    <w:bookmarkEnd w:id="44"/>
-    <w:bookmarkStart w:id="48" w:name="sec-mixed"/>
+    <w:bookmarkEnd w:id="45"/>
+    <w:bookmarkStart w:id="49" w:name="sec-mixed"/>
     <w:p>
       <w:pPr>
         <w:pStyle w:val="Heading1"/>
@@ -2569,7 +2594,7 @@
         <w:rPr>
           <w:rStyle w:val="FootnoteReference"/>
         </w:rPr>
-        <w:footnoteReference w:id="45"/>
+        <w:footnoteReference w:id="46"/>
       </w:r>
       <w:r>
         <w:t xml:space="preserve"> </w:t>
@@ -2581,7 +2606,7 @@
         <w:rPr>
           <w:rStyle w:val="FootnoteReference"/>
         </w:rPr>
-        <w:footnoteReference w:id="46"/>
+        <w:footnoteReference w:id="47"/>
       </w:r>
       <w:r>
         <w:t xml:space="preserve"> </w:t>
@@ -2654,7 +2679,7 @@
         <w:rPr>
           <w:rStyle w:val="FootnoteReference"/>
         </w:rPr>
-        <w:footnoteReference w:id="47"/>
+        <w:footnoteReference w:id="48"/>
       </w:r>
     </w:p>
     <w:p>
@@ -2681,8 +2706,8 @@
         <w:t xml:space="preserve">So from now on I’ll assume (a) if two strategies are available, so is any mixed strategy built on them, and (b) if Chooser plays a mixed strategy, Demon can possibly predict that they play the mixed strategy, but not the output of it.</w:t>
       </w:r>
     </w:p>
-    <w:bookmarkEnd w:id="48"/>
-    <w:bookmarkStart w:id="53" w:name="sec-ratify"/>
+    <w:bookmarkEnd w:id="49"/>
+    <w:bookmarkStart w:id="54" w:name="sec-ratify"/>
     <w:p>
       <w:pPr>
         <w:pStyle w:val="Heading1"/>
@@ -2774,7 +2799,7 @@
         <w:t xml:space="preserve">is one such case.</w:t>
       </w:r>
     </w:p>
-    <w:bookmarkStart w:id="49" w:name="tbl-no-pure"/>
+    <w:bookmarkStart w:id="50" w:name="tbl-no-pure"/>
     <w:p>
       <w:pPr>
         <w:pStyle w:val="TableCaption"/>
@@ -2923,7 +2948,7 @@
         </w:tc>
       </w:tr>
     </w:tbl>
-    <w:bookmarkEnd w:id="49"/>
+    <w:bookmarkEnd w:id="50"/>
     <w:p>
       <w:pPr>
         <w:pStyle w:val="BodyText"/>
@@ -2946,7 +2971,7 @@
         <w:t xml:space="preserve">.</w:t>
       </w:r>
     </w:p>
-    <w:bookmarkStart w:id="50" w:name="tbl-bad-third"/>
+    <w:bookmarkStart w:id="51" w:name="tbl-bad-third"/>
     <w:p>
       <w:pPr>
         <w:pStyle w:val="TableCaption"/>
@@ -3190,7 +3215,7 @@
         </w:tc>
       </w:tr>
     </w:tbl>
-    <w:bookmarkEnd w:id="50"/>
+    <w:bookmarkEnd w:id="51"/>
     <w:p>
       <w:pPr>
         <w:pStyle w:val="BodyText"/>
@@ -3239,7 +3264,7 @@
         <w:t xml:space="preserve">there is no weakly dominant option, but X is surely still a bad play.</w:t>
       </w:r>
     </w:p>
-    <w:bookmarkStart w:id="51" w:name="tbl-verybad-third"/>
+    <w:bookmarkStart w:id="52" w:name="tbl-verybad-third"/>
     <w:p>
       <w:pPr>
         <w:pStyle w:val="TableCaption"/>
@@ -3485,7 +3510,7 @@
         </w:tc>
       </w:tr>
     </w:tbl>
-    <w:bookmarkEnd w:id="51"/>
+    <w:bookmarkEnd w:id="52"/>
     <w:p>
       <w:pPr>
         <w:pStyle w:val="BodyText"/>
@@ -3615,7 +3640,7 @@
         <w:rPr>
           <w:rStyle w:val="FootnoteReference"/>
         </w:rPr>
-        <w:footnoteReference w:id="52"/>
+        <w:footnoteReference w:id="53"/>
       </w:r>
       <w:r>
         <w:t xml:space="preserve"> </w:t>
@@ -3677,8 +3702,8 @@
         <w:t xml:space="preserve">. There the ratifiability theorist who does not allow mixed strategies has to say that the case is an odd kind of Newcomb Problem, where the rational agent will predictably do badly. But it’s a very odd Newcomb Problem; by choosing X the chooser didn’t even make themselves better off. Indeed, they guaranteed the lowest payout in the game. I don’t have a knock-down argument here, and maybe there is more to be said. This is where I think the argument for ratificationism really needs mixed strategies.</w:t>
       </w:r>
     </w:p>
-    <w:bookmarkEnd w:id="53"/>
-    <w:bookmarkStart w:id="71" w:name="sec-indecisive"/>
+    <w:bookmarkEnd w:id="54"/>
+    <w:bookmarkStart w:id="72" w:name="sec-indecisive"/>
     <w:p>
       <w:pPr>
         <w:pStyle w:val="Heading1"/>
@@ -3752,7 +3777,7 @@
         <w:rPr>
           <w:rStyle w:val="FootnoteReference"/>
         </w:rPr>
-        <w:footnoteReference w:id="54"/>
+        <w:footnoteReference w:id="55"/>
       </w:r>
       <w:r>
         <w:t xml:space="preserve"> </w:t>
@@ -3761,7 +3786,7 @@
         <w:t xml:space="preserve">Here is an example of a Stag Hunt decision.</w:t>
       </w:r>
     </w:p>
-    <w:bookmarkStart w:id="55" w:name="tbl-stag-hunt"/>
+    <w:bookmarkStart w:id="56" w:name="tbl-stag-hunt"/>
     <w:p>
       <w:pPr>
         <w:pStyle w:val="TableCaption"/>
@@ -3910,7 +3935,7 @@
         </w:tc>
       </w:tr>
     </w:tbl>
-    <w:bookmarkEnd w:id="55"/>
+    <w:bookmarkEnd w:id="56"/>
     <w:p>
       <w:pPr>
         <w:pStyle w:val="BodyText"/>
@@ -3996,7 +4021,7 @@
         <w:rPr>
           <w:rStyle w:val="FootnoteReference"/>
         </w:rPr>
-        <w:footnoteReference w:id="56"/>
+        <w:footnoteReference w:id="57"/>
       </w:r>
       <w:r>
         <w:t xml:space="preserve"> </w:t>
@@ -4027,7 +4052,7 @@
         <w:t xml:space="preserve">.</w:t>
       </w:r>
     </w:p>
-    <w:bookmarkStart w:id="57" w:name="tbl-coord"/>
+    <w:bookmarkStart w:id="58" w:name="tbl-coord"/>
     <w:p>
       <w:pPr>
         <w:pStyle w:val="TableCaption"/>
@@ -4176,7 +4201,7 @@
         </w:tc>
       </w:tr>
     </w:tbl>
-    <w:bookmarkEnd w:id="57"/>
+    <w:bookmarkEnd w:id="58"/>
     <w:p>
       <w:pPr>
         <w:pStyle w:val="BodyText"/>
@@ -4399,7 +4424,7 @@
         <w:t xml:space="preserve">= 3.</w:t>
       </w:r>
     </w:p>
-    <w:bookmarkStart w:id="60" w:name="tbl-general-exit"/>
+    <w:bookmarkStart w:id="61" w:name="tbl-general-exit"/>
     <w:tbl>
       <w:tblPr>
         <w:tblStyle w:val="Table"/>
@@ -4414,7 +4439,7 @@
       <w:tr>
         <w:tc>
           <w:tcPr/>
-          <w:bookmarkStart w:id="58" w:name="tbl-exit-param"/>
+          <w:bookmarkStart w:id="59" w:name="tbl-exit-param"/>
           <w:p>
             <w:pPr>
               <w:jc w:val="left"/>
@@ -4536,7 +4561,7 @@
               </w:tc>
             </w:tr>
           </w:tbl>
-          <w:bookmarkEnd w:id="58"/>
+          <w:bookmarkEnd w:id="59"/>
           <w:p/>
         </w:tc>
         <w:tc>
@@ -4570,7 +4595,7 @@
       <w:tr>
         <w:tc>
           <w:tcPr/>
-          <w:bookmarkStart w:id="59" w:name="tbl-exit-r2g"/>
+          <w:bookmarkStart w:id="60" w:name="tbl-exit-r2g"/>
           <w:p>
             <w:pPr>
               <w:jc w:val="left"/>
@@ -4747,7 +4772,7 @@
               </w:tc>
             </w:tr>
           </w:tbl>
-          <w:bookmarkEnd w:id="59"/>
+          <w:bookmarkEnd w:id="60"/>
           <w:p/>
         </w:tc>
       </w:tr>
@@ -4764,7 +4789,7 @@
         <w:t xml:space="preserve">Table 6.3: The abstract form of an exit problem.</w:t>
       </w:r>
     </w:p>
-    <w:bookmarkEnd w:id="60"/>
+    <w:bookmarkEnd w:id="61"/>
     <w:p>
       <w:pPr>
         <w:pStyle w:val="BodyText"/>
@@ -4923,7 +4948,7 @@
         <w:rPr>
           <w:rStyle w:val="FootnoteReference"/>
         </w:rPr>
-        <w:footnoteReference w:id="61"/>
+        <w:footnoteReference w:id="62"/>
       </w:r>
       <w:r>
         <w:t xml:space="preserve"> </w:t>
@@ -4971,7 +4996,7 @@
         <w:t xml:space="preserve">.</w:t>
       </w:r>
     </w:p>
-    <w:bookmarkStart w:id="62" w:name="tbl-early-choice"/>
+    <w:bookmarkStart w:id="63" w:name="tbl-early-choice"/>
     <w:p>
       <w:pPr>
         <w:pStyle w:val="TableCaption"/>
@@ -5161,7 +5186,7 @@
         </w:tc>
       </w:tr>
     </w:tbl>
-    <w:bookmarkEnd w:id="62"/>
+    <w:bookmarkEnd w:id="63"/>
     <w:p>
       <w:pPr>
         <w:pStyle w:val="BodyText"/>
@@ -5184,7 +5209,7 @@
         <w:t xml:space="preserve">.</w:t>
       </w:r>
     </w:p>
-    <w:bookmarkStart w:id="63" w:name="tbl-early-choice-simplified"/>
+    <w:bookmarkStart w:id="64" w:name="tbl-early-choice-simplified"/>
     <w:p>
       <w:pPr>
         <w:pStyle w:val="TableCaption"/>
@@ -5333,7 +5358,7 @@
         </w:tc>
       </w:tr>
     </w:tbl>
-    <w:bookmarkEnd w:id="63"/>
+    <w:bookmarkEnd w:id="64"/>
     <w:p>
       <w:pPr>
         <w:pStyle w:val="BodyText"/>
@@ -5391,7 +5416,7 @@
         <w:t xml:space="preserve">&gt; 0.</w:t>
       </w:r>
     </w:p>
-    <w:bookmarkStart w:id="64" w:name="tbl-general-coord"/>
+    <w:bookmarkStart w:id="65" w:name="tbl-general-coord"/>
     <w:p>
       <w:pPr>
         <w:pStyle w:val="TableCaption"/>
@@ -5548,7 +5573,7 @@
         </w:tc>
       </w:tr>
     </w:tbl>
-    <w:bookmarkEnd w:id="64"/>
+    <w:bookmarkEnd w:id="65"/>
     <w:p>
       <w:pPr>
         <w:pStyle w:val="BodyText"/>
@@ -5668,7 +5693,7 @@
         <w:t xml:space="preserve">, and other puzzles for CDT.</w:t>
       </w:r>
     </w:p>
-    <w:bookmarkStart w:id="65" w:name="tbl-frustrating-button"/>
+    <w:bookmarkStart w:id="66" w:name="tbl-frustrating-button"/>
     <w:p>
       <w:pPr>
         <w:pStyle w:val="TableCaption"/>
@@ -5826,7 +5851,7 @@
         </w:tc>
       </w:tr>
     </w:tbl>
-    <w:bookmarkEnd w:id="65"/>
+    <w:bookmarkEnd w:id="66"/>
     <w:p>
       <w:pPr>
         <w:pStyle w:val="BodyText"/>
@@ -5849,7 +5874,7 @@
         <w:t xml:space="preserve">, the intuitions shift.</w:t>
       </w:r>
     </w:p>
-    <w:bookmarkStart w:id="68" w:name="tbl-frustrating-exit"/>
+    <w:bookmarkStart w:id="69" w:name="tbl-frustrating-exit"/>
     <w:tbl>
       <w:tblPr>
         <w:tblStyle w:val="Table"/>
@@ -5864,7 +5889,7 @@
       <w:tr>
         <w:tc>
           <w:tcPr/>
-          <w:bookmarkStart w:id="66" w:name="tbl-exit-param-fb"/>
+          <w:bookmarkStart w:id="67" w:name="tbl-exit-param-fb"/>
           <w:p>
             <w:pPr>
               <w:jc w:val="left"/>
@@ -5974,7 +5999,7 @@
               </w:tc>
             </w:tr>
           </w:tbl>
-          <w:bookmarkEnd w:id="66"/>
+          <w:bookmarkEnd w:id="67"/>
           <w:p/>
         </w:tc>
         <w:tc>
@@ -6008,7 +6033,7 @@
       <w:tr>
         <w:tc>
           <w:tcPr/>
-          <w:bookmarkStart w:id="67" w:name="tbl-exit-r2g-fb"/>
+          <w:bookmarkStart w:id="68" w:name="tbl-exit-r2g-fb"/>
           <w:p>
             <w:pPr>
               <w:jc w:val="left"/>
@@ -6169,7 +6194,7 @@
               </w:tc>
             </w:tr>
           </w:tbl>
-          <w:bookmarkEnd w:id="67"/>
+          <w:bookmarkEnd w:id="68"/>
           <w:p/>
         </w:tc>
       </w:tr>
@@ -6186,7 +6211,7 @@
         <w:t xml:space="preserve">Table 6.8: An exit problem with Frustrating Button in round 2.</w:t>
       </w:r>
     </w:p>
-    <w:bookmarkEnd w:id="68"/>
+    <w:bookmarkEnd w:id="69"/>
     <w:p>
       <w:pPr>
         <w:pStyle w:val="BodyText"/>
@@ -6226,7 +6251,7 @@
         <w:t xml:space="preserve">.</w:t>
       </w:r>
     </w:p>
-    <w:bookmarkStart w:id="69" w:name="tbl-ev-fe"/>
+    <w:bookmarkStart w:id="70" w:name="tbl-ev-fe"/>
     <w:p>
       <w:pPr>
         <w:pStyle w:val="TableCaption"/>
@@ -6389,7 +6414,7 @@
         </w:tc>
       </w:tr>
     </w:tbl>
-    <w:bookmarkEnd w:id="69"/>
+    <w:bookmarkEnd w:id="70"/>
     <w:p>
       <w:pPr>
         <w:pStyle w:val="BodyText"/>
@@ -6401,7 +6426,7 @@
         <w:rPr>
           <w:rStyle w:val="FootnoteReference"/>
         </w:rPr>
-        <w:footnoteReference w:id="70"/>
+        <w:footnoteReference w:id="71"/>
       </w:r>
       <w:r>
         <w:t xml:space="preserve"> </w:t>
@@ -6427,8 +6452,8 @@
         <w:t xml:space="preserve">, but that argument is more complicated, and I’ll leave it to Appendix Two.</w:t>
       </w:r>
     </w:p>
-    <w:bookmarkEnd w:id="71"/>
-    <w:bookmarkStart w:id="85" w:name="sec-dualmandate"/>
+    <w:bookmarkEnd w:id="72"/>
+    <w:bookmarkStart w:id="86" w:name="sec-dualmandate"/>
     <w:p>
       <w:pPr>
         <w:pStyle w:val="Heading1"/>
@@ -6516,7 +6541,7 @@
         <w:rPr>
           <w:rStyle w:val="FootnoteReference"/>
         </w:rPr>
-        <w:footnoteReference w:id="72"/>
+        <w:footnoteReference w:id="73"/>
       </w:r>
       <w:r>
         <w:t xml:space="preserve"> </w:t>
@@ -6560,7 +6585,7 @@
         <w:rPr>
           <w:rStyle w:val="FootnoteReference"/>
         </w:rPr>
-        <w:footnoteReference w:id="73"/>
+        <w:footnoteReference w:id="74"/>
       </w:r>
       <w:r>
         <w:t xml:space="preserve"> </w:t>
@@ -6597,7 +6622,7 @@
         <w:rPr>
           <w:rStyle w:val="FootnoteReference"/>
         </w:rPr>
-        <w:footnoteReference w:id="74"/>
+        <w:footnoteReference w:id="75"/>
       </w:r>
       <w:r>
         <w:t xml:space="preserve"> </w:t>
@@ -6614,7 +6639,7 @@
         <w:t xml:space="preserve">Chooser is the Prime Minister of a small country, and they are threatened by a large neighbour. Unfortunately, neighbour is thinking of carpet bombing Chooser’s capital, in retaliation for some perceived slight. Chooser has no air defences that would prevent a great destruction, and no allies who will rally to help. Fortunately, Chooser has a mighty weapon, a Doomsday device, that could destroy neighbour. Chooser has obviously threatened to use this, but neighbour suspects it is a bluff. This is for a good reason; the doomsday device would also destroy Chooser’s own country. Neighbour is known to employ a Demon who is at least 99% accurate in predicting what military plans Chooser will take. So Chooser can do Nothing (N), or use the Doomsday device (D), should neighbour attack. Chooser would obviously prefer no attack, and would certainly not use the device preemptively. So here is the table.</w:t>
       </w:r>
     </w:p>
-    <w:bookmarkStart w:id="75" w:name="tbl-retaliation"/>
+    <w:bookmarkStart w:id="76" w:name="tbl-retaliation"/>
     <w:p>
       <w:pPr>
         <w:pStyle w:val="TableCaption"/>
@@ -6763,7 +6788,7 @@
         </w:tc>
       </w:tr>
     </w:tbl>
-    <w:bookmarkEnd w:id="75"/>
+    <w:bookmarkEnd w:id="76"/>
     <w:p>
       <w:pPr>
         <w:pStyle w:val="BodyText"/>
@@ -6857,7 +6882,7 @@
         <w:t xml:space="preserve">.</w:t>
       </w:r>
     </w:p>
-    <w:bookmarkStart w:id="76" w:name="tbl-gallow-sophisticated"/>
+    <w:bookmarkStart w:id="77" w:name="tbl-gallow-sophisticated"/>
     <w:p>
       <w:pPr>
         <w:pStyle w:val="TableCaption"/>
@@ -7006,7 +7031,7 @@
         </w:tc>
       </w:tr>
     </w:tbl>
-    <w:bookmarkEnd w:id="76"/>
+    <w:bookmarkEnd w:id="77"/>
     <w:p>
       <w:pPr>
         <w:pStyle w:val="BodyText"/>
@@ -7079,7 +7104,7 @@
         <w:rPr>
           <w:rStyle w:val="FootnoteReference"/>
         </w:rPr>
-        <w:footnoteReference w:id="77"/>
+        <w:footnoteReference w:id="78"/>
       </w:r>
       <w:r>
         <w:t xml:space="preserve"> </w:t>
@@ -7091,10 +7116,10 @@
         <w:rPr>
           <w:rStyle w:val="FootnoteReference"/>
         </w:rPr>
-        <w:footnoteReference w:id="78"/>
-      </w:r>
-    </w:p>
-    <w:bookmarkStart w:id="81" w:name="tbl-newcomb-insurance"/>
+        <w:footnoteReference w:id="79"/>
+      </w:r>
+    </w:p>
+    <w:bookmarkStart w:id="82" w:name="tbl-newcomb-insurance"/>
     <w:tbl>
       <w:tblPr>
         <w:tblStyle w:val="Table"/>
@@ -7109,7 +7134,7 @@
       <w:tr>
         <w:tc>
           <w:tcPr/>
-          <w:bookmarkStart w:id="79" w:name="tbl-ni-left"/>
+          <w:bookmarkStart w:id="80" w:name="tbl-ni-left"/>
           <w:p>
             <w:pPr>
               <w:jc w:val="left"/>
@@ -7302,7 +7327,7 @@
               </w:tc>
             </w:tr>
           </w:tbl>
-          <w:bookmarkEnd w:id="79"/>
+          <w:bookmarkEnd w:id="80"/>
           <w:p/>
         </w:tc>
         <w:tc>
@@ -7336,7 +7361,7 @@
       <w:tr>
         <w:tc>
           <w:tcPr/>
-          <w:bookmarkStart w:id="80" w:name="tbl-ni-right"/>
+          <w:bookmarkStart w:id="81" w:name="tbl-ni-right"/>
           <w:p>
             <w:pPr>
               <w:jc w:val="left"/>
@@ -7513,7 +7538,7 @@
               </w:tc>
             </w:tr>
           </w:tbl>
-          <w:bookmarkEnd w:id="80"/>
+          <w:bookmarkEnd w:id="81"/>
           <w:p/>
         </w:tc>
       </w:tr>
@@ -7539,7 +7564,7 @@
         <w:t xml:space="preserve">).</w:t>
       </w:r>
     </w:p>
-    <w:bookmarkEnd w:id="81"/>
+    <w:bookmarkEnd w:id="82"/>
     <w:p>
       <w:pPr>
         <w:pStyle w:val="BodyText"/>
@@ -7576,7 +7601,7 @@
         <w:t xml:space="preserve">. There are eight strategies in this game, but since the Demon doesn’t care about what happens at non-chosen nodes, we won’t care either, and just focus on the four combinations of moves Chooser might make, and how they interact with Demon’s prediction. If we do that, we get the following table (also given by Spencer, and also with payouts in dollars).</w:t>
       </w:r>
     </w:p>
-    <w:bookmarkStart w:id="82" w:name="tbl-ni-strategic"/>
+    <w:bookmarkStart w:id="83" w:name="tbl-ni-strategic"/>
     <w:p>
       <w:pPr>
         <w:pStyle w:val="TableCaption"/>
@@ -7917,7 +7942,7 @@
         </w:tc>
       </w:tr>
     </w:tbl>
-    <w:bookmarkEnd w:id="82"/>
+    <w:bookmarkEnd w:id="83"/>
     <w:p>
       <w:pPr>
         <w:pStyle w:val="BodyText"/>
@@ -8040,7 +8065,7 @@
         <w:t xml:space="preserve">comes down to this.</w:t>
       </w:r>
     </w:p>
-    <w:bookmarkStart w:id="83" w:name="tbl-ni-new-left"/>
+    <w:bookmarkStart w:id="84" w:name="tbl-ni-new-left"/>
     <w:p>
       <w:pPr>
         <w:pStyle w:val="TableCaption"/>
@@ -8233,7 +8258,7 @@
         </w:tc>
       </w:tr>
     </w:tbl>
-    <w:bookmarkEnd w:id="83"/>
+    <w:bookmarkEnd w:id="84"/>
     <w:p>
       <w:pPr>
         <w:pStyle w:val="BodyText"/>
@@ -8514,7 +8539,7 @@
         <w:rPr>
           <w:rStyle w:val="FootnoteReference"/>
         </w:rPr>
-        <w:footnoteReference w:id="84"/>
+        <w:footnoteReference w:id="85"/>
       </w:r>
       <w:r>
         <w:t xml:space="preserve"> </w:t>
@@ -8563,300 +8588,14 @@
         <w:t xml:space="preserve">take the 1. And that is why the Dual Mandate requires that one’s strategy be rational, and not just the moves that make up the strategy.</w:t>
       </w:r>
     </w:p>
-    <w:bookmarkEnd w:id="85"/>
-    <w:bookmarkStart w:id="92" w:name="sec-substantive"/>
+    <w:bookmarkEnd w:id="86"/>
+    <w:bookmarkStart w:id="87" w:name="sec-select"/>
     <w:p>
       <w:pPr>
         <w:pStyle w:val="Heading1"/>
       </w:pPr>
       <w:r>
-        <w:t xml:space="preserve">8. Substantive</w:t>
-      </w:r>
-    </w:p>
-    <w:p>
-      <w:pPr>
-        <w:pStyle w:val="FirstParagraph"/>
-      </w:pPr>
-      <w:r>
-        <w:t xml:space="preserve">Here are two interesting characters. Piz wants to put mud on his pizza. This won’t bring him joy, or any other positive emotions; he has a non-instrumental desire for mud pizza. Za wants to eat a tasty pizza, and believes that putting mud on his pizza will make it tasty. There is a long tradition of saying that the point of philosophical decision theory is not to evaluate beliefs and desires, but merely to say what actions those beliefs and desires do or should issue in. On such a view, both Piz and Za should (or at least will) put mud on their pizzas. Here is David Lewis expressing such a view.</w:t>
-      </w:r>
-      <w:r>
-        <w:rPr>
-          <w:rStyle w:val="FootnoteReference"/>
-        </w:rPr>
-        <w:footnoteReference w:id="86"/>
-      </w:r>
-    </w:p>
-    <w:p>
-      <w:pPr>
-        <w:pStyle w:val="BlockText"/>
-      </w:pPr>
-      <w:r>
-        <w:t xml:space="preserve">The central question of decision theory is: which choices are the ones that serve one’s desires according to one’s beliefs?</w:t>
-      </w:r>
-      <w:r>
-        <w:t xml:space="preserve"> </w:t>
-      </w:r>
-      <w:r>
-        <w:t xml:space="preserve">(Lewis 2020, 472)</w:t>
-      </w:r>
-    </w:p>
-    <w:p>
-      <w:pPr>
-        <w:pStyle w:val="FirstParagraph"/>
-      </w:pPr>
-      <w:r>
-        <w:t xml:space="preserve">We need one caveat on this. Philosophical decision theories typically do not issue verdicts unless the chooser satisfies some coherence constraints. So it’s not quite that the theory says nothing about what the beliefs and desires should be. It’s that it says nothing</w:t>
-      </w:r>
-      <w:r>
-        <w:t xml:space="preserve"> </w:t>
-      </w:r>
-      <w:r>
-        <w:rPr>
-          <w:iCs/>
-          <w:i/>
-        </w:rPr>
-        <w:t xml:space="preserve">substantive</w:t>
-      </w:r>
-      <w:r>
-        <w:t xml:space="preserve"> </w:t>
-      </w:r>
-      <w:r>
-        <w:t xml:space="preserve">about what the beliefs and desires should be. Purely structural constraints, like transitivity of preferences, or belief in the law of excluded middle, may be imposed.</w:t>
-      </w:r>
-    </w:p>
-    <w:p>
-      <w:pPr>
-        <w:pStyle w:val="BodyText"/>
-      </w:pPr>
-      <w:r>
-        <w:t xml:space="preserve">At least sometimes, game theorists impose non-structural, substantive conditions on the beliefs of players. Most notably, the</w:t>
-      </w:r>
-      <w:r>
-        <w:t xml:space="preserve"> </w:t>
-      </w:r>
-      <w:r>
-        <w:t xml:space="preserve">“</w:t>
-      </w:r>
-      <w:r>
-        <w:t xml:space="preserve">intuitive criterion</w:t>
-      </w:r>
-      <w:r>
-        <w:t xml:space="preserve">”</w:t>
-      </w:r>
-      <w:r>
-        <w:t xml:space="preserve"> </w:t>
-      </w:r>
-      <w:r>
-        <w:t xml:space="preserve">of</w:t>
-      </w:r>
-      <w:r>
-        <w:t xml:space="preserve"> </w:t>
-      </w:r>
-      <w:r>
-        <w:t xml:space="preserve">Cho and Kreps (1987)</w:t>
-      </w:r>
-      <w:r>
-        <w:t xml:space="preserve"> </w:t>
-      </w:r>
-      <w:r>
-        <w:t xml:space="preserve">is meant to be continuous with other equilibrium conditions, and is a substantive constraint. Someone who violates it has coherent beliefs that don’t conform to their evidence. The intuitive criterion takes some time to set up, but I’ll get to a simplified version of it later in this section.</w:t>
-      </w:r>
-    </w:p>
-    <w:p>
-      <w:pPr>
-        <w:pStyle w:val="BodyText"/>
-      </w:pPr>
-      <w:r>
-        <w:t xml:space="preserve">First, I’ll note some general reasons for scepticism about this use of the substantive-structural distinction. One obvious point is that Piz and Za do not look like rational choosers. Another is that this draws distinctions between overly similar characters, such as these two, Cla and Sic. Both of them have taken classes in classical statistics, but only skimmed the textbooks without attending to the details. Cla came away with the belief that any experiment with a</w:t>
-      </w:r>
-      <w:r>
-        <w:t xml:space="preserve"> </w:t>
-      </w:r>
-      <w:r>
-        <w:rPr>
-          <w:iCs/>
-          <w:i/>
-        </w:rPr>
-        <w:t xml:space="preserve">P</w:t>
-      </w:r>
-      <w:r>
-        <w:t xml:space="preserve"> </w:t>
-      </w:r>
-      <w:r>
-        <w:t xml:space="preserve">value less than 0.05 proved that its hypothesis is true. Sic came away with a standing disposition to belief the hypothesis whenever there was an experiment with a</w:t>
-      </w:r>
-      <w:r>
-        <w:t xml:space="preserve"> </w:t>
-      </w:r>
-      <w:r>
-        <w:rPr>
-          <w:iCs/>
-          <w:i/>
-        </w:rPr>
-        <w:t xml:space="preserve">P</w:t>
-      </w:r>
-      <w:r>
-        <w:t xml:space="preserve"> </w:t>
-      </w:r>
-      <w:r>
-        <w:t xml:space="preserve">value less than 0.05. Cla is incoherent; there is no possible world where that belief is true. Sic is coherent; any one of their beliefs could be true. It’s just they just have a disposition to often form substantially irrational beliefs. Personally, I don’t think the difference between Cla and Sic is important enough to be philosophically load bearing. Lastly, it has proven incredibly hard to even define what makes a norm structural. The most important recent attempt is in Alex Worsnip’s book</w:t>
-      </w:r>
-      <w:r>
-        <w:t xml:space="preserve"> </w:t>
-      </w:r>
-      <w:r>
-        <w:rPr>
-          <w:iCs/>
-          <w:i/>
-        </w:rPr>
-        <w:t xml:space="preserve">Fitting Things Together: Coherence and the Demands of Structural Rationality</w:t>
-      </w:r>
-      <w:r>
-        <w:t xml:space="preserve"> </w:t>
-      </w:r>
-      <w:r>
-        <w:t xml:space="preserve">(Worsnip 2021)</w:t>
-      </w:r>
-      <w:r>
-        <w:t xml:space="preserve">. Here’s his definition:</w:t>
-      </w:r>
-    </w:p>
-    <w:p>
-      <w:pPr>
-        <w:pStyle w:val="BlockText"/>
-      </w:pPr>
-      <w:r>
-        <w:rPr>
-          <w:iCs/>
-          <w:i/>
-        </w:rPr>
-        <w:t xml:space="preserve">Incoherence Test</w:t>
-      </w:r>
-      <w:r>
-        <w:t xml:space="preserve">. A set of attitudinal mental states is jointly incoherent iff it is (partially) constitutive of (at least some of) the states in the set that any agent who holds this set of states has a disposition, when conditions of full transparency are met, to revise at least one of the states.</w:t>
-      </w:r>
-      <w:r>
-        <w:t xml:space="preserve"> </w:t>
-      </w:r>
-      <w:r>
-        <w:t xml:space="preserve">(Worsnip 2021, 132)</w:t>
-      </w:r>
-    </w:p>
-    <w:p>
-      <w:pPr>
-        <w:pStyle w:val="FirstParagraph"/>
-      </w:pPr>
-      <w:r>
-        <w:t xml:space="preserve">This won’t capture nearly enough. If probabilism is correct, then non-probabilists about uncertainty like Glenn</w:t>
-      </w:r>
-      <w:r>
-        <w:t xml:space="preserve"> </w:t>
-      </w:r>
-      <w:r>
-        <w:t xml:space="preserve">Shafer (1976)</w:t>
-      </w:r>
-      <w:r>
-        <w:t xml:space="preserve"> </w:t>
-      </w:r>
-      <w:r>
-        <w:t xml:space="preserve">endorse incoherent views. If expectationalism is correct, then non-expectationalist decision theorists, like Lara</w:t>
-      </w:r>
-      <w:r>
-        <w:t xml:space="preserve"> </w:t>
-      </w:r>
-      <w:r>
-        <w:t xml:space="preserve">Buchak (2013)</w:t>
-      </w:r>
-      <w:r>
-        <w:t xml:space="preserve">, endorse incoherent views. If classical logic is correct, then intuitionist logicians like Crispin</w:t>
-      </w:r>
-      <w:r>
-        <w:t xml:space="preserve"> </w:t>
-      </w:r>
-      <w:r>
-        <w:t xml:space="preserve">Wright (2021)</w:t>
-      </w:r>
-      <w:r>
-        <w:t xml:space="preserve"> </w:t>
-      </w:r>
-      <w:r>
-        <w:t xml:space="preserve">are incoherent. Those three all seem to meet Worsnip’s conditions of full transparency, and don’t seem disposed to revise their beliefs. Maybe this is just a problem with Worsnip’s definition, but it is also a reason to be sceptical that there even is a distinction to be drawn here. Wooram</w:t>
-      </w:r>
-      <w:r>
-        <w:t xml:space="preserve"> </w:t>
-      </w:r>
-      <w:r>
-        <w:t xml:space="preserve">Lee (n.d.)</w:t>
-      </w:r>
-      <w:r>
-        <w:t xml:space="preserve"> </w:t>
-      </w:r>
-      <w:r>
-        <w:t xml:space="preserve">raises some different challenges for Worsnip, and offers a rival theory. But for that theory to work, Lee requires that when a dialethist proposes to solve the Liar Paradox by saying the liar sentence is both true and not true, they are being insincere. The idea is that sincerely saying</w:t>
-      </w:r>
-      <w:r>
-        <w:t xml:space="preserve"> </w:t>
-      </w:r>
-      <w:r>
-        <w:rPr>
-          <w:iCs/>
-          <w:i/>
-        </w:rPr>
-        <w:t xml:space="preserve">p</w:t>
-      </w:r>
-      <w:r>
-        <w:t xml:space="preserve"> </w:t>
-      </w:r>
-      <w:r>
-        <w:t xml:space="preserve">requires believing</w:t>
-      </w:r>
-      <w:r>
-        <w:t xml:space="preserve"> </w:t>
-      </w:r>
-      <w:r>
-        <w:rPr>
-          <w:iCs/>
-          <w:i/>
-        </w:rPr>
-        <w:t xml:space="preserve">p</w:t>
-      </w:r>
-      <w:r>
-        <w:t xml:space="preserve"> </w:t>
-      </w:r>
-      <w:r>
-        <w:t xml:space="preserve">and not believing its negation. But this simply isn’t part of the concept of sincerity, and as much as I find the dialethist solution to the Liar implausible, I think the dialethists I know have been perfectly sincere in offering it. Maybe there is some theory of coherence waiting to be found, but the search for one feels like a degenerating research program.</w:t>
-      </w:r>
-      <w:r>
-        <w:rPr>
-          <w:rStyle w:val="FootnoteReference"/>
-        </w:rPr>
-        <w:footnoteReference w:id="87"/>
-      </w:r>
-    </w:p>
-    <w:p>
-      <w:pPr>
-        <w:pStyle w:val="BodyText"/>
-      </w:pPr>
-      <w:r>
-        <w:t xml:space="preserve">Even if the substantive/structural distinction can be made precise, and shown to do philosophical work, it won’t track the notion game theorists most care about. We can see this with a version of the beer-quiche game</w:t>
-      </w:r>
-      <w:r>
-        <w:t xml:space="preserve"> </w:t>
-      </w:r>
-      <w:r>
-        <w:t xml:space="preserve">Cho and Kreps (1987)</w:t>
-      </w:r>
-      <w:r>
-        <w:t xml:space="preserve">, here translated into decision-theoretic language.</w:t>
-      </w:r>
-    </w:p>
-    <w:p>
-      <w:pPr>
-        <w:pStyle w:val="BodyText"/>
-      </w:pPr>
-      <w:r>
-        <w:t xml:space="preserve">There are five steps in the game.</w:t>
+        <w:t xml:space="preserve">8. Selection</w:t>
       </w:r>
     </w:p>
     <w:p>
@@ -8868,7 +8607,7 @@
         <w:pStyle w:val="Compact"/>
       </w:pPr>
       <w:r>
-        <w:t xml:space="preserve">A coin will be flipped, landing Heads or Tails. It is biased, 60% likely to land Heads. It will be shown to Chooser, but not to Demon.</w:t>
+        <w:t xml:space="preserve">Solution concepts are not preference ordering</w:t>
       </w:r>
     </w:p>
     <w:p>
@@ -8880,7 +8619,7 @@
         <w:pStyle w:val="Compact"/>
       </w:pPr>
       <w:r>
-        <w:t xml:space="preserve">Chooser will say either Heads or Tails.</w:t>
+        <w:t xml:space="preserve">Talk about Sen for a bit, and how there are principled constraints on selection functions</w:t>
       </w:r>
     </w:p>
     <w:p>
@@ -8892,22 +8631,7 @@
         <w:pStyle w:val="Compact"/>
       </w:pPr>
       <w:r>
-        <w:t xml:space="preserve">Demon, knowing what Chooser has said, and being arbitrarily good at predicting Chooser’s strategy</w:t>
-      </w:r>
-      <w:r>
-        <w:rPr>
-          <w:rStyle w:val="FootnoteReference"/>
-        </w:rPr>
-        <w:footnoteReference w:id="88"/>
-      </w:r>
-      <w:r>
-        <w:t xml:space="preserve">. will say Heads if it is more probable the coin landed Heads, and Tails if it is more probable the coin landed Tails.</w:t>
-      </w:r>
-      <w:r>
-        <w:rPr>
-          <w:rStyle w:val="FootnoteReference"/>
-        </w:rPr>
-        <w:footnoteReference w:id="89"/>
+        <w:t xml:space="preserve">One reason why not preference ordering: Indecisiveness. The permissible choices are not things the chooser is indifferent between</w:t>
       </w:r>
     </w:p>
     <w:p>
@@ -8919,7 +8643,7 @@
         <w:pStyle w:val="Compact"/>
       </w:pPr>
       <w:r>
-        <w:t xml:space="preserve">Chooser is paid $30 if Demon says Heads, and nothing if Demon says Tails.</w:t>
+        <w:t xml:space="preserve">Another, better, reason why not preference ordering: doesn’t play an explanatory role.</w:t>
       </w:r>
     </w:p>
     <w:p>
@@ -8931,6 +8655,509 @@
         <w:pStyle w:val="Compact"/>
       </w:pPr>
       <w:r>
+        <w:t xml:space="preserve">Possible objection: It does play an explanatory role, it explains what they would do with fewer choices.</w:t>
+      </w:r>
+    </w:p>
+    <w:p>
+      <w:pPr>
+        <w:numPr>
+          <w:ilvl w:val="0"/>
+          <w:numId w:val="1006"/>
+        </w:numPr>
+        <w:pStyle w:val="Compact"/>
+      </w:pPr>
+      <w:r>
+        <w:t xml:space="preserve">This is I think the most important point, and it’s why I’ve put off this discussion for so long.</w:t>
+      </w:r>
+    </w:p>
+    <w:p>
+      <w:pPr>
+        <w:numPr>
+          <w:ilvl w:val="0"/>
+          <w:numId w:val="1006"/>
+        </w:numPr>
+        <w:pStyle w:val="Compact"/>
+      </w:pPr>
+      <w:r>
+        <w:t xml:space="preserve">First reply: Gotta specify whether the loss of option is common knowledge or not, and both answers have flaws</w:t>
+      </w:r>
+    </w:p>
+    <w:p>
+      <w:pPr>
+        <w:numPr>
+          <w:ilvl w:val="0"/>
+          <w:numId w:val="1006"/>
+        </w:numPr>
+        <w:pStyle w:val="Compact"/>
+      </w:pPr>
+      <w:r>
+        <w:t xml:space="preserve">Second reply: Taking away mixed strategies might take us out of the realm of rational choice (if I’m right in mixed strategies chapter)</w:t>
+      </w:r>
+    </w:p>
+    <w:p>
+      <w:pPr>
+        <w:numPr>
+          <w:ilvl w:val="0"/>
+          <w:numId w:val="1006"/>
+        </w:numPr>
+        <w:pStyle w:val="Compact"/>
+      </w:pPr>
+      <w:r>
+        <w:t xml:space="preserve">Third reply: Taking away some strategies in dynamic cases might be really weird.</w:t>
+      </w:r>
+    </w:p>
+    <w:p>
+      <w:pPr>
+        <w:numPr>
+          <w:ilvl w:val="0"/>
+          <w:numId w:val="1006"/>
+        </w:numPr>
+        <w:pStyle w:val="Compact"/>
+      </w:pPr>
+      <w:r>
+        <w:t xml:space="preserve">Example: Two rounds. At each round a $1 bill is on table, and Chooser takes it or leaves it.</w:t>
+      </w:r>
+    </w:p>
+    <w:p>
+      <w:pPr>
+        <w:numPr>
+          <w:ilvl w:val="0"/>
+          <w:numId w:val="1006"/>
+        </w:numPr>
+        <w:pStyle w:val="Compact"/>
+      </w:pPr>
+      <w:r>
+        <w:t xml:space="preserve">What does it mean to remove the strategy TTT, i.e., take at R1, and then take at R2 whether you take or leave at R1.</w:t>
+      </w:r>
+    </w:p>
+    <w:p>
+      <w:pPr>
+        <w:numPr>
+          <w:ilvl w:val="0"/>
+          <w:numId w:val="1006"/>
+        </w:numPr>
+        <w:pStyle w:val="Compact"/>
+      </w:pPr>
+      <w:r>
+        <w:t xml:space="preserve">Counter: This is an artifact of the definition of strategies</w:t>
+      </w:r>
+    </w:p>
+    <w:p>
+      <w:pPr>
+        <w:numPr>
+          <w:ilvl w:val="0"/>
+          <w:numId w:val="1006"/>
+        </w:numPr>
+        <w:pStyle w:val="Compact"/>
+      </w:pPr>
+      <w:r>
+        <w:t xml:space="preserve">My reply: Need this definition of strategies to explain simple (3 step) centipede problems</w:t>
+      </w:r>
+    </w:p>
+    <w:p>
+      <w:pPr>
+        <w:numPr>
+          <w:ilvl w:val="0"/>
+          <w:numId w:val="1006"/>
+        </w:numPr>
+        <w:pStyle w:val="Compact"/>
+      </w:pPr>
+      <w:r>
+        <w:t xml:space="preserve">Counter: Stalnaker says that this is wrong</w:t>
+      </w:r>
+    </w:p>
+    <w:p>
+      <w:pPr>
+        <w:numPr>
+          <w:ilvl w:val="0"/>
+          <w:numId w:val="1006"/>
+        </w:numPr>
+        <w:pStyle w:val="Compact"/>
+      </w:pPr>
+      <w:r>
+        <w:t xml:space="preserve">My reply: Eh, that’s a point. I disagree here, but whatever</w:t>
+      </w:r>
+    </w:p>
+    <w:p>
+      <w:pPr>
+        <w:numPr>
+          <w:ilvl w:val="0"/>
+          <w:numId w:val="1006"/>
+        </w:numPr>
+        <w:pStyle w:val="Compact"/>
+      </w:pPr>
+      <w:r>
+        <w:t xml:space="preserve">This is why I reject strategic form normal form</w:t>
+      </w:r>
+    </w:p>
+    <w:bookmarkEnd w:id="87"/>
+    <w:bookmarkStart w:id="94" w:name="sec-substantive"/>
+    <w:p>
+      <w:pPr>
+        <w:pStyle w:val="Heading1"/>
+      </w:pPr>
+      <w:r>
+        <w:t xml:space="preserve">9. Substantive</w:t>
+      </w:r>
+    </w:p>
+    <w:p>
+      <w:pPr>
+        <w:pStyle w:val="FirstParagraph"/>
+      </w:pPr>
+      <w:r>
+        <w:t xml:space="preserve">Here are two interesting characters. Piz wants to put mud on his pizza. This won’t bring him joy, or any other positive emotions; he has a non-instrumental desire for mud pizza. Za wants to eat a tasty pizza, and believes that putting mud on his pizza will make it tasty. There is a long tradition of saying that the point of philosophical decision theory is not to evaluate beliefs and desires, but merely to say what actions those beliefs and desires do or should issue in. On such a view, both Piz and Za should (or at least will) put mud on their pizzas. Here is David Lewis expressing such a view.</w:t>
+      </w:r>
+      <w:r>
+        <w:rPr>
+          <w:rStyle w:val="FootnoteReference"/>
+        </w:rPr>
+        <w:footnoteReference w:id="88"/>
+      </w:r>
+    </w:p>
+    <w:p>
+      <w:pPr>
+        <w:pStyle w:val="BlockText"/>
+      </w:pPr>
+      <w:r>
+        <w:t xml:space="preserve">The central question of decision theory is: which choices are the ones that serve one’s desires according to one’s beliefs?</w:t>
+      </w:r>
+      <w:r>
+        <w:t xml:space="preserve"> </w:t>
+      </w:r>
+      <w:r>
+        <w:t xml:space="preserve">(Lewis 2020, 472)</w:t>
+      </w:r>
+    </w:p>
+    <w:p>
+      <w:pPr>
+        <w:pStyle w:val="FirstParagraph"/>
+      </w:pPr>
+      <w:r>
+        <w:t xml:space="preserve">We need one caveat on this. Philosophical decision theories typically do not issue verdicts unless the chooser satisfies some coherence constraints. So it’s not quite that the theory says nothing about what the beliefs and desires should be. It’s that it says nothing</w:t>
+      </w:r>
+      <w:r>
+        <w:t xml:space="preserve"> </w:t>
+      </w:r>
+      <w:r>
+        <w:rPr>
+          <w:iCs/>
+          <w:i/>
+        </w:rPr>
+        <w:t xml:space="preserve">substantive</w:t>
+      </w:r>
+      <w:r>
+        <w:t xml:space="preserve"> </w:t>
+      </w:r>
+      <w:r>
+        <w:t xml:space="preserve">about what the beliefs and desires should be. Purely structural constraints, like transitivity of preferences, or belief in the law of excluded middle, may be imposed.</w:t>
+      </w:r>
+    </w:p>
+    <w:p>
+      <w:pPr>
+        <w:pStyle w:val="BodyText"/>
+      </w:pPr>
+      <w:r>
+        <w:t xml:space="preserve">At least sometimes, game theorists impose non-structural, substantive conditions on the beliefs of players. Most notably, the</w:t>
+      </w:r>
+      <w:r>
+        <w:t xml:space="preserve"> </w:t>
+      </w:r>
+      <w:r>
+        <w:t xml:space="preserve">“</w:t>
+      </w:r>
+      <w:r>
+        <w:t xml:space="preserve">intuitive criterion</w:t>
+      </w:r>
+      <w:r>
+        <w:t xml:space="preserve">”</w:t>
+      </w:r>
+      <w:r>
+        <w:t xml:space="preserve"> </w:t>
+      </w:r>
+      <w:r>
+        <w:t xml:space="preserve">of</w:t>
+      </w:r>
+      <w:r>
+        <w:t xml:space="preserve"> </w:t>
+      </w:r>
+      <w:r>
+        <w:t xml:space="preserve">Cho and Kreps (1987)</w:t>
+      </w:r>
+      <w:r>
+        <w:t xml:space="preserve"> </w:t>
+      </w:r>
+      <w:r>
+        <w:t xml:space="preserve">is meant to be continuous with other equilibrium conditions, and is a substantive constraint. Someone who violates it has coherent beliefs that don’t conform to their evidence. The intuitive criterion takes some time to set up, but I’ll get to a simplified version of it later in this section.</w:t>
+      </w:r>
+    </w:p>
+    <w:p>
+      <w:pPr>
+        <w:pStyle w:val="BodyText"/>
+      </w:pPr>
+      <w:r>
+        <w:t xml:space="preserve">First, I’ll note some general reasons for scepticism about this use of the substantive-structural distinction. One obvious point is that Piz and Za do not look like rational choosers. Another is that this draws distinctions between overly similar characters, such as these two, Cla and Sic. Both of them have taken classes in classical statistics, but only skimmed the textbooks without attending to the details. Cla came away with the belief that any experiment with a</w:t>
+      </w:r>
+      <w:r>
+        <w:t xml:space="preserve"> </w:t>
+      </w:r>
+      <w:r>
+        <w:rPr>
+          <w:iCs/>
+          <w:i/>
+        </w:rPr>
+        <w:t xml:space="preserve">P</w:t>
+      </w:r>
+      <w:r>
+        <w:t xml:space="preserve"> </w:t>
+      </w:r>
+      <w:r>
+        <w:t xml:space="preserve">value less than 0.05 proved that its hypothesis is true. Sic came away with a standing disposition to belief the hypothesis whenever there was an experiment with a</w:t>
+      </w:r>
+      <w:r>
+        <w:t xml:space="preserve"> </w:t>
+      </w:r>
+      <w:r>
+        <w:rPr>
+          <w:iCs/>
+          <w:i/>
+        </w:rPr>
+        <w:t xml:space="preserve">P</w:t>
+      </w:r>
+      <w:r>
+        <w:t xml:space="preserve"> </w:t>
+      </w:r>
+      <w:r>
+        <w:t xml:space="preserve">value less than 0.05. Cla is incoherent; there is no possible world where that belief is true. Sic is coherent; any one of their beliefs could be true. It’s just they just have a disposition to often form substantially irrational beliefs. Personally, I don’t think the difference between Cla and Sic is important enough to be philosophically load bearing. Lastly, it has proven incredibly hard to even define what makes a norm structural. The most important recent attempt is in Alex Worsnip’s book</w:t>
+      </w:r>
+      <w:r>
+        <w:t xml:space="preserve"> </w:t>
+      </w:r>
+      <w:r>
+        <w:rPr>
+          <w:iCs/>
+          <w:i/>
+        </w:rPr>
+        <w:t xml:space="preserve">Fitting Things Together: Coherence and the Demands of Structural Rationality</w:t>
+      </w:r>
+      <w:r>
+        <w:t xml:space="preserve"> </w:t>
+      </w:r>
+      <w:r>
+        <w:t xml:space="preserve">(Worsnip 2021)</w:t>
+      </w:r>
+      <w:r>
+        <w:t xml:space="preserve">. Here’s his definition:</w:t>
+      </w:r>
+    </w:p>
+    <w:p>
+      <w:pPr>
+        <w:pStyle w:val="BlockText"/>
+      </w:pPr>
+      <w:r>
+        <w:rPr>
+          <w:iCs/>
+          <w:i/>
+        </w:rPr>
+        <w:t xml:space="preserve">Incoherence Test</w:t>
+      </w:r>
+      <w:r>
+        <w:t xml:space="preserve">. A set of attitudinal mental states is jointly incoherent iff it is (partially) constitutive of (at least some of) the states in the set that any agent who holds this set of states has a disposition, when conditions of full transparency are met, to revise at least one of the states.</w:t>
+      </w:r>
+      <w:r>
+        <w:t xml:space="preserve"> </w:t>
+      </w:r>
+      <w:r>
+        <w:t xml:space="preserve">(Worsnip 2021, 132)</w:t>
+      </w:r>
+    </w:p>
+    <w:p>
+      <w:pPr>
+        <w:pStyle w:val="FirstParagraph"/>
+      </w:pPr>
+      <w:r>
+        <w:t xml:space="preserve">This won’t capture nearly enough. If probabilism is correct, then non-probabilists about uncertainty like Glenn</w:t>
+      </w:r>
+      <w:r>
+        <w:t xml:space="preserve"> </w:t>
+      </w:r>
+      <w:r>
+        <w:t xml:space="preserve">Shafer (1976)</w:t>
+      </w:r>
+      <w:r>
+        <w:t xml:space="preserve"> </w:t>
+      </w:r>
+      <w:r>
+        <w:t xml:space="preserve">endorse incoherent views. If expectationalism is correct, then non-expectationalist decision theorists, like Lara</w:t>
+      </w:r>
+      <w:r>
+        <w:t xml:space="preserve"> </w:t>
+      </w:r>
+      <w:r>
+        <w:t xml:space="preserve">Buchak (2013)</w:t>
+      </w:r>
+      <w:r>
+        <w:t xml:space="preserve">, endorse incoherent views. If classical logic is correct, then intuitionist logicians like Crispin</w:t>
+      </w:r>
+      <w:r>
+        <w:t xml:space="preserve"> </w:t>
+      </w:r>
+      <w:r>
+        <w:t xml:space="preserve">Wright (2021)</w:t>
+      </w:r>
+      <w:r>
+        <w:t xml:space="preserve"> </w:t>
+      </w:r>
+      <w:r>
+        <w:t xml:space="preserve">are incoherent. Those three all seem to meet Worsnip’s conditions of full transparency, and don’t seem disposed to revise their beliefs. Maybe this is just a problem with Worsnip’s definition, but it is also a reason to be sceptical that there even is a distinction to be drawn here. Wooram</w:t>
+      </w:r>
+      <w:r>
+        <w:t xml:space="preserve"> </w:t>
+      </w:r>
+      <w:r>
+        <w:t xml:space="preserve">Lee (n.d.)</w:t>
+      </w:r>
+      <w:r>
+        <w:t xml:space="preserve"> </w:t>
+      </w:r>
+      <w:r>
+        <w:t xml:space="preserve">raises some different challenges for Worsnip, and offers a rival theory. But for that theory to work, Lee requires that when a dialethist proposes to solve the Liar Paradox by saying the liar sentence is both true and not true, they are being insincere. The idea is that sincerely saying</w:t>
+      </w:r>
+      <w:r>
+        <w:t xml:space="preserve"> </w:t>
+      </w:r>
+      <w:r>
+        <w:rPr>
+          <w:iCs/>
+          <w:i/>
+        </w:rPr>
+        <w:t xml:space="preserve">p</w:t>
+      </w:r>
+      <w:r>
+        <w:t xml:space="preserve"> </w:t>
+      </w:r>
+      <w:r>
+        <w:t xml:space="preserve">requires believing</w:t>
+      </w:r>
+      <w:r>
+        <w:t xml:space="preserve"> </w:t>
+      </w:r>
+      <w:r>
+        <w:rPr>
+          <w:iCs/>
+          <w:i/>
+        </w:rPr>
+        <w:t xml:space="preserve">p</w:t>
+      </w:r>
+      <w:r>
+        <w:t xml:space="preserve"> </w:t>
+      </w:r>
+      <w:r>
+        <w:t xml:space="preserve">and not believing its negation. But this simply isn’t part of the concept of sincerity, and as much as I find the dialethist solution to the Liar implausible, I think the dialethists I know have been perfectly sincere in offering it. Maybe there is some theory of coherence waiting to be found, but the search for one feels like a degenerating research program.</w:t>
+      </w:r>
+      <w:r>
+        <w:rPr>
+          <w:rStyle w:val="FootnoteReference"/>
+        </w:rPr>
+        <w:footnoteReference w:id="89"/>
+      </w:r>
+    </w:p>
+    <w:p>
+      <w:pPr>
+        <w:pStyle w:val="BodyText"/>
+      </w:pPr>
+      <w:r>
+        <w:t xml:space="preserve">Even if the substantive/structural distinction can be made precise, and shown to do philosophical work, it won’t track the notion game theorists most care about. We can see this with a version of the beer-quiche game</w:t>
+      </w:r>
+      <w:r>
+        <w:t xml:space="preserve"> </w:t>
+      </w:r>
+      <w:r>
+        <w:t xml:space="preserve">Cho and Kreps (1987)</w:t>
+      </w:r>
+      <w:r>
+        <w:t xml:space="preserve">, here translated into decision-theoretic language.</w:t>
+      </w:r>
+    </w:p>
+    <w:p>
+      <w:pPr>
+        <w:pStyle w:val="BodyText"/>
+      </w:pPr>
+      <w:r>
+        <w:t xml:space="preserve">There are five steps in the game.</w:t>
+      </w:r>
+    </w:p>
+    <w:p>
+      <w:pPr>
+        <w:numPr>
+          <w:ilvl w:val="0"/>
+          <w:numId w:val="1007"/>
+        </w:numPr>
+        <w:pStyle w:val="Compact"/>
+      </w:pPr>
+      <w:r>
+        <w:t xml:space="preserve">A coin will be flipped, landing Heads or Tails. It is biased, 60% likely to land Heads. It will be shown to Chooser, but not to Demon.</w:t>
+      </w:r>
+    </w:p>
+    <w:p>
+      <w:pPr>
+        <w:numPr>
+          <w:ilvl w:val="0"/>
+          <w:numId w:val="1007"/>
+        </w:numPr>
+        <w:pStyle w:val="Compact"/>
+      </w:pPr>
+      <w:r>
+        <w:t xml:space="preserve">Chooser will say either Heads or Tails.</w:t>
+      </w:r>
+    </w:p>
+    <w:p>
+      <w:pPr>
+        <w:numPr>
+          <w:ilvl w:val="0"/>
+          <w:numId w:val="1007"/>
+        </w:numPr>
+        <w:pStyle w:val="Compact"/>
+      </w:pPr>
+      <w:r>
+        <w:t xml:space="preserve">Demon, knowing what Chooser has said, and being arbitrarily good at predicting Chooser’s strategy</w:t>
+      </w:r>
+      <w:r>
+        <w:rPr>
+          <w:rStyle w:val="FootnoteReference"/>
+        </w:rPr>
+        <w:footnoteReference w:id="90"/>
+      </w:r>
+      <w:r>
+        <w:t xml:space="preserve">. will say Heads if it is more probable the coin landed Heads, and Tails if it is more probable the coin landed Tails.</w:t>
+      </w:r>
+      <w:r>
+        <w:rPr>
+          <w:rStyle w:val="FootnoteReference"/>
+        </w:rPr>
+        <w:footnoteReference w:id="91"/>
+      </w:r>
+    </w:p>
+    <w:p>
+      <w:pPr>
+        <w:numPr>
+          <w:ilvl w:val="0"/>
+          <w:numId w:val="1007"/>
+        </w:numPr>
+        <w:pStyle w:val="Compact"/>
+      </w:pPr>
+      <w:r>
+        <w:t xml:space="preserve">Chooser is paid $30 if Demon says Heads, and nothing if Demon says Tails.</w:t>
+      </w:r>
+    </w:p>
+    <w:p>
+      <w:pPr>
+        <w:numPr>
+          <w:ilvl w:val="0"/>
+          <w:numId w:val="1007"/>
+        </w:numPr>
+        <w:pStyle w:val="Compact"/>
+      </w:pPr>
+      <w:r>
         <w:t xml:space="preserve">Chooser is paid $10 if what they say matches how the coin landed, and nothing otherwise. This is on top of the payment at step 4, so Chooser could make up to $40.</w:t>
       </w:r>
     </w:p>
@@ -8942,13 +9169,13 @@
         <w:t xml:space="preserve">If you prefer things in table form, here are the payouts chooser gets, given what happens at steps 1-3.</w:t>
       </w:r>
     </w:p>
-    <w:bookmarkStart w:id="90" w:name="tbl-cho-kreps"/>
+    <w:bookmarkStart w:id="92" w:name="tbl-cho-kreps"/>
     <w:p>
       <w:pPr>
         <w:pStyle w:val="TableCaption"/>
       </w:pPr>
       <w:r>
-        <w:t xml:space="preserve">Table 8.1: The coin game.</w:t>
+        <w:t xml:space="preserve">Table 9.1: The coin game.</w:t>
       </w:r>
     </w:p>
     <w:tbl>
@@ -8957,7 +9184,7 @@
         <w:tblW w:type="auto" w:w="0"/>
         <w:tblLook w:firstRow="0" w:lastRow="0" w:firstColumn="0" w:lastColumn="0" w:noHBand="0" w:noVBand="0" w:val="0000"/>
         <w:jc w:val="start"/>
-        <w:tblCaption w:val="Table 8.1: The coin game."/>
+        <w:tblCaption w:val="Table 9.1: The coin game."/>
       </w:tblPr>
       <w:tblGrid>
         <w:gridCol w:w="1980"/>
@@ -9432,7 +9659,7 @@
         </w:tc>
       </w:tr>
     </w:tbl>
-    <w:bookmarkEnd w:id="90"/>
+    <w:bookmarkEnd w:id="92"/>
     <w:p>
       <w:pPr>
         <w:pStyle w:val="BodyText"/>
@@ -9445,7 +9672,7 @@
       <w:pPr>
         <w:numPr>
           <w:ilvl w:val="0"/>
-          <w:numId w:val="1007"/>
+          <w:numId w:val="1008"/>
         </w:numPr>
         <w:pStyle w:val="Compact"/>
       </w:pPr>
@@ -9457,7 +9684,7 @@
       <w:pPr>
         <w:numPr>
           <w:ilvl w:val="0"/>
-          <w:numId w:val="1007"/>
+          <w:numId w:val="1008"/>
         </w:numPr>
         <w:pStyle w:val="Compact"/>
       </w:pPr>
@@ -9484,7 +9711,7 @@
         <w:rPr>
           <w:rStyle w:val="FootnoteReference"/>
         </w:rPr>
-        <w:footnoteReference w:id="91"/>
+        <w:footnoteReference w:id="93"/>
       </w:r>
       <w:r>
         <w:t xml:space="preserve"> </w:t>
@@ -9509,14 +9736,14 @@
         <w:t xml:space="preserve">So that’s why decision theory requires substantive rationality. The right decision theory should say to take option 1. And the argument against option 2 is not that it is incoherent, but that carrying it out requires believing Demon will do things that make no sense given Demon’s evidence. It is substantive, not structural, rationality that rules out option 2. And yet, as the game theorists have insisted, option 2 must be ruled out. So decision theory should be sensitive to substantial rationality.</w:t>
       </w:r>
     </w:p>
-    <w:bookmarkEnd w:id="92"/>
-    <w:bookmarkStart w:id="96" w:name="sec-weak"/>
+    <w:bookmarkEnd w:id="94"/>
+    <w:bookmarkStart w:id="98" w:name="sec-weak"/>
     <w:p>
       <w:pPr>
         <w:pStyle w:val="Heading1"/>
       </w:pPr>
       <w:r>
-        <w:t xml:space="preserve">9. Weak Dominance, Once</w:t>
+        <w:t xml:space="preserve">10. Weak Dominance, Once</w:t>
       </w:r>
     </w:p>
     <w:p>
@@ -9622,20 +9849,20 @@
           <w:rPr>
             <w:rStyle w:val="Hyperlink"/>
           </w:rPr>
-          <w:t xml:space="preserve">Table 9.1</w:t>
+          <w:t xml:space="preserve">Table 10.1</w:t>
         </w:r>
       </w:hyperlink>
       <w:r>
         <w:t xml:space="preserve">; what would the ideal chooser do?</w:t>
       </w:r>
     </w:p>
-    <w:bookmarkStart w:id="93" w:name="tbl-first-wd"/>
+    <w:bookmarkStart w:id="95" w:name="tbl-first-wd"/>
     <w:p>
       <w:pPr>
         <w:pStyle w:val="TableCaption"/>
       </w:pPr>
       <w:r>
-        <w:t xml:space="preserve">Table 9.1: A ratifiable, weakly dominated, option.</w:t>
+        <w:t xml:space="preserve">Table 10.1: A ratifiable, weakly dominated, option.</w:t>
       </w:r>
     </w:p>
     <w:tbl>
@@ -9644,7 +9871,7 @@
         <w:tblW w:type="auto" w:w="0"/>
         <w:tblLook w:firstRow="0" w:lastRow="0" w:firstColumn="0" w:lastColumn="0" w:noHBand="0" w:noVBand="0" w:val="0000"/>
         <w:jc w:val="start"/>
-        <w:tblCaption w:val="Table 9.1: A ratifiable, weakly dominated, option."/>
+        <w:tblCaption w:val="Table 10.1: A ratifiable, weakly dominated, option."/>
       </w:tblPr>
       <w:tblGrid>
         <w:gridCol w:w="2640"/>
@@ -9778,7 +10005,7 @@
         </w:tc>
       </w:tr>
     </w:tbl>
-    <w:bookmarkEnd w:id="93"/>
+    <w:bookmarkEnd w:id="95"/>
     <w:p>
       <w:pPr>
         <w:pStyle w:val="BodyText"/>
@@ -9840,7 +10067,7 @@
         <w:rPr>
           <w:rStyle w:val="FootnoteReference"/>
         </w:rPr>
-        <w:footnoteReference w:id="94"/>
+        <w:footnoteReference w:id="96"/>
       </w:r>
       <w:r>
         <w:t xml:space="preserve"> </w:t>
@@ -9856,20 +10083,20 @@
           <w:rPr>
             <w:rStyle w:val="Hyperlink"/>
           </w:rPr>
-          <w:t xml:space="preserve">Table 9.2</w:t>
+          <w:t xml:space="preserve">Table 10.2</w:t>
         </w:r>
       </w:hyperlink>
       <w:r>
         <w:t xml:space="preserve">.</w:t>
       </w:r>
     </w:p>
-    <w:bookmarkStart w:id="95" w:name="tbl-wd-itd"/>
+    <w:bookmarkStart w:id="97" w:name="tbl-wd-itd"/>
     <w:p>
       <w:pPr>
         <w:pStyle w:val="TableCaption"/>
       </w:pPr>
       <w:r>
-        <w:t xml:space="preserve">Table 9.2: An example of iterated weak dominance.</w:t>
+        <w:t xml:space="preserve">Table 10.2: An example of iterated weak dominance.</w:t>
       </w:r>
     </w:p>
     <w:tbl>
@@ -9878,7 +10105,7 @@
         <w:tblW w:type="auto" w:w="0"/>
         <w:tblLook w:firstRow="0" w:lastRow="0" w:firstColumn="0" w:lastColumn="0" w:noHBand="0" w:noVBand="0" w:val="0000"/>
         <w:jc w:val="start"/>
-        <w:tblCaption w:val="Table 9.2: An example of iterated weak dominance."/>
+        <w:tblCaption w:val="Table 10.2: An example of iterated weak dominance."/>
       </w:tblPr>
       <w:tblGrid>
         <w:gridCol w:w="1980"/>
@@ -10107,7 +10334,7 @@
         </w:tc>
       </w:tr>
     </w:tbl>
-    <w:bookmarkEnd w:id="95"/>
+    <w:bookmarkEnd w:id="97"/>
     <w:p>
       <w:pPr>
         <w:pStyle w:val="BodyText"/>
@@ -10123,7 +10350,7 @@
           <w:rPr>
             <w:rStyle w:val="Hyperlink"/>
           </w:rPr>
-          <w:t xml:space="preserve">Table 9.2</w:t>
+          <w:t xml:space="preserve">Table 10.2</w:t>
         </w:r>
       </w:hyperlink>
       <w:r>
@@ -10137,7 +10364,7 @@
           <w:rPr>
             <w:rStyle w:val="Hyperlink"/>
           </w:rPr>
-          <w:t xml:space="preserve">Table 9.1</w:t>
+          <w:t xml:space="preserve">Table 10.1</w:t>
         </w:r>
       </w:hyperlink>
       <w:r>
@@ -10159,7 +10386,7 @@
           <w:rPr>
             <w:rStyle w:val="Hyperlink"/>
           </w:rPr>
-          <w:t xml:space="preserve">Table 9.2</w:t>
+          <w:t xml:space="preserve">Table 10.2</w:t>
         </w:r>
       </w:hyperlink>
       <w:r>
@@ -10230,7 +10457,7 @@
           <w:rPr>
             <w:rStyle w:val="Hyperlink"/>
           </w:rPr>
-          <w:t xml:space="preserve">Table 9.1</w:t>
+          <w:t xml:space="preserve">Table 10.1</w:t>
         </w:r>
       </w:hyperlink>
       <w:r>
@@ -10247,7 +10474,7 @@
           <w:rPr>
             <w:rStyle w:val="Hyperlink"/>
           </w:rPr>
-          <w:t xml:space="preserve">Table 9.2</w:t>
+          <w:t xml:space="preserve">Table 10.2</w:t>
         </w:r>
       </w:hyperlink>
       <w:r>
@@ -10269,7 +10496,7 @@
           <w:rPr>
             <w:rStyle w:val="Hyperlink"/>
           </w:rPr>
-          <w:t xml:space="preserve">Table 9.1</w:t>
+          <w:t xml:space="preserve">Table 10.1</w:t>
         </w:r>
       </w:hyperlink>
       <w:r>
@@ -10283,21 +10510,21 @@
           <w:rPr>
             <w:rStyle w:val="Hyperlink"/>
           </w:rPr>
-          <w:t xml:space="preserve">Table 9.2</w:t>
+          <w:t xml:space="preserve">Table 10.2</w:t>
         </w:r>
       </w:hyperlink>
       <w:r>
         <w:t xml:space="preserve">.</w:t>
       </w:r>
     </w:p>
-    <w:bookmarkEnd w:id="96"/>
-    <w:bookmarkStart w:id="98" w:name="sec-conclusion"/>
+    <w:bookmarkEnd w:id="98"/>
+    <w:bookmarkStart w:id="100" w:name="sec-conclusion"/>
     <w:p>
       <w:pPr>
         <w:pStyle w:val="Heading1"/>
       </w:pPr>
       <w:r>
-        <w:t xml:space="preserve">10. Conclusion</w:t>
+        <w:t xml:space="preserve">11. Conclusion</w:t>
       </w:r>
     </w:p>
     <w:p>
@@ -10631,11 +10858,11 @@
         <w:rPr>
           <w:rStyle w:val="FootnoteReference"/>
         </w:rPr>
-        <w:footnoteReference w:id="97"/>
-      </w:r>
-    </w:p>
-    <w:bookmarkEnd w:id="98"/>
-    <w:bookmarkStart w:id="210" w:name="references"/>
+        <w:footnoteReference w:id="99"/>
+      </w:r>
+    </w:p>
+    <w:bookmarkEnd w:id="100"/>
+    <w:bookmarkStart w:id="212" w:name="references"/>
     <w:p>
       <w:pPr>
         <w:pStyle w:val="Heading1"/>
@@ -10644,8 +10871,8 @@
         <w:t xml:space="preserve">References</w:t>
       </w:r>
     </w:p>
-    <w:bookmarkStart w:id="209" w:name="refs"/>
-    <w:bookmarkStart w:id="100" w:name="ref-Ahmed2012"/>
+    <w:bookmarkStart w:id="211" w:name="refs"/>
+    <w:bookmarkStart w:id="102" w:name="ref-Ahmed2012"/>
     <w:p>
       <w:pPr>
         <w:pStyle w:val="Bibliography"/>
@@ -10678,7 +10905,7 @@
       <w:r>
         <w:t xml:space="preserve"> </w:t>
       </w:r>
-      <w:hyperlink r:id="rId99">
+      <w:hyperlink r:id="rId101">
         <w:r>
           <w:rPr>
             <w:rStyle w:val="Hyperlink"/>
@@ -10690,8 +10917,8 @@
         <w:t xml:space="preserve">.</w:t>
       </w:r>
     </w:p>
-    <w:bookmarkEnd w:id="100"/>
-    <w:bookmarkStart w:id="102" w:name="ref-Ahmed2020"/>
+    <w:bookmarkEnd w:id="102"/>
+    <w:bookmarkStart w:id="104" w:name="ref-Ahmed2020"/>
     <w:p>
       <w:pPr>
         <w:pStyle w:val="Bibliography"/>
@@ -10724,7 +10951,7 @@
       <w:r>
         <w:t xml:space="preserve"> </w:t>
       </w:r>
-      <w:hyperlink r:id="rId101">
+      <w:hyperlink r:id="rId103">
         <w:r>
           <w:rPr>
             <w:rStyle w:val="Hyperlink"/>
@@ -10736,8 +10963,8 @@
         <w:t xml:space="preserve">.</w:t>
       </w:r>
     </w:p>
-    <w:bookmarkEnd w:id="102"/>
-    <w:bookmarkStart w:id="104" w:name="ref-Akerlof1970"/>
+    <w:bookmarkEnd w:id="104"/>
+    <w:bookmarkStart w:id="106" w:name="ref-Akerlof1970"/>
     <w:p>
       <w:pPr>
         <w:pStyle w:val="Bibliography"/>
@@ -10770,7 +10997,7 @@
       <w:r>
         <w:t xml:space="preserve"> </w:t>
       </w:r>
-      <w:hyperlink r:id="rId103">
+      <w:hyperlink r:id="rId105">
         <w:r>
           <w:rPr>
             <w:rStyle w:val="Hyperlink"/>
@@ -10782,8 +11009,8 @@
         <w:t xml:space="preserve">.</w:t>
       </w:r>
     </w:p>
-    <w:bookmarkEnd w:id="104"/>
-    <w:bookmarkStart w:id="106" w:name="ref-Alcoba2023"/>
+    <w:bookmarkEnd w:id="106"/>
+    <w:bookmarkStart w:id="108" w:name="ref-Alcoba2023"/>
     <w:p>
       <w:pPr>
         <w:pStyle w:val="Bibliography"/>
@@ -10813,7 +11040,7 @@
       <w:r>
         <w:t xml:space="preserve"> </w:t>
       </w:r>
-      <w:hyperlink r:id="rId105">
+      <w:hyperlink r:id="rId107">
         <w:r>
           <w:rPr>
             <w:rStyle w:val="Hyperlink"/>
@@ -10825,8 +11052,8 @@
         <w:t xml:space="preserve">.</w:t>
       </w:r>
     </w:p>
-    <w:bookmarkEnd w:id="106"/>
-    <w:bookmarkStart w:id="108" w:name="ref-Allais1953"/>
+    <w:bookmarkEnd w:id="108"/>
+    <w:bookmarkStart w:id="110" w:name="ref-Allais1953"/>
     <w:p>
       <w:pPr>
         <w:pStyle w:val="Bibliography"/>
@@ -10859,7 +11086,7 @@
       <w:r>
         <w:t xml:space="preserve"> </w:t>
       </w:r>
-      <w:hyperlink r:id="rId107">
+      <w:hyperlink r:id="rId109">
         <w:r>
           <w:rPr>
             <w:rStyle w:val="Hyperlink"/>
@@ -10871,8 +11098,8 @@
         <w:t xml:space="preserve">.</w:t>
       </w:r>
     </w:p>
-    <w:bookmarkEnd w:id="108"/>
-    <w:bookmarkStart w:id="110" w:name="ref-Arntzenius2008"/>
+    <w:bookmarkEnd w:id="110"/>
+    <w:bookmarkStart w:id="112" w:name="ref-Arntzenius2008"/>
     <w:p>
       <w:pPr>
         <w:pStyle w:val="Bibliography"/>
@@ -10905,7 +11132,7 @@
       <w:r>
         <w:t xml:space="preserve"> </w:t>
       </w:r>
-      <w:hyperlink r:id="rId109">
+      <w:hyperlink r:id="rId111">
         <w:r>
           <w:rPr>
             <w:rStyle w:val="Hyperlink"/>
@@ -10917,8 +11144,8 @@
         <w:t xml:space="preserve">.</w:t>
       </w:r>
     </w:p>
-    <w:bookmarkEnd w:id="110"/>
-    <w:bookmarkStart w:id="112" w:name="ref-Barnett2022"/>
+    <w:bookmarkEnd w:id="112"/>
+    <w:bookmarkStart w:id="114" w:name="ref-Barnett2022"/>
     <w:p>
       <w:pPr>
         <w:pStyle w:val="Bibliography"/>
@@ -10951,7 +11178,7 @@
       <w:r>
         <w:t xml:space="preserve"> </w:t>
       </w:r>
-      <w:hyperlink r:id="rId111">
+      <w:hyperlink r:id="rId113">
         <w:r>
           <w:rPr>
             <w:rStyle w:val="Hyperlink"/>
@@ -10963,8 +11190,8 @@
         <w:t xml:space="preserve">.</w:t>
       </w:r>
     </w:p>
-    <w:bookmarkEnd w:id="112"/>
-    <w:bookmarkStart w:id="114" w:name="ref-BenPorathDekel1992"/>
+    <w:bookmarkEnd w:id="114"/>
+    <w:bookmarkStart w:id="116" w:name="ref-BenPorathDekel1992"/>
     <w:p>
       <w:pPr>
         <w:pStyle w:val="Bibliography"/>
@@ -10997,7 +11224,7 @@
       <w:r>
         <w:t xml:space="preserve"> </w:t>
       </w:r>
-      <w:hyperlink r:id="rId113">
+      <w:hyperlink r:id="rId115">
         <w:r>
           <w:rPr>
             <w:rStyle w:val="Hyperlink"/>
@@ -11009,8 +11236,8 @@
         <w:t xml:space="preserve">.</w:t>
       </w:r>
     </w:p>
-    <w:bookmarkEnd w:id="114"/>
-    <w:bookmarkStart w:id="116" w:name="ref-Bonanno2018"/>
+    <w:bookmarkEnd w:id="116"/>
+    <w:bookmarkStart w:id="118" w:name="ref-Bonanno2018"/>
     <w:p>
       <w:pPr>
         <w:pStyle w:val="Bibliography"/>
@@ -11033,7 +11260,7 @@
       <w:r>
         <w:t xml:space="preserve"> </w:t>
       </w:r>
-      <w:hyperlink r:id="rId115">
+      <w:hyperlink r:id="rId117">
         <w:r>
           <w:rPr>
             <w:rStyle w:val="Hyperlink"/>
@@ -11045,8 +11272,8 @@
         <w:t xml:space="preserve">.</w:t>
       </w:r>
     </w:p>
-    <w:bookmarkEnd w:id="116"/>
-    <w:bookmarkStart w:id="118" w:name="ref-BottomleyWilliamsonnd"/>
+    <w:bookmarkEnd w:id="118"/>
+    <w:bookmarkStart w:id="120" w:name="ref-BottomleyWilliamsonnd"/>
     <w:p>
       <w:pPr>
         <w:pStyle w:val="Bibliography"/>
@@ -11090,7 +11317,7 @@
       <w:r>
         <w:t xml:space="preserve"> </w:t>
       </w:r>
-      <w:hyperlink r:id="rId117">
+      <w:hyperlink r:id="rId119">
         <w:r>
           <w:rPr>
             <w:rStyle w:val="Hyperlink"/>
@@ -11102,8 +11329,8 @@
         <w:t xml:space="preserve">.</w:t>
       </w:r>
     </w:p>
-    <w:bookmarkEnd w:id="118"/>
-    <w:bookmarkStart w:id="119" w:name="ref-BuchakRisk"/>
+    <w:bookmarkEnd w:id="120"/>
+    <w:bookmarkStart w:id="121" w:name="ref-BuchakRisk"/>
     <w:p>
       <w:pPr>
         <w:pStyle w:val="Bibliography"/>
@@ -11125,8 +11352,8 @@
         <w:t xml:space="preserve">. Oxford: Oxford University Press.</w:t>
       </w:r>
     </w:p>
-    <w:bookmarkEnd w:id="119"/>
-    <w:bookmarkStart w:id="121" w:name="ref-Chang2002"/>
+    <w:bookmarkEnd w:id="121"/>
+    <w:bookmarkStart w:id="123" w:name="ref-Chang2002"/>
     <w:p>
       <w:pPr>
         <w:pStyle w:val="Bibliography"/>
@@ -11159,7 +11386,7 @@
       <w:r>
         <w:t xml:space="preserve"> </w:t>
       </w:r>
-      <w:hyperlink r:id="rId120">
+      <w:hyperlink r:id="rId122">
         <w:r>
           <w:rPr>
             <w:rStyle w:val="Hyperlink"/>
@@ -11171,8 +11398,8 @@
         <w:t xml:space="preserve">.</w:t>
       </w:r>
     </w:p>
-    <w:bookmarkEnd w:id="121"/>
-    <w:bookmarkStart w:id="123" w:name="ref-ChoKreps1987"/>
+    <w:bookmarkEnd w:id="123"/>
+    <w:bookmarkStart w:id="125" w:name="ref-ChoKreps1987"/>
     <w:p>
       <w:pPr>
         <w:pStyle w:val="Bibliography"/>
@@ -11205,7 +11432,7 @@
       <w:r>
         <w:t xml:space="preserve"> </w:t>
       </w:r>
-      <w:hyperlink r:id="rId122">
+      <w:hyperlink r:id="rId124">
         <w:r>
           <w:rPr>
             <w:rStyle w:val="Hyperlink"/>
@@ -11217,8 +11444,8 @@
         <w:t xml:space="preserve">.</w:t>
       </w:r>
     </w:p>
-    <w:bookmarkEnd w:id="123"/>
-    <w:bookmarkStart w:id="125" w:name="ref-Davey2011"/>
+    <w:bookmarkEnd w:id="125"/>
+    <w:bookmarkStart w:id="127" w:name="ref-Davey2011"/>
     <w:p>
       <w:pPr>
         <w:pStyle w:val="Bibliography"/>
@@ -11251,7 +11478,7 @@
       <w:r>
         <w:t xml:space="preserve"> </w:t>
       </w:r>
-      <w:hyperlink r:id="rId124">
+      <w:hyperlink r:id="rId126">
         <w:r>
           <w:rPr>
             <w:rStyle w:val="Hyperlink"/>
@@ -11263,8 +11490,8 @@
         <w:t xml:space="preserve">.</w:t>
       </w:r>
     </w:p>
-    <w:bookmarkEnd w:id="125"/>
-    <w:bookmarkStart w:id="127" w:name="ref-Egan2007-EGASCT"/>
+    <w:bookmarkEnd w:id="127"/>
+    <w:bookmarkStart w:id="129" w:name="ref-Egan2007-EGASCT"/>
     <w:p>
       <w:pPr>
         <w:pStyle w:val="Bibliography"/>
@@ -11303,7 +11530,7 @@
       <w:r>
         <w:t xml:space="preserve"> </w:t>
       </w:r>
-      <w:hyperlink r:id="rId126">
+      <w:hyperlink r:id="rId128">
         <w:r>
           <w:rPr>
             <w:rStyle w:val="Hyperlink"/>
@@ -11315,8 +11542,8 @@
         <w:t xml:space="preserve">.</w:t>
       </w:r>
     </w:p>
-    <w:bookmarkEnd w:id="127"/>
-    <w:bookmarkStart w:id="129" w:name="ref-Elliot2019"/>
+    <w:bookmarkEnd w:id="129"/>
+    <w:bookmarkStart w:id="131" w:name="ref-Elliot2019"/>
     <w:p>
       <w:pPr>
         <w:pStyle w:val="Bibliography"/>
@@ -11349,7 +11576,7 @@
       <w:r>
         <w:t xml:space="preserve"> </w:t>
       </w:r>
-      <w:hyperlink r:id="rId128">
+      <w:hyperlink r:id="rId130">
         <w:r>
           <w:rPr>
             <w:rStyle w:val="Hyperlink"/>
@@ -11361,8 +11588,8 @@
         <w:t xml:space="preserve">.</w:t>
       </w:r>
     </w:p>
-    <w:bookmarkEnd w:id="129"/>
-    <w:bookmarkStart w:id="131" w:name="ref-EysterRabin2005"/>
+    <w:bookmarkEnd w:id="131"/>
+    <w:bookmarkStart w:id="133" w:name="ref-EysterRabin2005"/>
     <w:p>
       <w:pPr>
         <w:pStyle w:val="Bibliography"/>
@@ -11395,7 +11622,7 @@
       <w:r>
         <w:t xml:space="preserve"> </w:t>
       </w:r>
-      <w:hyperlink r:id="rId130">
+      <w:hyperlink r:id="rId132">
         <w:r>
           <w:rPr>
             <w:rStyle w:val="Hyperlink"/>
@@ -11407,8 +11634,8 @@
         <w:t xml:space="preserve">.</w:t>
       </w:r>
     </w:p>
-    <w:bookmarkEnd w:id="131"/>
-    <w:bookmarkStart w:id="133" w:name="ref-Fuscond"/>
+    <w:bookmarkEnd w:id="133"/>
+    <w:bookmarkStart w:id="135" w:name="ref-Fuscond"/>
     <w:p>
       <w:pPr>
         <w:pStyle w:val="Bibliography"/>
@@ -11437,7 +11664,7 @@
       <w:r>
         <w:t xml:space="preserve"> </w:t>
       </w:r>
-      <w:hyperlink r:id="rId132">
+      <w:hyperlink r:id="rId134">
         <w:r>
           <w:rPr>
             <w:rStyle w:val="Hyperlink"/>
@@ -11449,8 +11676,8 @@
         <w:t xml:space="preserve">.</w:t>
       </w:r>
     </w:p>
-    <w:bookmarkEnd w:id="133"/>
-    <w:bookmarkStart w:id="135" w:name="ref-Gallow2020"/>
+    <w:bookmarkEnd w:id="135"/>
+    <w:bookmarkStart w:id="137" w:name="ref-Gallow2020"/>
     <w:p>
       <w:pPr>
         <w:pStyle w:val="Bibliography"/>
@@ -11483,7 +11710,7 @@
       <w:r>
         <w:t xml:space="preserve"> </w:t>
       </w:r>
-      <w:hyperlink r:id="rId134">
+      <w:hyperlink r:id="rId136">
         <w:r>
           <w:rPr>
             <w:rStyle w:val="Hyperlink"/>
@@ -11495,8 +11722,8 @@
         <w:t xml:space="preserve">.</w:t>
       </w:r>
     </w:p>
-    <w:bookmarkEnd w:id="135"/>
-    <w:bookmarkStart w:id="137" w:name="ref-Gallownd"/>
+    <w:bookmarkEnd w:id="137"/>
+    <w:bookmarkStart w:id="139" w:name="ref-Gallownd"/>
     <w:p>
       <w:pPr>
         <w:pStyle w:val="Bibliography"/>
@@ -11519,7 +11746,7 @@
       <w:r>
         <w:t xml:space="preserve"> </w:t>
       </w:r>
-      <w:hyperlink r:id="rId136">
+      <w:hyperlink r:id="rId138">
         <w:r>
           <w:rPr>
             <w:rStyle w:val="Hyperlink"/>
@@ -11531,8 +11758,8 @@
         <w:t xml:space="preserve">.</w:t>
       </w:r>
     </w:p>
-    <w:bookmarkEnd w:id="137"/>
-    <w:bookmarkStart w:id="139" w:name="ref-Goodsellnd"/>
+    <w:bookmarkEnd w:id="139"/>
+    <w:bookmarkStart w:id="141" w:name="ref-Goodsellnd"/>
     <w:p>
       <w:pPr>
         <w:pStyle w:val="Bibliography"/>
@@ -11561,7 +11788,7 @@
       <w:r>
         <w:t xml:space="preserve"> </w:t>
       </w:r>
-      <w:hyperlink r:id="rId138">
+      <w:hyperlink r:id="rId140">
         <w:r>
           <w:rPr>
             <w:rStyle w:val="Hyperlink"/>
@@ -11573,8 +11800,8 @@
         <w:t xml:space="preserve">.</w:t>
       </w:r>
     </w:p>
-    <w:bookmarkEnd w:id="139"/>
-    <w:bookmarkStart w:id="141" w:name="ref-GrantEtAl2021"/>
+    <w:bookmarkEnd w:id="141"/>
+    <w:bookmarkStart w:id="143" w:name="ref-GrantEtAl2021"/>
     <w:p>
       <w:pPr>
         <w:pStyle w:val="Bibliography"/>
@@ -11607,7 +11834,7 @@
       <w:r>
         <w:t xml:space="preserve"> </w:t>
       </w:r>
-      <w:hyperlink r:id="rId140">
+      <w:hyperlink r:id="rId142">
         <w:r>
           <w:rPr>
             <w:rStyle w:val="Hyperlink"/>
@@ -11619,8 +11846,8 @@
         <w:t xml:space="preserve">.</w:t>
       </w:r>
     </w:p>
-    <w:bookmarkEnd w:id="141"/>
-    <w:bookmarkStart w:id="143" w:name="ref-Gustafsson2011"/>
+    <w:bookmarkEnd w:id="143"/>
+    <w:bookmarkStart w:id="145" w:name="ref-Gustafsson2011"/>
     <w:p>
       <w:pPr>
         <w:pStyle w:val="Bibliography"/>
@@ -11653,7 +11880,7 @@
       <w:r>
         <w:t xml:space="preserve"> </w:t>
       </w:r>
-      <w:hyperlink r:id="rId142">
+      <w:hyperlink r:id="rId144">
         <w:r>
           <w:rPr>
             <w:rStyle w:val="Hyperlink"/>
@@ -11665,8 +11892,8 @@
         <w:t xml:space="preserve">.</w:t>
       </w:r>
     </w:p>
-    <w:bookmarkEnd w:id="143"/>
-    <w:bookmarkStart w:id="145" w:name="ref-HareHedden2015"/>
+    <w:bookmarkEnd w:id="145"/>
+    <w:bookmarkStart w:id="147" w:name="ref-HareHedden2015"/>
     <w:p>
       <w:pPr>
         <w:pStyle w:val="Bibliography"/>
@@ -11699,7 +11926,7 @@
       <w:r>
         <w:t xml:space="preserve"> </w:t>
       </w:r>
-      <w:hyperlink r:id="rId144">
+      <w:hyperlink r:id="rId146">
         <w:r>
           <w:rPr>
             <w:rStyle w:val="Hyperlink"/>
@@ -11711,8 +11938,8 @@
         <w:t xml:space="preserve">.</w:t>
       </w:r>
     </w:p>
-    <w:bookmarkEnd w:id="145"/>
-    <w:bookmarkStart w:id="147" w:name="ref-Harper1986"/>
+    <w:bookmarkEnd w:id="147"/>
+    <w:bookmarkStart w:id="149" w:name="ref-Harper1986"/>
     <w:p>
       <w:pPr>
         <w:pStyle w:val="Bibliography"/>
@@ -11745,7 +11972,7 @@
       <w:r>
         <w:t xml:space="preserve"> </w:t>
       </w:r>
-      <w:hyperlink r:id="rId146">
+      <w:hyperlink r:id="rId148">
         <w:r>
           <w:rPr>
             <w:rStyle w:val="Hyperlink"/>
@@ -11757,8 +11984,8 @@
         <w:t xml:space="preserve">.</w:t>
       </w:r>
     </w:p>
-    <w:bookmarkEnd w:id="147"/>
-    <w:bookmarkStart w:id="149" w:name="ref-Harper1988"/>
+    <w:bookmarkEnd w:id="149"/>
+    <w:bookmarkStart w:id="151" w:name="ref-Harper1988"/>
     <w:p>
       <w:pPr>
         <w:pStyle w:val="Bibliography"/>
@@ -11794,7 +12021,7 @@
       <w:r>
         <w:t xml:space="preserve"> </w:t>
       </w:r>
-      <w:hyperlink r:id="rId148">
+      <w:hyperlink r:id="rId150">
         <w:r>
           <w:rPr>
             <w:rStyle w:val="Hyperlink"/>
@@ -11806,8 +12033,8 @@
         <w:t xml:space="preserve">.</w:t>
       </w:r>
     </w:p>
-    <w:bookmarkEnd w:id="149"/>
-    <w:bookmarkStart w:id="151" w:name="ref-Heinzelmannnd"/>
+    <w:bookmarkEnd w:id="151"/>
+    <w:bookmarkStart w:id="153" w:name="ref-Heinzelmannnd"/>
     <w:p>
       <w:pPr>
         <w:pStyle w:val="Bibliography"/>
@@ -11830,7 +12057,7 @@
       <w:r>
         <w:t xml:space="preserve"> </w:t>
       </w:r>
-      <w:hyperlink r:id="rId150">
+      <w:hyperlink r:id="rId152">
         <w:r>
           <w:rPr>
             <w:rStyle w:val="Hyperlink"/>
@@ -11842,8 +12069,8 @@
         <w:t xml:space="preserve">.</w:t>
       </w:r>
     </w:p>
-    <w:bookmarkEnd w:id="151"/>
-    <w:bookmarkStart w:id="153" w:name="ref-JacksonPargetter1986"/>
+    <w:bookmarkEnd w:id="153"/>
+    <w:bookmarkStart w:id="155" w:name="ref-JacksonPargetter1986"/>
     <w:p>
       <w:pPr>
         <w:pStyle w:val="Bibliography"/>
@@ -11876,7 +12103,7 @@
       <w:r>
         <w:t xml:space="preserve"> </w:t>
       </w:r>
-      <w:hyperlink r:id="rId152">
+      <w:hyperlink r:id="rId154">
         <w:r>
           <w:rPr>
             <w:rStyle w:val="Hyperlink"/>
@@ -11888,8 +12115,8 @@
         <w:t xml:space="preserve">.</w:t>
       </w:r>
     </w:p>
-    <w:bookmarkEnd w:id="153"/>
-    <w:bookmarkStart w:id="154" w:name="ref-Jeffrey1983"/>
+    <w:bookmarkEnd w:id="155"/>
+    <w:bookmarkStart w:id="156" w:name="ref-Jeffrey1983"/>
     <w:p>
       <w:pPr>
         <w:pStyle w:val="Bibliography"/>
@@ -11923,8 +12150,8 @@
         <w:t xml:space="preserve">, edited by J. Earman (ed.). Minneapolis: University of Minnesota Press.</w:t>
       </w:r>
     </w:p>
-    <w:bookmarkEnd w:id="154"/>
-    <w:bookmarkStart w:id="156" w:name="ref-Leend"/>
+    <w:bookmarkEnd w:id="156"/>
+    <w:bookmarkStart w:id="158" w:name="ref-Leend"/>
     <w:p>
       <w:pPr>
         <w:pStyle w:val="Bibliography"/>
@@ -11944,7 +12171,7 @@
       <w:r>
         <w:t xml:space="preserve"> </w:t>
       </w:r>
-      <w:hyperlink r:id="rId155">
+      <w:hyperlink r:id="rId157">
         <w:r>
           <w:rPr>
             <w:rStyle w:val="Hyperlink"/>
@@ -11956,8 +12183,8 @@
         <w:t xml:space="preserve">.</w:t>
       </w:r>
     </w:p>
-    <w:bookmarkEnd w:id="156"/>
-    <w:bookmarkStart w:id="158" w:name="ref-LevinsteinSoares2020"/>
+    <w:bookmarkEnd w:id="158"/>
+    <w:bookmarkStart w:id="160" w:name="ref-LevinsteinSoares2020"/>
     <w:p>
       <w:pPr>
         <w:pStyle w:val="Bibliography"/>
@@ -11990,7 +12217,7 @@
       <w:r>
         <w:t xml:space="preserve"> </w:t>
       </w:r>
-      <w:hyperlink r:id="rId157">
+      <w:hyperlink r:id="rId159">
         <w:r>
           <w:rPr>
             <w:rStyle w:val="Hyperlink"/>
@@ -12002,8 +12229,8 @@
         <w:t xml:space="preserve">.</w:t>
       </w:r>
     </w:p>
-    <w:bookmarkEnd w:id="158"/>
-    <w:bookmarkStart w:id="159" w:name="ref-Lewis1979e"/>
+    <w:bookmarkEnd w:id="160"/>
+    <w:bookmarkStart w:id="161" w:name="ref-Lewis1979e"/>
     <w:p>
       <w:pPr>
         <w:pStyle w:val="Bibliography"/>
@@ -12043,8 +12270,8 @@
         <w:t xml:space="preserve">8 (3): 235–40.</w:t>
       </w:r>
     </w:p>
-    <w:bookmarkEnd w:id="159"/>
-    <w:bookmarkStart w:id="161" w:name="ref-Lewis1981e"/>
+    <w:bookmarkEnd w:id="161"/>
+    <w:bookmarkStart w:id="163" w:name="ref-Lewis1981e"/>
     <w:p>
       <w:pPr>
         <w:pStyle w:val="Bibliography"/>
@@ -12091,7 +12318,7 @@
       <w:r>
         <w:t xml:space="preserve"> </w:t>
       </w:r>
-      <w:hyperlink r:id="rId160">
+      <w:hyperlink r:id="rId162">
         <w:r>
           <w:rPr>
             <w:rStyle w:val="Hyperlink"/>
@@ -12103,8 +12330,8 @@
         <w:t xml:space="preserve">.</w:t>
       </w:r>
     </w:p>
-    <w:bookmarkEnd w:id="161"/>
-    <w:bookmarkStart w:id="162" w:name="ref-Lewis-Gorman-10071979"/>
+    <w:bookmarkEnd w:id="163"/>
+    <w:bookmarkStart w:id="164" w:name="ref-Lewis-Gorman-10071979"/>
     <w:p>
       <w:pPr>
         <w:pStyle w:val="Bibliography"/>
@@ -12159,8 +12386,8 @@
         <w:t xml:space="preserve">, edited by Helen Beebee and A. R. J. Fisher, 2:472–73. Oxford: Oxford University Press.</w:t>
       </w:r>
     </w:p>
-    <w:bookmarkEnd w:id="162"/>
-    <w:bookmarkStart w:id="164" w:name="ref-LipseyLancaster"/>
+    <w:bookmarkEnd w:id="164"/>
+    <w:bookmarkStart w:id="166" w:name="ref-LipseyLancaster"/>
     <w:p>
       <w:pPr>
         <w:pStyle w:val="Bibliography"/>
@@ -12193,7 +12420,7 @@
       <w:r>
         <w:t xml:space="preserve"> </w:t>
       </w:r>
-      <w:hyperlink r:id="rId163">
+      <w:hyperlink r:id="rId165">
         <w:r>
           <w:rPr>
             <w:rStyle w:val="Hyperlink"/>
@@ -12205,8 +12432,8 @@
         <w:t xml:space="preserve">.</w:t>
       </w:r>
     </w:p>
-    <w:bookmarkEnd w:id="164"/>
-    <w:bookmarkStart w:id="165" w:name="ref-McClennan1990"/>
+    <w:bookmarkEnd w:id="166"/>
+    <w:bookmarkStart w:id="167" w:name="ref-McClennan1990"/>
     <w:p>
       <w:pPr>
         <w:pStyle w:val="Bibliography"/>
@@ -12228,8 +12455,8 @@
         <w:t xml:space="preserve">. Cambridge: Cambridge University Press.</w:t>
       </w:r>
     </w:p>
-    <w:bookmarkEnd w:id="165"/>
-    <w:bookmarkStart w:id="167" w:name="ref-Myerson1978"/>
+    <w:bookmarkEnd w:id="167"/>
+    <w:bookmarkStart w:id="169" w:name="ref-Myerson1978"/>
     <w:p>
       <w:pPr>
         <w:pStyle w:val="Bibliography"/>
@@ -12262,7 +12489,7 @@
       <w:r>
         <w:t xml:space="preserve"> </w:t>
       </w:r>
-      <w:hyperlink r:id="rId166">
+      <w:hyperlink r:id="rId168">
         <w:r>
           <w:rPr>
             <w:rStyle w:val="Hyperlink"/>
@@ -12274,8 +12501,8 @@
         <w:t xml:space="preserve">.</w:t>
       </w:r>
     </w:p>
-    <w:bookmarkEnd w:id="167"/>
-    <w:bookmarkStart w:id="168" w:name="ref-Nash1951"/>
+    <w:bookmarkEnd w:id="169"/>
+    <w:bookmarkStart w:id="170" w:name="ref-Nash1951"/>
     <w:p>
       <w:pPr>
         <w:pStyle w:val="Bibliography"/>
@@ -12306,8 +12533,8 @@
         <w:t xml:space="preserve">54 (2): 286–95.</w:t>
       </w:r>
     </w:p>
-    <w:bookmarkEnd w:id="168"/>
-    <w:bookmarkStart w:id="169" w:name="ref-Nozick1969"/>
+    <w:bookmarkEnd w:id="170"/>
+    <w:bookmarkStart w:id="171" w:name="ref-Nozick1969"/>
     <w:p>
       <w:pPr>
         <w:pStyle w:val="Bibliography"/>
@@ -12362,8 +12589,8 @@
         <w:t xml:space="preserve">, edited by Nicholas Rescher, 114–46. Riedel: Springer.</w:t>
       </w:r>
     </w:p>
-    <w:bookmarkEnd w:id="169"/>
-    <w:bookmarkStart w:id="171" w:name="ref-Podgorski2022"/>
+    <w:bookmarkEnd w:id="171"/>
+    <w:bookmarkStart w:id="173" w:name="ref-Podgorski2022"/>
     <w:p>
       <w:pPr>
         <w:pStyle w:val="Bibliography"/>
@@ -12410,7 +12637,7 @@
       <w:r>
         <w:t xml:space="preserve"> </w:t>
       </w:r>
-      <w:hyperlink r:id="rId170">
+      <w:hyperlink r:id="rId172">
         <w:r>
           <w:rPr>
             <w:rStyle w:val="Hyperlink"/>
@@ -12422,8 +12649,8 @@
         <w:t xml:space="preserve">.</w:t>
       </w:r>
     </w:p>
-    <w:bookmarkEnd w:id="171"/>
-    <w:bookmarkStart w:id="173" w:name="ref-Quiggin1982"/>
+    <w:bookmarkEnd w:id="173"/>
+    <w:bookmarkStart w:id="175" w:name="ref-Quiggin1982"/>
     <w:p>
       <w:pPr>
         <w:pStyle w:val="Bibliography"/>
@@ -12456,7 +12683,7 @@
       <w:r>
         <w:t xml:space="preserve"> </w:t>
       </w:r>
-      <w:hyperlink r:id="rId172">
+      <w:hyperlink r:id="rId174">
         <w:r>
           <w:rPr>
             <w:rStyle w:val="Hyperlink"/>
@@ -12468,8 +12695,8 @@
         <w:t xml:space="preserve">.</w:t>
       </w:r>
     </w:p>
-    <w:bookmarkEnd w:id="173"/>
-    <w:bookmarkStart w:id="174" w:name="ref-RamseyGeneralProp"/>
+    <w:bookmarkEnd w:id="175"/>
+    <w:bookmarkStart w:id="176" w:name="ref-RamseyGeneralProp"/>
     <w:p>
       <w:pPr>
         <w:pStyle w:val="Bibliography"/>
@@ -12503,8 +12730,8 @@
         <w:t xml:space="preserve">, edited by D. H. Mellor, 145–63. Cambridge: Cambridge University Press.</w:t>
       </w:r>
     </w:p>
-    <w:bookmarkEnd w:id="174"/>
-    <w:bookmarkStart w:id="176" w:name="ref-Richter1984"/>
+    <w:bookmarkEnd w:id="176"/>
+    <w:bookmarkStart w:id="178" w:name="ref-Richter1984"/>
     <w:p>
       <w:pPr>
         <w:pStyle w:val="Bibliography"/>
@@ -12537,7 +12764,7 @@
       <w:r>
         <w:t xml:space="preserve"> </w:t>
       </w:r>
-      <w:hyperlink r:id="rId175">
+      <w:hyperlink r:id="rId177">
         <w:r>
           <w:rPr>
             <w:rStyle w:val="Hyperlink"/>
@@ -12549,8 +12776,8 @@
         <w:t xml:space="preserve">.</w:t>
       </w:r>
     </w:p>
-    <w:bookmarkEnd w:id="176"/>
-    <w:bookmarkStart w:id="177" w:name="ref-Robinson1949"/>
+    <w:bookmarkEnd w:id="178"/>
+    <w:bookmarkStart w:id="179" w:name="ref-Robinson1949"/>
     <w:p>
       <w:pPr>
         <w:pStyle w:val="Bibliography"/>
@@ -12571,8 +12798,8 @@
         <w:t xml:space="preserve">Santa Monica, CA: The RAND Corporation.</w:t>
       </w:r>
     </w:p>
-    <w:bookmarkEnd w:id="177"/>
-    <w:bookmarkStart w:id="179" w:name="ref-Selten1975"/>
+    <w:bookmarkEnd w:id="179"/>
+    <w:bookmarkStart w:id="181" w:name="ref-Selten1975"/>
     <w:p>
       <w:pPr>
         <w:pStyle w:val="Bibliography"/>
@@ -12605,7 +12832,7 @@
       <w:r>
         <w:t xml:space="preserve"> </w:t>
       </w:r>
-      <w:hyperlink r:id="rId178">
+      <w:hyperlink r:id="rId180">
         <w:r>
           <w:rPr>
             <w:rStyle w:val="Hyperlink"/>
@@ -12617,8 +12844,8 @@
         <w:t xml:space="preserve">.</w:t>
       </w:r>
     </w:p>
-    <w:bookmarkEnd w:id="179"/>
-    <w:bookmarkStart w:id="180" w:name="ref-Selten1965"/>
+    <w:bookmarkEnd w:id="181"/>
+    <w:bookmarkStart w:id="182" w:name="ref-Selten1965"/>
     <w:p>
       <w:pPr>
         <w:pStyle w:val="Bibliography"/>
@@ -12669,8 +12896,8 @@
         <w:t xml:space="preserve">121 (2): 301–24.</w:t>
       </w:r>
     </w:p>
-    <w:bookmarkEnd w:id="180"/>
-    <w:bookmarkStart w:id="181" w:name="ref-Shafer1976"/>
+    <w:bookmarkEnd w:id="182"/>
+    <w:bookmarkStart w:id="183" w:name="ref-Shafer1976"/>
     <w:p>
       <w:pPr>
         <w:pStyle w:val="Bibliography"/>
@@ -12692,8 +12919,8 @@
         <w:t xml:space="preserve">. Princeton: Princeton University Press.</w:t>
       </w:r>
     </w:p>
-    <w:bookmarkEnd w:id="181"/>
-    <w:bookmarkStart w:id="182" w:name="ref-Skyrms1984"/>
+    <w:bookmarkEnd w:id="183"/>
+    <w:bookmarkStart w:id="184" w:name="ref-Skyrms1984"/>
     <w:p>
       <w:pPr>
         <w:pStyle w:val="Bibliography"/>
@@ -12715,8 +12942,8 @@
         <w:t xml:space="preserve">. New Haven, CT: Yale University Press.</w:t>
       </w:r>
     </w:p>
-    <w:bookmarkEnd w:id="182"/>
-    <w:bookmarkStart w:id="183" w:name="ref-Skyrms2004"/>
+    <w:bookmarkEnd w:id="184"/>
+    <w:bookmarkStart w:id="185" w:name="ref-Skyrms2004"/>
     <w:p>
       <w:pPr>
         <w:pStyle w:val="Bibliography"/>
@@ -12765,8 +12992,8 @@
         <w:t xml:space="preserve">ress.</w:t>
       </w:r>
     </w:p>
-    <w:bookmarkEnd w:id="183"/>
-    <w:bookmarkStart w:id="185" w:name="ref-Spencer2021"/>
+    <w:bookmarkEnd w:id="185"/>
+    <w:bookmarkStart w:id="187" w:name="ref-Spencer2021"/>
     <w:p>
       <w:pPr>
         <w:pStyle w:val="Bibliography"/>
@@ -12799,7 +13026,7 @@
       <w:r>
         <w:t xml:space="preserve"> </w:t>
       </w:r>
-      <w:hyperlink r:id="rId184">
+      <w:hyperlink r:id="rId186">
         <w:r>
           <w:rPr>
             <w:rStyle w:val="Hyperlink"/>
@@ -12811,8 +13038,8 @@
         <w:t xml:space="preserve">.</w:t>
       </w:r>
     </w:p>
-    <w:bookmarkEnd w:id="185"/>
-    <w:bookmarkStart w:id="187" w:name="ref-Spencer2021b"/>
+    <w:bookmarkEnd w:id="187"/>
+    <w:bookmarkStart w:id="189" w:name="ref-Spencer2021b"/>
     <w:p>
       <w:pPr>
         <w:pStyle w:val="Bibliography"/>
@@ -12845,7 +13072,7 @@
       <w:r>
         <w:t xml:space="preserve"> </w:t>
       </w:r>
-      <w:hyperlink r:id="rId186">
+      <w:hyperlink r:id="rId188">
         <w:r>
           <w:rPr>
             <w:rStyle w:val="Hyperlink"/>
@@ -12857,8 +13084,8 @@
         <w:t xml:space="preserve">.</w:t>
       </w:r>
     </w:p>
-    <w:bookmarkEnd w:id="187"/>
-    <w:bookmarkStart w:id="189" w:name="ref-Spencer2023"/>
+    <w:bookmarkEnd w:id="189"/>
+    <w:bookmarkStart w:id="191" w:name="ref-Spencer2023"/>
     <w:p>
       <w:pPr>
         <w:pStyle w:val="Bibliography"/>
@@ -12891,7 +13118,7 @@
       <w:r>
         <w:t xml:space="preserve"> </w:t>
       </w:r>
-      <w:hyperlink r:id="rId188">
+      <w:hyperlink r:id="rId190">
         <w:r>
           <w:rPr>
             <w:rStyle w:val="Hyperlink"/>
@@ -12903,8 +13130,8 @@
         <w:t xml:space="preserve">.</w:t>
       </w:r>
     </w:p>
-    <w:bookmarkEnd w:id="189"/>
-    <w:bookmarkStart w:id="191" w:name="ref-SpencerWells2019"/>
+    <w:bookmarkEnd w:id="191"/>
+    <w:bookmarkStart w:id="193" w:name="ref-SpencerWells2019"/>
     <w:p>
       <w:pPr>
         <w:pStyle w:val="Bibliography"/>
@@ -12986,7 +13213,7 @@
       <w:r>
         <w:t xml:space="preserve"> </w:t>
       </w:r>
-      <w:hyperlink r:id="rId190">
+      <w:hyperlink r:id="rId192">
         <w:r>
           <w:rPr>
             <w:rStyle w:val="Hyperlink"/>
@@ -12998,8 +13225,8 @@
         <w:t xml:space="preserve">.</w:t>
       </w:r>
     </w:p>
-    <w:bookmarkEnd w:id="191"/>
-    <w:bookmarkStart w:id="193" w:name="ref-Stalnaker1998"/>
+    <w:bookmarkEnd w:id="193"/>
+    <w:bookmarkStart w:id="195" w:name="ref-Stalnaker1998"/>
     <w:p>
       <w:pPr>
         <w:pStyle w:val="Bibliography"/>
@@ -13032,7 +13259,7 @@
       <w:r>
         <w:t xml:space="preserve"> </w:t>
       </w:r>
-      <w:hyperlink r:id="rId192">
+      <w:hyperlink r:id="rId194">
         <w:r>
           <w:rPr>
             <w:rStyle w:val="Hyperlink"/>
@@ -13044,8 +13271,8 @@
         <w:t xml:space="preserve">.</w:t>
       </w:r>
     </w:p>
-    <w:bookmarkEnd w:id="193"/>
-    <w:bookmarkStart w:id="194" w:name="ref-Stalnaker2008"/>
+    <w:bookmarkEnd w:id="195"/>
+    <w:bookmarkStart w:id="196" w:name="ref-Stalnaker2008"/>
     <w:p>
       <w:pPr>
         <w:pStyle w:val="Bibliography"/>
@@ -13067,8 +13294,8 @@
         <w:t xml:space="preserve">. Oxford: Oxford University Press.</w:t>
       </w:r>
     </w:p>
-    <w:bookmarkEnd w:id="194"/>
-    <w:bookmarkStart w:id="195" w:name="ref-Strevens2008"/>
+    <w:bookmarkEnd w:id="196"/>
+    <w:bookmarkStart w:id="197" w:name="ref-Strevens2008"/>
     <w:p>
       <w:pPr>
         <w:pStyle w:val="Bibliography"/>
@@ -13090,8 +13317,8 @@
         <w:t xml:space="preserve">. Cambridge, MA: Harvard University Press.</w:t>
       </w:r>
     </w:p>
-    <w:bookmarkEnd w:id="195"/>
-    <w:bookmarkStart w:id="196" w:name="ref-Sutton2000"/>
+    <w:bookmarkEnd w:id="197"/>
+    <w:bookmarkStart w:id="198" w:name="ref-Sutton2000"/>
     <w:p>
       <w:pPr>
         <w:pStyle w:val="Bibliography"/>
@@ -13125,8 +13352,8 @@
         <w:t xml:space="preserve">Press.</w:t>
       </w:r>
     </w:p>
-    <w:bookmarkEnd w:id="196"/>
-    <w:bookmarkStart w:id="198" w:name="ref-Thoma2019"/>
+    <w:bookmarkEnd w:id="198"/>
+    <w:bookmarkStart w:id="200" w:name="ref-Thoma2019"/>
     <w:p>
       <w:pPr>
         <w:pStyle w:val="Bibliography"/>
@@ -13159,7 +13386,7 @@
       <w:r>
         <w:t xml:space="preserve"> </w:t>
       </w:r>
-      <w:hyperlink r:id="rId197">
+      <w:hyperlink r:id="rId199">
         <w:r>
           <w:rPr>
             <w:rStyle w:val="Hyperlink"/>
@@ -13171,8 +13398,8 @@
         <w:t xml:space="preserve">.</w:t>
       </w:r>
     </w:p>
-    <w:bookmarkEnd w:id="198"/>
-    <w:bookmarkStart w:id="200" w:name="ref-Wedgwood2013a"/>
+    <w:bookmarkEnd w:id="200"/>
+    <w:bookmarkStart w:id="202" w:name="ref-Wedgwood2013a"/>
     <w:p>
       <w:pPr>
         <w:pStyle w:val="Bibliography"/>
@@ -13205,7 +13432,7 @@
       <w:r>
         <w:t xml:space="preserve"> </w:t>
       </w:r>
-      <w:hyperlink r:id="rId199">
+      <w:hyperlink r:id="rId201">
         <w:r>
           <w:rPr>
             <w:rStyle w:val="Hyperlink"/>
@@ -13217,8 +13444,8 @@
         <w:t xml:space="preserve">.</w:t>
       </w:r>
     </w:p>
-    <w:bookmarkEnd w:id="200"/>
-    <w:bookmarkStart w:id="202" w:name="ref-Weirich1985"/>
+    <w:bookmarkEnd w:id="202"/>
+    <w:bookmarkStart w:id="204" w:name="ref-Weirich1985"/>
     <w:p>
       <w:pPr>
         <w:pStyle w:val="Bibliography"/>
@@ -13251,7 +13478,7 @@
       <w:r>
         <w:t xml:space="preserve"> </w:t>
       </w:r>
-      <w:hyperlink r:id="rId201">
+      <w:hyperlink r:id="rId203">
         <w:r>
           <w:rPr>
             <w:rStyle w:val="Hyperlink"/>
@@ -13263,8 +13490,8 @@
         <w:t xml:space="preserve">.</w:t>
       </w:r>
     </w:p>
-    <w:bookmarkEnd w:id="202"/>
-    <w:bookmarkStart w:id="204" w:name="ref-Wells2019"/>
+    <w:bookmarkEnd w:id="204"/>
+    <w:bookmarkStart w:id="206" w:name="ref-Wells2019"/>
     <w:p>
       <w:pPr>
         <w:pStyle w:val="Bibliography"/>
@@ -13297,7 +13524,7 @@
       <w:r>
         <w:t xml:space="preserve"> </w:t>
       </w:r>
-      <w:hyperlink r:id="rId203">
+      <w:hyperlink r:id="rId205">
         <w:r>
           <w:rPr>
             <w:rStyle w:val="Hyperlink"/>
@@ -13309,8 +13536,8 @@
         <w:t xml:space="preserve">.</w:t>
       </w:r>
     </w:p>
-    <w:bookmarkEnd w:id="204"/>
-    <w:bookmarkStart w:id="206" w:name="ref-Wilson1967"/>
+    <w:bookmarkEnd w:id="206"/>
+    <w:bookmarkStart w:id="208" w:name="ref-Wilson1967"/>
     <w:p>
       <w:pPr>
         <w:pStyle w:val="Bibliography"/>
@@ -13343,7 +13570,7 @@
       <w:r>
         <w:t xml:space="preserve"> </w:t>
       </w:r>
-      <w:hyperlink r:id="rId205">
+      <w:hyperlink r:id="rId207">
         <w:r>
           <w:rPr>
             <w:rStyle w:val="Hyperlink"/>
@@ -13355,8 +13582,8 @@
         <w:t xml:space="preserve">.</w:t>
       </w:r>
     </w:p>
-    <w:bookmarkEnd w:id="206"/>
-    <w:bookmarkStart w:id="207" w:name="ref-Worsnip2021"/>
+    <w:bookmarkEnd w:id="208"/>
+    <w:bookmarkStart w:id="209" w:name="ref-Worsnip2021"/>
     <w:p>
       <w:pPr>
         <w:pStyle w:val="Bibliography"/>
@@ -13378,8 +13605,8 @@
         <w:t xml:space="preserve">. Oxford: Oxford University Press.</w:t>
       </w:r>
     </w:p>
-    <w:bookmarkEnd w:id="207"/>
-    <w:bookmarkStart w:id="208" w:name="ref-WrightVaguenessCollection"/>
+    <w:bookmarkEnd w:id="209"/>
+    <w:bookmarkStart w:id="210" w:name="ref-WrightVaguenessCollection"/>
     <w:p>
       <w:pPr>
         <w:pStyle w:val="Bibliography"/>
@@ -13401,10 +13628,10 @@
         <w:t xml:space="preserve">. Oxford: Oxford University Press.</w:t>
       </w:r>
     </w:p>
-    <w:bookmarkEnd w:id="208"/>
-    <w:bookmarkEnd w:id="209"/>
     <w:bookmarkEnd w:id="210"/>
-    <w:bookmarkStart w:id="211" w:name="sec-nidt"/>
+    <w:bookmarkEnd w:id="211"/>
+    <w:bookmarkEnd w:id="212"/>
+    <w:bookmarkStart w:id="213" w:name="sec-nidt"/>
     <w:p>
       <w:pPr>
         <w:pStyle w:val="Heading1"/>
@@ -13413,8 +13640,8 @@
         <w:t xml:space="preserve">Appendix A — Non-Ideal Decision Theory</w:t>
       </w:r>
     </w:p>
-    <w:bookmarkEnd w:id="211"/>
-    <w:bookmarkStart w:id="212" w:name="sec-rps"/>
+    <w:bookmarkEnd w:id="213"/>
+    <w:bookmarkStart w:id="214" w:name="sec-rps"/>
     <w:p>
       <w:pPr>
         <w:pStyle w:val="Heading1"/>
@@ -13941,8 +14168,8 @@
         <w:t xml:space="preserve">It is intuitive that announcing the reward makes each player less likely to play Scissors. And that in turn puts down downward pressure on playing Rock. What you need some theory (and algebra) to show is that this downward pressure is exactly as strong as the upward pressure that comes from the incentive for playing Rock supplied by the bystander. Intuition alone can tell you what the various forces are that are acting on a chooser; the role of theory is to say something more precise about the strength of these forces.</w:t>
       </w:r>
     </w:p>
-    <w:bookmarkEnd w:id="212"/>
-    <w:bookmarkStart w:id="225" w:name="sec-buchak"/>
+    <w:bookmarkEnd w:id="214"/>
+    <w:bookmarkStart w:id="227" w:name="sec-buchak"/>
     <w:p>
       <w:pPr>
         <w:pStyle w:val="Heading1"/>
@@ -14547,7 +14774,7 @@
       <w:pPr>
         <w:numPr>
           <w:ilvl w:val="0"/>
-          <w:numId w:val="1008"/>
+          <w:numId w:val="1009"/>
         </w:numPr>
         <w:pStyle w:val="Compact"/>
       </w:pPr>
@@ -14573,7 +14800,7 @@
       <w:pPr>
         <w:numPr>
           <w:ilvl w:val="0"/>
-          <w:numId w:val="1008"/>
+          <w:numId w:val="1009"/>
         </w:numPr>
         <w:pStyle w:val="Compact"/>
       </w:pPr>
@@ -14599,7 +14826,7 @@
       <w:pPr>
         <w:numPr>
           <w:ilvl w:val="0"/>
-          <w:numId w:val="1008"/>
+          <w:numId w:val="1009"/>
         </w:numPr>
         <w:pStyle w:val="Compact"/>
       </w:pPr>
@@ -14741,7 +14968,7 @@
         <w:t xml:space="preserve">.</w:t>
       </w:r>
     </w:p>
-    <w:bookmarkStart w:id="215" w:name="tbl-general-coin-exit"/>
+    <w:bookmarkStart w:id="217" w:name="tbl-general-coin-exit"/>
     <w:tbl>
       <w:tblPr>
         <w:tblStyle w:val="Table"/>
@@ -14756,7 +14983,7 @@
       <w:tr>
         <w:tc>
           <w:tcPr/>
-          <w:bookmarkStart w:id="213" w:name="tbl-coin-exit-param"/>
+          <w:bookmarkStart w:id="215" w:name="tbl-coin-exit-param"/>
           <w:p>
             <w:pPr>
               <w:jc w:val="left"/>
@@ -14906,7 +15133,7 @@
               </w:tc>
             </w:tr>
           </w:tbl>
-          <w:bookmarkEnd w:id="213"/>
+          <w:bookmarkEnd w:id="215"/>
           <w:p/>
         </w:tc>
         <w:tc>
@@ -14940,7 +15167,7 @@
       <w:tr>
         <w:tc>
           <w:tcPr/>
-          <w:bookmarkStart w:id="214" w:name="tbl-coin-exit-r2g"/>
+          <w:bookmarkStart w:id="216" w:name="tbl-coin-exit-r2g"/>
           <w:p>
             <w:pPr>
               <w:jc w:val="left"/>
@@ -15123,7 +15350,7 @@
               </w:tc>
             </w:tr>
           </w:tbl>
-          <w:bookmarkEnd w:id="214"/>
+          <w:bookmarkEnd w:id="216"/>
           <w:p/>
         </w:tc>
       </w:tr>
@@ -15140,7 +15367,7 @@
         <w:t xml:space="preserve">Table C.1: The abstract form of an exit problem with coins.</w:t>
       </w:r>
     </w:p>
-    <w:bookmarkEnd w:id="215"/>
+    <w:bookmarkEnd w:id="217"/>
     <w:p>
       <w:pPr>
         <w:pStyle w:val="BodyText"/>
@@ -15153,7 +15380,7 @@
       <w:pPr>
         <w:numPr>
           <w:ilvl w:val="0"/>
-          <w:numId w:val="1009"/>
+          <w:numId w:val="1010"/>
         </w:numPr>
         <w:pStyle w:val="Compact"/>
       </w:pPr>
@@ -15694,7 +15921,7 @@
         <w:t xml:space="preserve">are arbitrary.</w:t>
       </w:r>
     </w:p>
-    <w:bookmarkStart w:id="218" w:name="tbl-zero-coin-exit"/>
+    <w:bookmarkStart w:id="220" w:name="tbl-zero-coin-exit"/>
     <w:tbl>
       <w:tblPr>
         <w:tblStyle w:val="Table"/>
@@ -15709,7 +15936,7 @@
       <w:tr>
         <w:tc>
           <w:tcPr/>
-          <w:bookmarkStart w:id="216" w:name="tbl-zero-coin-exit-param"/>
+          <w:bookmarkStart w:id="218" w:name="tbl-zero-coin-exit-param"/>
           <w:p>
             <w:pPr>
               <w:jc w:val="left"/>
@@ -15857,7 +16084,7 @@
               </w:tc>
             </w:tr>
           </w:tbl>
-          <w:bookmarkEnd w:id="216"/>
+          <w:bookmarkEnd w:id="218"/>
           <w:p/>
         </w:tc>
         <w:tc>
@@ -15891,7 +16118,7 @@
       <w:tr>
         <w:tc>
           <w:tcPr/>
-          <w:bookmarkStart w:id="217" w:name="tbl-zero-coin-exit-r2g"/>
+          <w:bookmarkStart w:id="219" w:name="tbl-zero-coin-exit-r2g"/>
           <w:p>
             <w:pPr>
               <w:jc w:val="left"/>
@@ -16093,7 +16320,7 @@
               </w:tc>
             </w:tr>
           </w:tbl>
-          <w:bookmarkEnd w:id="217"/>
+          <w:bookmarkEnd w:id="219"/>
           <w:p/>
         </w:tc>
       </w:tr>
@@ -16110,7 +16337,7 @@
         <w:t xml:space="preserve">Table C.2: An exit game with exit payout 0.</w:t>
       </w:r>
     </w:p>
-    <w:bookmarkEnd w:id="218"/>
+    <w:bookmarkEnd w:id="220"/>
     <w:p>
       <w:pPr>
         <w:pStyle w:val="BodyText"/>
@@ -16623,7 +16850,7 @@
         <w:t xml:space="preserve">is arbitrary.</w:t>
       </w:r>
     </w:p>
-    <w:bookmarkStart w:id="221" w:name="tbl-one-coin-exit"/>
+    <w:bookmarkStart w:id="223" w:name="tbl-one-coin-exit"/>
     <w:tbl>
       <w:tblPr>
         <w:tblStyle w:val="Table"/>
@@ -16638,7 +16865,7 @@
       <w:tr>
         <w:tc>
           <w:tcPr/>
-          <w:bookmarkStart w:id="219" w:name="tbl-one-coin-exit-param"/>
+          <w:bookmarkStart w:id="221" w:name="tbl-one-coin-exit-param"/>
           <w:p>
             <w:pPr>
               <w:jc w:val="left"/>
@@ -16786,7 +17013,7 @@
               </w:tc>
             </w:tr>
           </w:tbl>
-          <w:bookmarkEnd w:id="219"/>
+          <w:bookmarkEnd w:id="221"/>
           <w:p/>
         </w:tc>
         <w:tc>
@@ -16820,7 +17047,7 @@
       <w:tr>
         <w:tc>
           <w:tcPr/>
-          <w:bookmarkStart w:id="220" w:name="tbl-one-coin-exit-r2g"/>
+          <w:bookmarkStart w:id="222" w:name="tbl-one-coin-exit-r2g"/>
           <w:p>
             <w:pPr>
               <w:jc w:val="left"/>
@@ -16995,7 +17222,7 @@
               </w:tc>
             </w:tr>
           </w:tbl>
-          <w:bookmarkEnd w:id="220"/>
+          <w:bookmarkEnd w:id="222"/>
           <w:p/>
         </w:tc>
       </w:tr>
@@ -17012,7 +17239,7 @@
         <w:t xml:space="preserve">Table C.3: An exit game with exit payout 1.</w:t>
       </w:r>
     </w:p>
-    <w:bookmarkEnd w:id="221"/>
+    <w:bookmarkEnd w:id="223"/>
     <w:p>
       <w:pPr>
         <w:pStyle w:val="BodyText"/>
@@ -17328,7 +17555,7 @@
         <w:t xml:space="preserve">, except the exit payout is now 2.</w:t>
       </w:r>
     </w:p>
-    <w:bookmarkStart w:id="224" w:name="tbl-two-coin-exit"/>
+    <w:bookmarkStart w:id="226" w:name="tbl-two-coin-exit"/>
     <w:tbl>
       <w:tblPr>
         <w:tblStyle w:val="Table"/>
@@ -17343,7 +17570,7 @@
       <w:tr>
         <w:tc>
           <w:tcPr/>
-          <w:bookmarkStart w:id="222" w:name="tbl-two-coin-exit-param"/>
+          <w:bookmarkStart w:id="224" w:name="tbl-two-coin-exit-param"/>
           <w:p>
             <w:pPr>
               <w:jc w:val="left"/>
@@ -17491,7 +17718,7 @@
               </w:tc>
             </w:tr>
           </w:tbl>
-          <w:bookmarkEnd w:id="222"/>
+          <w:bookmarkEnd w:id="224"/>
           <w:p/>
         </w:tc>
         <w:tc>
@@ -17525,7 +17752,7 @@
       <w:tr>
         <w:tc>
           <w:tcPr/>
-          <w:bookmarkStart w:id="223" w:name="tbl-two-coin-exit-r2g"/>
+          <w:bookmarkStart w:id="225" w:name="tbl-two-coin-exit-r2g"/>
           <w:p>
             <w:pPr>
               <w:jc w:val="left"/>
@@ -17700,7 +17927,7 @@
               </w:tc>
             </w:tr>
           </w:tbl>
-          <w:bookmarkEnd w:id="223"/>
+          <w:bookmarkEnd w:id="225"/>
           <w:p/>
         </w:tc>
       </w:tr>
@@ -17717,7 +17944,7 @@
         <w:t xml:space="preserve">Table C.4: An exit game with exit payout 2.</w:t>
       </w:r>
     </w:p>
-    <w:bookmarkEnd w:id="224"/>
+    <w:bookmarkEnd w:id="226"/>
     <w:p>
       <w:pPr>
         <w:pStyle w:val="BodyText"/>
@@ -18382,8 +18609,8 @@
         <w:t xml:space="preserve">. But it’s a guide to how we could start defending expectationism in a way consistent with how we handle decision problems involving demons.</w:t>
       </w:r>
     </w:p>
-    <w:bookmarkEnd w:id="225"/>
-    <w:bookmarkStart w:id="226" w:name="sec-unique"/>
+    <w:bookmarkEnd w:id="227"/>
+    <w:bookmarkStart w:id="228" w:name="sec-unique"/>
     <w:p>
       <w:pPr>
         <w:pStyle w:val="Heading1"/>
@@ -18392,8 +18619,8 @@
         <w:t xml:space="preserve">Appendix D — Against Uniqueness</w:t>
       </w:r>
     </w:p>
-    <w:bookmarkEnd w:id="226"/>
-    <w:bookmarkStart w:id="227" w:name="sec-gad"/>
+    <w:bookmarkEnd w:id="228"/>
+    <w:bookmarkStart w:id="229" w:name="sec-gad"/>
     <w:p>
       <w:pPr>
         <w:pStyle w:val="Heading1"/>
@@ -18402,7 +18629,7 @@
         <w:t xml:space="preserve">Appendix E — Games as Decisions</w:t>
       </w:r>
     </w:p>
-    <w:bookmarkEnd w:id="227"/>
+    <w:bookmarkEnd w:id="229"/>
     <w:sectPr>
       <w:headerReference r:id="rId9" w:type="even"/>
       <w:headerReference r:id="rId11" w:type="default"/>
@@ -18437,7 +18664,7 @@
       </w:r>
     </w:p>
   </w:footnote>
-  <w:footnote w:id="24">
+  <w:footnote w:id="22">
     <w:p>
       <w:pPr>
         <w:pStyle w:val="FootnoteText"/>
@@ -18452,16 +18679,21 @@
         <w:t xml:space="preserve"> </w:t>
       </w:r>
       <w:r>
-        <w:t xml:space="preserve">This is a special case of Lipsey and Lancaster’s Theory of the Second Best</w:t>
-      </w:r>
-      <w:r>
-        <w:t xml:space="preserve"> </w:t>
-      </w:r>
-      <w:r>
-        <w:t xml:space="preserve">(Lipsey and Lancaster 1956)</w:t>
-      </w:r>
-      <w:r>
-        <w:t xml:space="preserve">. If you don’t have control over every parameter, setting the parameters you do control to the ideal values is generally inadvisable.</w:t>
+        <w:t xml:space="preserve">I’ll have a more principled argument for scepticism about intuitions in</w:t>
+      </w:r>
+      <w:r>
+        <w:t xml:space="preserve"> </w:t>
+      </w:r>
+      <w:hyperlink w:anchor="sec-expect">
+        <w:r>
+          <w:rPr>
+            <w:rStyle w:val="Hyperlink"/>
+          </w:rPr>
+          <w:t xml:space="preserve">Chapter 2</w:t>
+        </w:r>
+      </w:hyperlink>
+      <w:r>
+        <w:t xml:space="preserve">.</w:t>
       </w:r>
     </w:p>
   </w:footnote>
@@ -18480,28 +18712,16 @@
         <w:t xml:space="preserve"> </w:t>
       </w:r>
       <w:r>
-        <w:t xml:space="preserve">I’m drawing here on work on the nature of idealisations by Michael</w:t>
-      </w:r>
-      <w:r>
-        <w:t xml:space="preserve"> </w:t>
-      </w:r>
-      <w:r>
-        <w:t xml:space="preserve">Strevens (2008)</w:t>
-      </w:r>
-      <w:r>
-        <w:t xml:space="preserve"> </w:t>
-      </w:r>
-      <w:r>
-        <w:t xml:space="preserve">and by Kevin</w:t>
-      </w:r>
-      <w:r>
-        <w:t xml:space="preserve"> </w:t>
-      </w:r>
-      <w:r>
-        <w:t xml:space="preserve">Davey (2011)</w:t>
-      </w:r>
-      <w:r>
-        <w:t xml:space="preserve">.</w:t>
+        <w:t xml:space="preserve">This is a special case of Lipsey and Lancaster’s Theory of the Second Best</w:t>
+      </w:r>
+      <w:r>
+        <w:t xml:space="preserve"> </w:t>
+      </w:r>
+      <w:r>
+        <w:t xml:space="preserve">(Lipsey and Lancaster 1956)</w:t>
+      </w:r>
+      <w:r>
+        <w:t xml:space="preserve">. If you don’t have control over every parameter, setting the parameters you do control to the ideal values is generally inadvisable.</w:t>
       </w:r>
     </w:p>
   </w:footnote>
@@ -18520,13 +18740,25 @@
         <w:t xml:space="preserve"> </w:t>
       </w:r>
       <w:r>
-        <w:t xml:space="preserve">I learned about this paper from the excellent discussion of the case in</w:t>
-      </w:r>
-      <w:r>
-        <w:t xml:space="preserve"> </w:t>
-      </w:r>
-      <w:r>
-        <w:t xml:space="preserve">Sutton (2000)</w:t>
+        <w:t xml:space="preserve">I’m drawing here on work on the nature of idealisations by Michael</w:t>
+      </w:r>
+      <w:r>
+        <w:t xml:space="preserve"> </w:t>
+      </w:r>
+      <w:r>
+        <w:t xml:space="preserve">Strevens (2008)</w:t>
+      </w:r>
+      <w:r>
+        <w:t xml:space="preserve"> </w:t>
+      </w:r>
+      <w:r>
+        <w:t xml:space="preserve">and by Kevin</w:t>
+      </w:r>
+      <w:r>
+        <w:t xml:space="preserve"> </w:t>
+      </w:r>
+      <w:r>
+        <w:t xml:space="preserve">Davey (2011)</w:t>
       </w:r>
       <w:r>
         <w:t xml:space="preserve">.</w:t>
@@ -18548,6 +18780,34 @@
         <w:t xml:space="preserve"> </w:t>
       </w:r>
       <w:r>
+        <w:t xml:space="preserve">I learned about this paper from the excellent discussion of the case in</w:t>
+      </w:r>
+      <w:r>
+        <w:t xml:space="preserve"> </w:t>
+      </w:r>
+      <w:r>
+        <w:t xml:space="preserve">Sutton (2000)</w:t>
+      </w:r>
+      <w:r>
+        <w:t xml:space="preserve">.</w:t>
+      </w:r>
+    </w:p>
+  </w:footnote>
+  <w:footnote w:id="28">
+    <w:p>
+      <w:pPr>
+        <w:pStyle w:val="FootnoteText"/>
+      </w:pPr>
+      <w:r>
+        <w:rPr>
+          <w:rStyle w:val="FootnoteReference"/>
+        </w:rPr>
+        <w:footnoteRef/>
+      </w:r>
+      <w:r>
+        <w:t xml:space="preserve"> </w:t>
+      </w:r>
+      <w:r>
         <w:t xml:space="preserve">A somewhat similar point is made in the example of the drowning dog on page 216 of</w:t>
       </w:r>
       <w:r>
@@ -18561,7 +18821,7 @@
       </w:r>
     </w:p>
   </w:footnote>
-  <w:footnote w:id="31">
+  <w:footnote w:id="32">
     <w:p>
       <w:pPr>
         <w:pStyle w:val="FootnoteText"/>
@@ -18594,7 +18854,7 @@
       </w:r>
     </w:p>
   </w:footnote>
-  <w:footnote w:id="33">
+  <w:footnote w:id="34">
     <w:p>
       <w:pPr>
         <w:pStyle w:val="FootnoteText"/>
@@ -18622,37 +18882,6 @@
       </w:r>
       <w:r>
         <w:t xml:space="preserve">- that has summaries of the then state-of-the-art on these two questions. And it makes it very striking how little the literatures on each of them overlap.</w:t>
-      </w:r>
-    </w:p>
-  </w:footnote>
-  <w:footnote w:id="34">
-    <w:p>
-      <w:pPr>
-        <w:pStyle w:val="FootnoteText"/>
-      </w:pPr>
-      <w:r>
-        <w:rPr>
-          <w:rStyle w:val="FootnoteReference"/>
-        </w:rPr>
-        <w:footnoteRef/>
-      </w:r>
-      <w:r>
-        <w:t xml:space="preserve"> </w:t>
-      </w:r>
-      <w:r>
-        <w:t xml:space="preserve">See</w:t>
-      </w:r>
-      <w:r>
-        <w:t xml:space="preserve"> </w:t>
-      </w:r>
-      <w:r>
-        <w:t xml:space="preserve">Alcoba (2023)</w:t>
-      </w:r>
-      <w:r>
-        <w:t xml:space="preserve"> </w:t>
-      </w:r>
-      <w:r>
-        <w:t xml:space="preserve">for what happens when people start thinking that bet is a bad one.</w:t>
       </w:r>
     </w:p>
   </w:footnote>
@@ -18671,6 +18900,37 @@
         <w:t xml:space="preserve"> </w:t>
       </w:r>
       <w:r>
+        <w:t xml:space="preserve">See</w:t>
+      </w:r>
+      <w:r>
+        <w:t xml:space="preserve"> </w:t>
+      </w:r>
+      <w:r>
+        <w:t xml:space="preserve">Alcoba (2023)</w:t>
+      </w:r>
+      <w:r>
+        <w:t xml:space="preserve"> </w:t>
+      </w:r>
+      <w:r>
+        <w:t xml:space="preserve">for what happens when people start thinking that bet is a bad one.</w:t>
+      </w:r>
+    </w:p>
+  </w:footnote>
+  <w:footnote w:id="36">
+    <w:p>
+      <w:pPr>
+        <w:pStyle w:val="FootnoteText"/>
+      </w:pPr>
+      <w:r>
+        <w:rPr>
+          <w:rStyle w:val="FootnoteReference"/>
+        </w:rPr>
+        <w:footnoteRef/>
+      </w:r>
+      <w:r>
+        <w:t xml:space="preserve"> </w:t>
+      </w:r>
+      <w:r>
         <w:t xml:space="preserve">Joanna</w:t>
       </w:r>
       <w:r>
@@ -18684,34 +18944,6 @@
       </w:r>
       <w:r>
         <w:t xml:space="preserve">develops a subtle critique of some non-expectationist theories starting with something like this point.</w:t>
-      </w:r>
-    </w:p>
-  </w:footnote>
-  <w:footnote w:id="37">
-    <w:p>
-      <w:pPr>
-        <w:pStyle w:val="FootnoteText"/>
-      </w:pPr>
-      <w:r>
-        <w:rPr>
-          <w:rStyle w:val="FootnoteReference"/>
-        </w:rPr>
-        <w:footnoteRef/>
-      </w:r>
-      <w:r>
-        <w:t xml:space="preserve"> </w:t>
-      </w:r>
-      <w:r>
-        <w:t xml:space="preserve">This point is made by</w:t>
-      </w:r>
-      <w:r>
-        <w:t xml:space="preserve"> </w:t>
-      </w:r>
-      <w:r>
-        <w:t xml:space="preserve">Harper (1988)</w:t>
-      </w:r>
-      <w:r>
-        <w:t xml:space="preserve">, and many (though not all) of the conclusions I draw in this paper will be similar to ones he drew.</w:t>
       </w:r>
     </w:p>
   </w:footnote>
@@ -18730,20 +18962,48 @@
         <w:t xml:space="preserve"> </w:t>
       </w:r>
       <w:r>
-        <w:t xml:space="preserve">See, for instance, the introduction of them on page 136 of</w:t>
-      </w:r>
-      <w:r>
-        <w:t xml:space="preserve"> </w:t>
-      </w:r>
-      <w:r>
-        <w:t xml:space="preserve">Bonanno (2018)</w:t>
-      </w:r>
-      <w:r>
-        <w:t xml:space="preserve">. And note that we get 135 pages before the notion of an expectation is introduced; that’s how much is done simply with dominance reasoning</w:t>
+        <w:t xml:space="preserve">This point is made by</w:t>
+      </w:r>
+      <w:r>
+        <w:t xml:space="preserve"> </w:t>
+      </w:r>
+      <w:r>
+        <w:t xml:space="preserve">Harper (1988)</w:t>
+      </w:r>
+      <w:r>
+        <w:t xml:space="preserve">, and many (though not all) of the conclusions I draw in this paper will be similar to ones he drew.</w:t>
       </w:r>
     </w:p>
   </w:footnote>
   <w:footnote w:id="39">
+    <w:p>
+      <w:pPr>
+        <w:pStyle w:val="FootnoteText"/>
+      </w:pPr>
+      <w:r>
+        <w:rPr>
+          <w:rStyle w:val="FootnoteReference"/>
+        </w:rPr>
+        <w:footnoteRef/>
+      </w:r>
+      <w:r>
+        <w:t xml:space="preserve"> </w:t>
+      </w:r>
+      <w:r>
+        <w:t xml:space="preserve">See, for instance, the introduction of them on page 136 of</w:t>
+      </w:r>
+      <w:r>
+        <w:t xml:space="preserve"> </w:t>
+      </w:r>
+      <w:r>
+        <w:t xml:space="preserve">Bonanno (2018)</w:t>
+      </w:r>
+      <w:r>
+        <w:t xml:space="preserve">. And note that we get 135 pages before the notion of an expectation is introduced; that’s how much is done simply with dominance reasoning</w:t>
+      </w:r>
+    </w:p>
+  </w:footnote>
+  <w:footnote w:id="40">
     <w:p>
       <w:pPr>
         <w:pStyle w:val="FootnoteText"/>
@@ -18792,7 +19052,7 @@
       </w:r>
     </w:p>
   </w:footnote>
-  <w:footnote w:id="40">
+  <w:footnote w:id="41">
     <w:p>
       <w:pPr>
         <w:pStyle w:val="FootnoteText"/>
@@ -18832,34 +19092,6 @@
       </w:r>
       <w:r>
         <w:t xml:space="preserve">for an argument that Wells’s argument is unfair to EDT.</w:t>
-      </w:r>
-    </w:p>
-  </w:footnote>
-  <w:footnote w:id="45">
-    <w:p>
-      <w:pPr>
-        <w:pStyle w:val="FootnoteText"/>
-      </w:pPr>
-      <w:r>
-        <w:rPr>
-          <w:rStyle w:val="FootnoteReference"/>
-        </w:rPr>
-        <w:footnoteRef/>
-      </w:r>
-      <w:r>
-        <w:t xml:space="preserve"> </w:t>
-      </w:r>
-      <w:r>
-        <w:t xml:space="preserve">These reasons are both offered, briefly, by</w:t>
-      </w:r>
-      <w:r>
-        <w:t xml:space="preserve"> </w:t>
-      </w:r>
-      <w:r>
-        <w:t xml:space="preserve">Nozick (1969)</w:t>
-      </w:r>
-      <w:r>
-        <w:t xml:space="preserve">, so they have a history in decision theory.</w:t>
       </w:r>
     </w:p>
   </w:footnote>
@@ -18878,7 +19110,16 @@
         <w:t xml:space="preserve"> </w:t>
       </w:r>
       <w:r>
-        <w:t xml:space="preserve">Not a particularly realistic concern when everyone carries a smartphone, but in theory smartphones might not exist.</w:t>
+        <w:t xml:space="preserve">These reasons are both offered, briefly, by</w:t>
+      </w:r>
+      <w:r>
+        <w:t xml:space="preserve"> </w:t>
+      </w:r>
+      <w:r>
+        <w:t xml:space="preserve">Nozick (1969)</w:t>
+      </w:r>
+      <w:r>
+        <w:t xml:space="preserve">, so they have a history in decision theory.</w:t>
       </w:r>
     </w:p>
   </w:footnote>
@@ -18897,11 +19138,30 @@
         <w:t xml:space="preserve"> </w:t>
       </w:r>
       <w:r>
+        <w:t xml:space="preserve">Not a particularly realistic concern when everyone carries a smartphone, but in theory smartphones might not exist.</w:t>
+      </w:r>
+    </w:p>
+  </w:footnote>
+  <w:footnote w:id="48">
+    <w:p>
+      <w:pPr>
+        <w:pStyle w:val="FootnoteText"/>
+      </w:pPr>
+      <w:r>
+        <w:rPr>
+          <w:rStyle w:val="FootnoteReference"/>
+        </w:rPr>
+        <w:footnoteRef/>
+      </w:r>
+      <w:r>
+        <w:t xml:space="preserve"> </w:t>
+      </w:r>
+      <w:r>
         <w:t xml:space="preserve">It’s important to remember here that we are doing idealised decision theory. My view is that idealised decision theory has nothing to say about cases where someone will be punished for doing mental arithmetic.</w:t>
       </w:r>
     </w:p>
   </w:footnote>
-  <w:footnote w:id="52">
+  <w:footnote w:id="53">
     <w:p>
       <w:pPr>
         <w:pStyle w:val="FootnoteText"/>
@@ -18929,7 +19189,7 @@
       </w:r>
     </w:p>
   </w:footnote>
-  <w:footnote w:id="54">
+  <w:footnote w:id="55">
     <w:p>
       <w:pPr>
         <w:pStyle w:val="FootnoteText"/>
@@ -18957,7 +19217,7 @@
       </w:r>
     </w:p>
   </w:footnote>
-  <w:footnote w:id="56">
+  <w:footnote w:id="57">
     <w:p>
       <w:pPr>
         <w:pStyle w:val="FootnoteText"/>
@@ -19003,7 +19263,7 @@
       </w:r>
     </w:p>
   </w:footnote>
-  <w:footnote w:id="61">
+  <w:footnote w:id="62">
     <w:p>
       <w:pPr>
         <w:pStyle w:val="FootnoteText"/>
@@ -19052,7 +19312,7 @@
       </w:r>
     </w:p>
   </w:footnote>
-  <w:footnote w:id="70">
+  <w:footnote w:id="71">
     <w:p>
       <w:pPr>
         <w:pStyle w:val="FootnoteText"/>
@@ -19080,52 +19340,6 @@
       </w:r>
       <w:r>
         <w:t xml:space="preserve">agrees with intuition here.</w:t>
-      </w:r>
-    </w:p>
-  </w:footnote>
-  <w:footnote w:id="72">
-    <w:p>
-      <w:pPr>
-        <w:pStyle w:val="FootnoteText"/>
-      </w:pPr>
-      <w:r>
-        <w:rPr>
-          <w:rStyle w:val="FootnoteReference"/>
-        </w:rPr>
-        <w:footnoteRef/>
-      </w:r>
-      <w:r>
-        <w:t xml:space="preserve"> </w:t>
-      </w:r>
-      <w:r>
-        <w:t xml:space="preserve">Following</w:t>
-      </w:r>
-      <w:r>
-        <w:t xml:space="preserve"> </w:t>
-      </w:r>
-      <w:r>
-        <w:t xml:space="preserve">Stalnaker (2008)</w:t>
-      </w:r>
-      <w:r>
-        <w:t xml:space="preserve">, I think it excludes the Sleeping Beauty case, since there Beauty gains the capacity to have singular thoughts about a time, the</w:t>
-      </w:r>
-      <w:r>
-        <w:t xml:space="preserve"> </w:t>
-      </w:r>
-      <w:r>
-        <w:t xml:space="preserve">‘</w:t>
-      </w:r>
-      <w:r>
-        <w:t xml:space="preserve">now</w:t>
-      </w:r>
-      <w:r>
-        <w:t xml:space="preserve">’</w:t>
-      </w:r>
-      <w:r>
-        <w:t xml:space="preserve"> </w:t>
-      </w:r>
-      <w:r>
-        <w:t xml:space="preserve">when she awakes, that she did not previously have.</w:t>
       </w:r>
     </w:p>
   </w:footnote>
@@ -19144,16 +19358,34 @@
         <w:t xml:space="preserve"> </w:t>
       </w:r>
       <w:r>
-        <w:t xml:space="preserve">Most notably defended by</w:t>
-      </w:r>
-      <w:r>
-        <w:t xml:space="preserve"> </w:t>
-      </w:r>
-      <w:r>
-        <w:t xml:space="preserve">McClennan (1990)</w:t>
-      </w:r>
-      <w:r>
-        <w:t xml:space="preserve">.</w:t>
+        <w:t xml:space="preserve">Following</w:t>
+      </w:r>
+      <w:r>
+        <w:t xml:space="preserve"> </w:t>
+      </w:r>
+      <w:r>
+        <w:t xml:space="preserve">Stalnaker (2008)</w:t>
+      </w:r>
+      <w:r>
+        <w:t xml:space="preserve">, I think it excludes the Sleeping Beauty case, since there Beauty gains the capacity to have singular thoughts about a time, the</w:t>
+      </w:r>
+      <w:r>
+        <w:t xml:space="preserve"> </w:t>
+      </w:r>
+      <w:r>
+        <w:t xml:space="preserve">‘</w:t>
+      </w:r>
+      <w:r>
+        <w:t xml:space="preserve">now</w:t>
+      </w:r>
+      <w:r>
+        <w:t xml:space="preserve">’</w:t>
+      </w:r>
+      <w:r>
+        <w:t xml:space="preserve"> </w:t>
+      </w:r>
+      <w:r>
+        <w:t xml:space="preserve">when she awakes, that she did not previously have.</w:t>
       </w:r>
     </w:p>
   </w:footnote>
@@ -19172,6 +19404,34 @@
         <w:t xml:space="preserve"> </w:t>
       </w:r>
       <w:r>
+        <w:t xml:space="preserve">Most notably defended by</w:t>
+      </w:r>
+      <w:r>
+        <w:t xml:space="preserve"> </w:t>
+      </w:r>
+      <w:r>
+        <w:t xml:space="preserve">McClennan (1990)</w:t>
+      </w:r>
+      <w:r>
+        <w:t xml:space="preserve">.</w:t>
+      </w:r>
+    </w:p>
+  </w:footnote>
+  <w:footnote w:id="75">
+    <w:p>
+      <w:pPr>
+        <w:pStyle w:val="FootnoteText"/>
+      </w:pPr>
+      <w:r>
+        <w:rPr>
+          <w:rStyle w:val="FootnoteReference"/>
+        </w:rPr>
+        <w:footnoteRef/>
+      </w:r>
+      <w:r>
+        <w:t xml:space="preserve"> </w:t>
+      </w:r>
+      <w:r>
         <w:t xml:space="preserve">The so-called Foundational Decision Theory of</w:t>
       </w:r>
       <w:r>
@@ -19185,25 +19445,6 @@
       </w:r>
       <w:r>
         <w:t xml:space="preserve">agrees with the resolute approach in the special case where the only information Chooser will receive are the results of predictions, and is subject to the criticisms I’ll make of resolute theories.</w:t>
-      </w:r>
-    </w:p>
-  </w:footnote>
-  <w:footnote w:id="77">
-    <w:p>
-      <w:pPr>
-        <w:pStyle w:val="FootnoteText"/>
-      </w:pPr>
-      <w:r>
-        <w:rPr>
-          <w:rStyle w:val="FootnoteReference"/>
-        </w:rPr>
-        <w:footnoteRef/>
-      </w:r>
-      <w:r>
-        <w:t xml:space="preserve"> </w:t>
-      </w:r>
-      <w:r>
-        <w:t xml:space="preserve">Spencer’s non-exploitability isn’t quite the same thing as the Dual Mandate, but it’s close enough for these purposes. Spencer rejects non-exploitability, but endorses a weaker constraint he calls the Guaranteed Principle. I don’t see any reason to distinguish between these constraints, in part because of the argument that follows in the text.</w:t>
       </w:r>
     </w:p>
   </w:footnote>
@@ -19222,11 +19463,30 @@
         <w:t xml:space="preserve"> </w:t>
       </w:r>
       <w:r>
+        <w:t xml:space="preserve">Spencer’s non-exploitability isn’t quite the same thing as the Dual Mandate, but it’s close enough for these purposes. Spencer rejects non-exploitability, but endorses a weaker constraint he calls the Guaranteed Principle. I don’t see any reason to distinguish between these constraints, in part because of the argument that follows in the text.</w:t>
+      </w:r>
+    </w:p>
+  </w:footnote>
+  <w:footnote w:id="79">
+    <w:p>
+      <w:pPr>
+        <w:pStyle w:val="FootnoteText"/>
+      </w:pPr>
+      <w:r>
+        <w:rPr>
+          <w:rStyle w:val="FootnoteReference"/>
+        </w:rPr>
+        <w:footnoteRef/>
+      </w:r>
+      <w:r>
+        <w:t xml:space="preserve"> </w:t>
+      </w:r>
+      <w:r>
         <w:t xml:space="preserve">Assume Chooser is reasonably risk-neutral over dollars over this range of outcomes.</w:t>
       </w:r>
     </w:p>
   </w:footnote>
-  <w:footnote w:id="84">
+  <w:footnote w:id="85">
     <w:p>
       <w:pPr>
         <w:pStyle w:val="FootnoteText"/>
@@ -19254,7 +19514,7 @@
       </w:r>
     </w:p>
   </w:footnote>
-  <w:footnote w:id="86">
+  <w:footnote w:id="88">
     <w:p>
       <w:pPr>
         <w:pStyle w:val="FootnoteText"/>
@@ -19287,7 +19547,7 @@
       </w:r>
     </w:p>
   </w:footnote>
-  <w:footnote w:id="87">
+  <w:footnote w:id="89">
     <w:p>
       <w:pPr>
         <w:pStyle w:val="FootnoteText"/>
@@ -19318,7 +19578,7 @@
       </w:r>
     </w:p>
   </w:footnote>
-  <w:footnote w:id="88">
+  <w:footnote w:id="90">
     <w:p>
       <w:pPr>
         <w:pStyle w:val="FootnoteText"/>
@@ -19334,29 +19594,29 @@
       </w:r>
       <w:r>
         <w:t xml:space="preserve">That is, what Chooser will do if Heads, and what they will do if Tails.</w:t>
-      </w:r>
-    </w:p>
-  </w:footnote>
-  <w:footnote w:id="89">
-    <w:p>
-      <w:pPr>
-        <w:pStyle w:val="FootnoteText"/>
-      </w:pPr>
-      <w:r>
-        <w:rPr>
-          <w:rStyle w:val="FootnoteReference"/>
-        </w:rPr>
-        <w:footnoteRef/>
-      </w:r>
-      <w:r>
-        <w:t xml:space="preserve"> </w:t>
-      </w:r>
-      <w:r>
-        <w:t xml:space="preserve">If both are equally likely, Demon will flip a fair coin and say how it lands.</w:t>
       </w:r>
     </w:p>
   </w:footnote>
   <w:footnote w:id="91">
+    <w:p>
+      <w:pPr>
+        <w:pStyle w:val="FootnoteText"/>
+      </w:pPr>
+      <w:r>
+        <w:rPr>
+          <w:rStyle w:val="FootnoteReference"/>
+        </w:rPr>
+        <w:footnoteRef/>
+      </w:r>
+      <w:r>
+        <w:t xml:space="preserve"> </w:t>
+      </w:r>
+      <w:r>
+        <w:t xml:space="preserve">If both are equally likely, Demon will flip a fair coin and say how it lands.</w:t>
+      </w:r>
+    </w:p>
+  </w:footnote>
+  <w:footnote w:id="93">
     <w:p>
       <w:pPr>
         <w:pStyle w:val="FootnoteText"/>
@@ -19392,7 +19652,7 @@
       </w:r>
     </w:p>
   </w:footnote>
-  <w:footnote w:id="94">
+  <w:footnote w:id="96">
     <w:p>
       <w:pPr>
         <w:pStyle w:val="FootnoteText"/>
@@ -19420,7 +19680,7 @@
       </w:r>
     </w:p>
   </w:footnote>
-  <w:footnote w:id="97">
+  <w:footnote w:id="99">
     <w:p>
       <w:pPr>
         <w:pStyle w:val="FootnoteText"/>
@@ -20757,34 +21017,7 @@
     <w:abstractNumId w:val="991"/>
   </w:num>
   <w:num w:numId="1006">
-    <w:abstractNumId w:val="99411"/>
-    <w:lvlOverride w:ilvl="0">
-      <w:startOverride w:val="1"/>
-    </w:lvlOverride>
-    <w:lvlOverride w:ilvl="1">
-      <w:startOverride w:val="1"/>
-    </w:lvlOverride>
-    <w:lvlOverride w:ilvl="2">
-      <w:startOverride w:val="1"/>
-    </w:lvlOverride>
-    <w:lvlOverride w:ilvl="3">
-      <w:startOverride w:val="1"/>
-    </w:lvlOverride>
-    <w:lvlOverride w:ilvl="4">
-      <w:startOverride w:val="1"/>
-    </w:lvlOverride>
-    <w:lvlOverride w:ilvl="5">
-      <w:startOverride w:val="1"/>
-    </w:lvlOverride>
-    <w:lvlOverride w:ilvl="6">
-      <w:startOverride w:val="1"/>
-    </w:lvlOverride>
-    <w:lvlOverride w:ilvl="7">
-      <w:startOverride w:val="1"/>
-    </w:lvlOverride>
-    <w:lvlOverride w:ilvl="8">
-      <w:startOverride w:val="1"/>
-    </w:lvlOverride>
+    <w:abstractNumId w:val="991"/>
   </w:num>
   <w:num w:numId="1007">
     <w:abstractNumId w:val="99411"/>
@@ -20847,6 +21080,36 @@
     </w:lvlOverride>
   </w:num>
   <w:num w:numId="1009">
+    <w:abstractNumId w:val="99411"/>
+    <w:lvlOverride w:ilvl="0">
+      <w:startOverride w:val="1"/>
+    </w:lvlOverride>
+    <w:lvlOverride w:ilvl="1">
+      <w:startOverride w:val="1"/>
+    </w:lvlOverride>
+    <w:lvlOverride w:ilvl="2">
+      <w:startOverride w:val="1"/>
+    </w:lvlOverride>
+    <w:lvlOverride w:ilvl="3">
+      <w:startOverride w:val="1"/>
+    </w:lvlOverride>
+    <w:lvlOverride w:ilvl="4">
+      <w:startOverride w:val="1"/>
+    </w:lvlOverride>
+    <w:lvlOverride w:ilvl="5">
+      <w:startOverride w:val="1"/>
+    </w:lvlOverride>
+    <w:lvlOverride w:ilvl="6">
+      <w:startOverride w:val="1"/>
+    </w:lvlOverride>
+    <w:lvlOverride w:ilvl="7">
+      <w:startOverride w:val="1"/>
+    </w:lvlOverride>
+    <w:lvlOverride w:ilvl="8">
+      <w:startOverride w:val="1"/>
+    </w:lvlOverride>
+  </w:num>
+  <w:num w:numId="1010">
     <w:abstractNumId w:val="991"/>
   </w:num>
 </w:numbering>

</xml_diff>

<commit_message>
Making table headers bold
</commit_message>
<xml_diff>
--- a/_book/Game-Theory-as-Decision-Theory.docx
+++ b/_book/Game-Theory-as-Decision-Theory.docx
@@ -53,7 +53,7 @@
         <w:pStyle w:val="Date"/>
       </w:pPr>
       <w:r>
-        <w:t xml:space="preserve">2023-10-17</w:t>
+        <w:t xml:space="preserve">2023-10-18</w:t>
       </w:r>
     </w:p>
     <w:bookmarkStart w:id="21" w:name="preface"/>
@@ -438,6 +438,10 @@
               <w:jc w:val="center"/>
             </w:pPr>
             <w:r>
+              <w:rPr>
+                <w:bCs/>
+                <w:b/>
+              </w:rPr>
               <w:t xml:space="preserve">PA</w:t>
             </w:r>
           </w:p>
@@ -450,6 +454,10 @@
               <w:jc w:val="center"/>
             </w:pPr>
             <w:r>
+              <w:rPr>
+                <w:bCs/>
+                <w:b/>
+              </w:rPr>
               <w:t xml:space="preserve">PB</w:t>
             </w:r>
           </w:p>
@@ -929,6 +937,10 @@
               <w:jc w:val="center"/>
             </w:pPr>
             <w:r>
+              <w:rPr>
+                <w:bCs/>
+                <w:b/>
+              </w:rPr>
               <w:t xml:space="preserve">PA</w:t>
             </w:r>
           </w:p>
@@ -941,6 +953,10 @@
               <w:jc w:val="center"/>
             </w:pPr>
             <w:r>
+              <w:rPr>
+                <w:bCs/>
+                <w:b/>
+              </w:rPr>
               <w:t xml:space="preserve">PB</w:t>
             </w:r>
           </w:p>
@@ -1306,6 +1322,10 @@
               <w:jc w:val="center"/>
             </w:pPr>
             <w:r>
+              <w:rPr>
+                <w:bCs/>
+                <w:b/>
+              </w:rPr>
               <w:t xml:space="preserve">PA</w:t>
             </w:r>
           </w:p>
@@ -1318,6 +1338,10 @@
               <w:jc w:val="center"/>
             </w:pPr>
             <w:r>
+              <w:rPr>
+                <w:bCs/>
+                <w:b/>
+              </w:rPr>
               <w:t xml:space="preserve">PB</w:t>
             </w:r>
           </w:p>
@@ -2076,6 +2100,10 @@
               <w:jc w:val="center"/>
             </w:pPr>
             <w:r>
+              <w:rPr>
+                <w:bCs/>
+                <w:b/>
+              </w:rPr>
               <w:t xml:space="preserve">PA</w:t>
             </w:r>
           </w:p>
@@ -2088,6 +2116,10 @@
               <w:jc w:val="center"/>
             </w:pPr>
             <w:r>
+              <w:rPr>
+                <w:bCs/>
+                <w:b/>
+              </w:rPr>
               <w:t xml:space="preserve">PB</w:t>
             </w:r>
           </w:p>
@@ -2308,6 +2340,10 @@
               <w:jc w:val="center"/>
             </w:pPr>
             <w:r>
+              <w:rPr>
+                <w:bCs/>
+                <w:b/>
+              </w:rPr>
               <w:t xml:space="preserve">PA</w:t>
             </w:r>
           </w:p>
@@ -2320,6 +2356,10 @@
               <w:jc w:val="center"/>
             </w:pPr>
             <w:r>
+              <w:rPr>
+                <w:bCs/>
+                <w:b/>
+              </w:rPr>
               <w:t xml:space="preserve">PB</w:t>
             </w:r>
           </w:p>
@@ -3058,173 +3098,21 @@
         <w:t xml:space="preserve"> </w:t>
       </w:r>
       <w:r>
-        <w:t xml:space="preserve">Chooser is given the straight line distance between each pair of cities from the 257 represented on the map below. Using this information, Chooser has to find as short a path as possible that goes through all 257 cities and returns to the first one. The longer a path Chooser selects, the worse things will be for Chooser.</w:t>
-      </w:r>
-    </w:p>
-    <w:p>
-      <w:pPr>
-        <w:pStyle w:val="SourceCode"/>
-      </w:pPr>
-      <w:r>
-        <w:rPr>
-          <w:rStyle w:val="VerbatimChar"/>
-        </w:rPr>
-        <w:t xml:space="preserve">Loading required package: tidyverse</w:t>
-      </w:r>
-    </w:p>
-    <w:p>
-      <w:pPr>
-        <w:pStyle w:val="SourceCode"/>
-      </w:pPr>
-      <w:r>
-        <w:rPr>
-          <w:rStyle w:val="VerbatimChar"/>
-        </w:rPr>
-        <w:t xml:space="preserve">── Attaching core tidyverse packages ──────────────────────── tidyverse 2.0.0 ──</w:t>
-      </w:r>
-      <w:r>
-        <w:br/>
-      </w:r>
-      <w:r>
-        <w:rPr>
-          <w:rStyle w:val="VerbatimChar"/>
-        </w:rPr>
-        <w:t xml:space="preserve">✔ dplyr     1.1.1     ✔ readr     2.1.4</w:t>
-      </w:r>
-      <w:r>
-        <w:br/>
-      </w:r>
-      <w:r>
-        <w:rPr>
-          <w:rStyle w:val="VerbatimChar"/>
-        </w:rPr>
-        <w:t xml:space="preserve">✔ forcats   1.0.0     ✔ stringr   1.5.0</w:t>
-      </w:r>
-      <w:r>
-        <w:br/>
-      </w:r>
-      <w:r>
-        <w:rPr>
-          <w:rStyle w:val="VerbatimChar"/>
-        </w:rPr>
-        <w:t xml:space="preserve">✔ ggplot2   3.4.2     ✔ tibble    3.2.1</w:t>
-      </w:r>
-      <w:r>
-        <w:br/>
-      </w:r>
-      <w:r>
-        <w:rPr>
-          <w:rStyle w:val="VerbatimChar"/>
-        </w:rPr>
-        <w:t xml:space="preserve">✔ lubridate 1.9.2     ✔ tidyr     1.3.0</w:t>
-      </w:r>
-      <w:r>
-        <w:br/>
-      </w:r>
-      <w:r>
-        <w:rPr>
-          <w:rStyle w:val="VerbatimChar"/>
-        </w:rPr>
-        <w:t xml:space="preserve">✔ purrr     1.0.1     </w:t>
-      </w:r>
-      <w:r>
-        <w:br/>
-      </w:r>
-      <w:r>
-        <w:rPr>
-          <w:rStyle w:val="VerbatimChar"/>
-        </w:rPr>
-        <w:t xml:space="preserve">── Conflicts ────────────────────────────────────────── tidyverse_conflicts() ──</w:t>
-      </w:r>
-      <w:r>
-        <w:br/>
-      </w:r>
-      <w:r>
-        <w:rPr>
-          <w:rStyle w:val="VerbatimChar"/>
-        </w:rPr>
-        <w:t xml:space="preserve">✖ dplyr::filter() masks stats::filter()</w:t>
-      </w:r>
-      <w:r>
-        <w:br/>
-      </w:r>
-      <w:r>
-        <w:rPr>
-          <w:rStyle w:val="VerbatimChar"/>
-        </w:rPr>
-        <w:t xml:space="preserve">✖ dplyr::lag()    masks stats::lag()</w:t>
-      </w:r>
-      <w:r>
-        <w:br/>
-      </w:r>
-      <w:r>
-        <w:rPr>
-          <w:rStyle w:val="VerbatimChar"/>
-        </w:rPr>
-        <w:t xml:space="preserve">ℹ Use the conflicted package (&lt;http://conflicted.r-lib.org/&gt;) to force all conflicts to become errors</w:t>
-      </w:r>
-      <w:r>
-        <w:br/>
-      </w:r>
-      <w:r>
-        <w:rPr>
-          <w:rStyle w:val="VerbatimChar"/>
-        </w:rPr>
-        <w:t xml:space="preserve">Loading required package: TSP</w:t>
-      </w:r>
-      <w:r>
-        <w:br/>
-      </w:r>
-      <w:r>
-        <w:br/>
-      </w:r>
-      <w:r>
-        <w:rPr>
-          <w:rStyle w:val="VerbatimChar"/>
-        </w:rPr>
-        <w:t xml:space="preserve">Loading required package: maps</w:t>
-      </w:r>
-      <w:r>
-        <w:br/>
-      </w:r>
-      <w:r>
-        <w:br/>
-      </w:r>
-      <w:r>
-        <w:br/>
-      </w:r>
-      <w:r>
-        <w:rPr>
-          <w:rStyle w:val="VerbatimChar"/>
-        </w:rPr>
-        <w:t xml:space="preserve">Attaching package: 'maps'</w:t>
-      </w:r>
-      <w:r>
-        <w:br/>
-      </w:r>
-      <w:r>
-        <w:br/>
-      </w:r>
-      <w:r>
-        <w:br/>
-      </w:r>
-      <w:r>
-        <w:rPr>
-          <w:rStyle w:val="VerbatimChar"/>
-        </w:rPr>
-        <w:t xml:space="preserve">The following object is masked from 'package:purrr':</w:t>
-      </w:r>
-      <w:r>
-        <w:br/>
-      </w:r>
-      <w:r>
-        <w:br/>
-      </w:r>
-      <w:r>
-        <w:rPr>
-          <w:rStyle w:val="VerbatimChar"/>
-        </w:rPr>
-        <w:t xml:space="preserve">    map</w:t>
+        <w:t xml:space="preserve">Chooser is given the straight line distance between each pair of cities from the 257 represented on the map in</w:t>
+      </w:r>
+      <w:r>
+        <w:t xml:space="preserve"> </w:t>
+      </w:r>
+      <w:hyperlink w:anchor="fig-salesman-points">
+        <w:r>
+          <w:rPr>
+            <w:rStyle w:val="Hyperlink"/>
+          </w:rPr>
+          <w:t xml:space="preserve">Figure 2.1</w:t>
+        </w:r>
+      </w:hyperlink>
+      <w:r>
+        <w:t xml:space="preserve">. Using this information, Chooser has to find as short a path as possible that goes through all 257 cities and returns to the first one. The longer a path Chooser selects, the worse things will be for Chooser.</w:t>
       </w:r>
     </w:p>
     <w:tbl>
@@ -5793,6 +5681,10 @@
               <w:jc w:val="center"/>
             </w:pPr>
             <w:r>
+              <w:rPr>
+                <w:bCs/>
+                <w:b/>
+              </w:rPr>
               <w:t xml:space="preserve">PA</w:t>
             </w:r>
           </w:p>
@@ -5805,6 +5697,10 @@
               <w:jc w:val="center"/>
             </w:pPr>
             <w:r>
+              <w:rPr>
+                <w:bCs/>
+                <w:b/>
+              </w:rPr>
               <w:t xml:space="preserve">PB</w:t>
             </w:r>
           </w:p>
@@ -5972,6 +5868,10 @@
               <w:jc w:val="center"/>
             </w:pPr>
             <w:r>
+              <w:rPr>
+                <w:bCs/>
+                <w:b/>
+              </w:rPr>
               <w:t xml:space="preserve">PA</w:t>
             </w:r>
           </w:p>
@@ -5984,6 +5884,10 @@
               <w:jc w:val="center"/>
             </w:pPr>
             <w:r>
+              <w:rPr>
+                <w:bCs/>
+                <w:b/>
+              </w:rPr>
               <w:t xml:space="preserve">PB</w:t>
             </w:r>
           </w:p>
@@ -6209,6 +6113,10 @@
               <w:jc w:val="center"/>
             </w:pPr>
             <w:r>
+              <w:rPr>
+                <w:bCs/>
+                <w:b/>
+              </w:rPr>
               <w:t xml:space="preserve">PA</w:t>
             </w:r>
           </w:p>
@@ -6221,6 +6129,10 @@
               <w:jc w:val="center"/>
             </w:pPr>
             <w:r>
+              <w:rPr>
+                <w:bCs/>
+                <w:b/>
+              </w:rPr>
               <w:t xml:space="preserve">PB</w:t>
             </w:r>
           </w:p>
@@ -6233,6 +6145,10 @@
               <w:jc w:val="center"/>
             </w:pPr>
             <w:r>
+              <w:rPr>
+                <w:bCs/>
+                <w:b/>
+              </w:rPr>
               <w:t xml:space="preserve">PX</w:t>
             </w:r>
           </w:p>
@@ -6724,6 +6640,10 @@
                     <w:jc w:val="left"/>
                   </w:pPr>
                   <w:r>
+                    <w:rPr>
+                      <w:bCs/>
+                      <w:b/>
+                    </w:rPr>
                     <w:t xml:space="preserve">PA</w:t>
                   </w:r>
                 </w:p>
@@ -6737,6 +6657,10 @@
                     <w:jc w:val="left"/>
                   </w:pPr>
                   <w:r>
+                    <w:rPr>
+                      <w:bCs/>
+                      <w:b/>
+                    </w:rPr>
                     <w:t xml:space="preserve">PB</w:t>
                   </w:r>
                 </w:p>
@@ -6914,6 +6838,10 @@
                     <w:jc w:val="left"/>
                   </w:pPr>
                   <w:r>
+                    <w:rPr>
+                      <w:bCs/>
+                      <w:b/>
+                    </w:rPr>
                     <w:t xml:space="preserve">PA</w:t>
                   </w:r>
                 </w:p>
@@ -6927,6 +6855,10 @@
                     <w:jc w:val="left"/>
                   </w:pPr>
                   <w:r>
+                    <w:rPr>
+                      <w:bCs/>
+                      <w:b/>
+                    </w:rPr>
                     <w:t xml:space="preserve">PB</w:t>
                   </w:r>
                 </w:p>
@@ -7460,7 +7392,7 @@
       </w:r>
     </w:p>
     <w:bookmarkEnd w:id="112"/>
-    <w:bookmarkStart w:id="117" w:name="sec-ratify"/>
+    <w:bookmarkStart w:id="120" w:name="sec-ratify"/>
     <w:p>
       <w:pPr>
         <w:pStyle w:val="Heading1"/>
@@ -7474,15 +7406,24 @@
         <w:pStyle w:val="FirstParagraph"/>
       </w:pPr>
       <w:r>
-        <w:t xml:space="preserve">Solution concepts in game theory tend to be equilibria. And by an equilibria, everyone is happy with their moves knowing what all the moves of all the players are. (Or, at least, they are as happy as they can be.) Put in decision theoretic terms, that means that all solutions are ratifiable; Chooser is happy with their choice once it is made.</w:t>
-      </w:r>
-    </w:p>
-    <w:p>
-      <w:pPr>
-        <w:pStyle w:val="BodyText"/>
-      </w:pPr>
-      <w:r>
-        <w:t xml:space="preserve">Ratificationism used to be a more popular view among decision theorists. Richard</w:t>
+        <w:t xml:space="preserve">Solution concepts in game theory tend to be equilibria. When game theorists describe a situation as an equilibria, they mean that everyone is happy with their moves knowing what all the moves of all the players are. (Or, at least, they are as happy as they can be.) Put in decision theoretic terms, that means that all solutions are ratifiable. Any solution of a decision problem involves Chooser being happy with their choice once it is made. That is, if the correct theory says X is choiceworthy in a particular situation, it also says that X is choiceworthy conditional on being chosen.</w:t>
+      </w:r>
+    </w:p>
+    <w:bookmarkStart w:id="116" w:name="a-brief-history-of-ratificationism"/>
+    <w:p>
+      <w:pPr>
+        <w:pStyle w:val="Heading2"/>
+      </w:pPr>
+      <w:r>
+        <w:t xml:space="preserve">6.1 A Brief History of Ratificationism</w:t>
+      </w:r>
+    </w:p>
+    <w:p>
+      <w:pPr>
+        <w:pStyle w:val="FirstParagraph"/>
+      </w:pPr>
+      <w:r>
+        <w:t xml:space="preserve">Ratificationism, the view that the correct theory says all choices are ratifiable in this sense, used to be a more popular view among decision theorists. Richard</w:t>
       </w:r>
       <w:r>
         <w:t xml:space="preserve"> </w:t>
@@ -7494,7 +7435,7 @@
         <w:t xml:space="preserve"> </w:t>
       </w:r>
       <w:r>
-        <w:t xml:space="preserve">added a ratifiability constraint to a broadly evidential decision theory. And ratifiability was endorsed by causal theorists such as</w:t>
+        <w:t xml:space="preserve">added a ratifiability constraint to a broadly evidential decision theory. Ratifiability was endorsed by causal theorists such as</w:t>
       </w:r>
       <w:r>
         <w:t xml:space="preserve"> </w:t>
@@ -7515,7 +7456,7 @@
         <w:t xml:space="preserve">Harper (1986)</w:t>
       </w:r>
       <w:r>
-        <w:t xml:space="preserve">. It fell out of popularity, though it has been recently endorsed by</w:t>
+        <w:t xml:space="preserve">. It subsequently fell out of popularity, though it has been recently endorsed by</w:t>
       </w:r>
       <w:r>
         <w:t xml:space="preserve"> </w:t>
@@ -7565,7 +7506,7 @@
       <w:tblPr>
         <w:tblStyle w:val="Table"/>
         <w:tblW w:type="auto" w:w="0"/>
-        <w:tblLook w:firstRow="0" w:lastRow="0" w:firstColumn="0" w:lastColumn="0" w:noHBand="0" w:noVBand="0" w:val="0000"/>
+        <w:tblLook w:firstRow="1" w:lastRow="0" w:firstColumn="0" w:lastColumn="0" w:noHBand="0" w:noVBand="0" w:val="0020"/>
         <w:jc w:val="start"/>
         <w:tblCaption w:val="Table 6.1: A case with no pure ratifiable options."/>
       </w:tblPr>
@@ -7575,6 +7516,9 @@
         <w:gridCol w:w="2640"/>
       </w:tblGrid>
       <w:tr>
+        <w:trPr>
+          <w:tblHeader w:val="true"/>
+        </w:trPr>
         <w:tc>
           <w:tcPr/>
           <w:p>
@@ -7595,7 +7539,7 @@
                 <w:bCs/>
                 <w:b/>
               </w:rPr>
-              <w:t xml:space="preserve">PUp</w:t>
+              <w:t xml:space="preserve">PA</w:t>
             </w:r>
           </w:p>
         </w:tc>
@@ -7611,7 +7555,7 @@
                 <w:bCs/>
                 <w:b/>
               </w:rPr>
-              <w:t xml:space="preserve">PDown</w:t>
+              <w:t xml:space="preserve">PB</w:t>
             </w:r>
           </w:p>
         </w:tc>
@@ -7629,7 +7573,7 @@
                 <w:bCs/>
                 <w:b/>
               </w:rPr>
-              <w:t xml:space="preserve">Up</w:t>
+              <w:t xml:space="preserve">A</w:t>
             </w:r>
           </w:p>
         </w:tc>
@@ -7671,7 +7615,7 @@
                 <w:bCs/>
                 <w:b/>
               </w:rPr>
-              <w:t xml:space="preserve">Down</w:t>
+              <w:t xml:space="preserve">B</w:t>
             </w:r>
           </w:p>
         </w:tc>
@@ -7707,7 +7651,7 @@
         <w:pStyle w:val="BodyText"/>
       </w:pPr>
       <w:r>
-        <w:t xml:space="preserve">If Chooser plays Up, they would prefer to play Down. If Chooser plays Down, they would prefer to play Up. Things get worse if we add an option that is ratifiable, but unfortunate, as in</w:t>
+        <w:t xml:space="preserve">If Chooser plays A, they would prefer to play B. If Chooser plays B, they would prefer to play A. Things get worse if we add an option that is ratifiable, but unfortunate, as in</w:t>
       </w:r>
       <w:r>
         <w:t xml:space="preserve"> </w:t>
@@ -7737,7 +7681,7 @@
       <w:tblPr>
         <w:tblStyle w:val="Table"/>
         <w:tblW w:type="auto" w:w="0"/>
-        <w:tblLook w:firstRow="0" w:lastRow="0" w:firstColumn="0" w:lastColumn="0" w:noHBand="0" w:noVBand="0" w:val="0000"/>
+        <w:tblLook w:firstRow="1" w:lastRow="0" w:firstColumn="0" w:lastColumn="0" w:noHBand="0" w:noVBand="0" w:val="0020"/>
         <w:jc w:val="start"/>
         <w:tblCaption w:val="Table 6.2: A case with only a bad pure ratifiable option."/>
       </w:tblPr>
@@ -7748,6 +7692,9 @@
         <w:gridCol w:w="1980"/>
       </w:tblGrid>
       <w:tr>
+        <w:trPr>
+          <w:tblHeader w:val="true"/>
+        </w:trPr>
         <w:tc>
           <w:tcPr/>
           <w:p>
@@ -7768,7 +7715,7 @@
                 <w:bCs/>
                 <w:b/>
               </w:rPr>
-              <w:t xml:space="preserve">PUp</w:t>
+              <w:t xml:space="preserve">PA</w:t>
             </w:r>
           </w:p>
         </w:tc>
@@ -7784,7 +7731,7 @@
                 <w:bCs/>
                 <w:b/>
               </w:rPr>
-              <w:t xml:space="preserve">PDown</w:t>
+              <w:t xml:space="preserve">PB</w:t>
             </w:r>
           </w:p>
         </w:tc>
@@ -7818,7 +7765,7 @@
                 <w:bCs/>
                 <w:b/>
               </w:rPr>
-              <w:t xml:space="preserve">Up</w:t>
+              <w:t xml:space="preserve">A</w:t>
             </w:r>
           </w:p>
         </w:tc>
@@ -7872,7 +7819,7 @@
                 <w:bCs/>
                 <w:b/>
               </w:rPr>
-              <w:t xml:space="preserve">Down</w:t>
+              <w:t xml:space="preserve">B</w:t>
             </w:r>
           </w:p>
         </w:tc>
@@ -7974,21 +7921,7 @@
         <w:pStyle w:val="BodyText"/>
       </w:pPr>
       <w:r>
-        <w:t xml:space="preserve">The only ratifiable option is X, but surely it is worse than Up or Down. One might avoid this example by saying that there is a weak dominance constraint on rational choices, as well as a ratifiability constraint. That won’t solve the problem, but it will turn it into a problem like</w:t>
-      </w:r>
-      <w:r>
-        <w:t xml:space="preserve"> </w:t>
-      </w:r>
-      <w:hyperlink w:anchor="tbl-no-pure">
-        <w:r>
-          <w:rPr>
-            <w:rStyle w:val="Hyperlink"/>
-          </w:rPr>
-          <w:t xml:space="preserve">Table 6.1</w:t>
-        </w:r>
-      </w:hyperlink>
-      <w:r>
-        <w:t xml:space="preserve">, where there is no good solution. But that won’t help us much, as was pointed out by</w:t>
+        <w:t xml:space="preserve">The only ratifiable option is X, but surely it is worse than Up or Down. One might avoid this example by saying that there is a weak dominance constraint on rational choices, as well as a ratifiability constraint. But that won’t help us much, as was pointed out by</w:t>
       </w:r>
       <w:r>
         <w:t xml:space="preserve"> </w:t>
@@ -8030,7 +7963,7 @@
       <w:tblPr>
         <w:tblStyle w:val="Table"/>
         <w:tblW w:type="auto" w:w="0"/>
-        <w:tblLook w:firstRow="0" w:lastRow="0" w:firstColumn="0" w:lastColumn="0" w:noHBand="0" w:noVBand="0" w:val="0000"/>
+        <w:tblLook w:firstRow="1" w:lastRow="0" w:firstColumn="0" w:lastColumn="0" w:noHBand="0" w:noVBand="0" w:val="0020"/>
         <w:jc w:val="start"/>
         <w:tblCaption w:val="Table 6.3: Skyrms’s counterexample to ratificationism."/>
       </w:tblPr>
@@ -8041,6 +7974,9 @@
         <w:gridCol w:w="1980"/>
       </w:tblGrid>
       <w:tr>
+        <w:trPr>
+          <w:tblHeader w:val="true"/>
+        </w:trPr>
         <w:tc>
           <w:tcPr/>
           <w:p>
@@ -8061,7 +7997,7 @@
                 <w:bCs/>
                 <w:b/>
               </w:rPr>
-              <w:t xml:space="preserve">PUp</w:t>
+              <w:t xml:space="preserve">PA</w:t>
             </w:r>
           </w:p>
         </w:tc>
@@ -8077,7 +8013,7 @@
                 <w:bCs/>
                 <w:b/>
               </w:rPr>
-              <w:t xml:space="preserve">PDown</w:t>
+              <w:t xml:space="preserve">PB</w:t>
             </w:r>
           </w:p>
         </w:tc>
@@ -8111,7 +8047,7 @@
                 <w:bCs/>
                 <w:b/>
               </w:rPr>
-              <w:t xml:space="preserve">Up</w:t>
+              <w:t xml:space="preserve">A</w:t>
             </w:r>
           </w:p>
         </w:tc>
@@ -8165,7 +8101,7 @@
                 <w:bCs/>
                 <w:b/>
               </w:rPr>
-              <w:t xml:space="preserve">Down</w:t>
+              <w:t xml:space="preserve">B</w:t>
             </w:r>
           </w:p>
         </w:tc>
@@ -8281,7 +8217,21 @@
         <w:t xml:space="preserve"> </w:t>
       </w:r>
       <w:r>
-        <w:t xml:space="preserve">did, and as I argued in previous section, that if Chooser is rational, they can play a mixed strategy. In all three of these games, the mixed strategy of (0.5 U, 0.5 D) will be ratifiable, as long as Chooser forms the belief (upon choosing to play this), that Demon will play the mixed strategy (1/3 U, 2/3 D). And that’s a sensible thing for Demon to play, since it is the only strategy that is ratifiable for Demon if Demon thinks Chooser can tell what they are going to do. And given Chooser’s knowledge of Demon’s goals, Chooser can tell what Demon is going to do once they choose.</w:t>
+        <w:t xml:space="preserve">did, and as I argued in</w:t>
+      </w:r>
+      <w:r>
+        <w:t xml:space="preserve"> </w:t>
+      </w:r>
+      <w:hyperlink w:anchor="sec-mixed">
+        <w:r>
+          <w:rPr>
+            <w:rStyle w:val="Hyperlink"/>
+          </w:rPr>
+          <w:t xml:space="preserve">Chapter 5</w:t>
+        </w:r>
+      </w:hyperlink>
+      <w:r>
+        <w:t xml:space="preserve">, that if Chooser is rational, they can play a mixed strategy. In all three of these games, the mixed strategy of (0.5 U, 0.5 D) will be ratifiable, as long as Chooser forms the belief (upon choosing to play this), that Demon will play the mixed strategy (1/3 U, 2/3 D). That’s a sensible thing for Demon to play, since it is the only strategy that is ratifiable for Demon if Demon thinks Chooser can tell what they are going to do. And given Chooser’s knowledge of Demon’s goals, Chooser can tell what Demon is going to do once they choose.</w:t>
       </w:r>
     </w:p>
     <w:p>
@@ -8289,7 +8239,25 @@
         <w:pStyle w:val="BodyText"/>
       </w:pPr>
       <w:r>
-        <w:t xml:space="preserve">So if mixed strategies are allowed, none of the problems for ratifiability persist. And since mixed strategies should be allowed, since Chooser is an ideal practical actor, and not being able to play mixed strategies is an imperfection.</w:t>
+        <w:t xml:space="preserve">So if mixed strategies are allowed, neither of the problems for ratifiability persist.</w:t>
+      </w:r>
+    </w:p>
+    <w:bookmarkEnd w:id="116"/>
+    <w:bookmarkStart w:id="117" w:name="two-quick-arguments-for-ratificationism."/>
+    <w:p>
+      <w:pPr>
+        <w:pStyle w:val="Heading2"/>
+      </w:pPr>
+      <w:r>
+        <w:t xml:space="preserve">6.2 Two Quick Arguments for Ratificationism.</w:t>
+      </w:r>
+    </w:p>
+    <w:p>
+      <w:pPr>
+        <w:pStyle w:val="FirstParagraph"/>
+      </w:pPr>
+      <w:r>
+        <w:t xml:space="preserve">Ratifiability is an intuitive constraint. There is something very odd about saying that such-and-such is a rational thing to do, but whoever does it will regret it the moment they act. If a theory does not endorse ratifiability, it feels like Chooser could have the following conversation with Theory. (In this example, Theory recommends X, but says it is better to have done Y conditional on having done X. If Theory does not comply with ratifiability, an example like this exists.)</w:t>
       </w:r>
     </w:p>
     <w:p>
@@ -8297,7 +8265,131 @@
         <w:pStyle w:val="BodyText"/>
       </w:pPr>
       <w:r>
-        <w:t xml:space="preserve">Moreover, ratifiability is an intuitive constraint. There is something very odd about saying that such-and-such is a rational thing to do, but whoever does it will regret it the moment they act. So I’ll follow the game theory textbooks in saying ratifiability should be part of the correct decision theory.</w:t>
+        <w:rPr>
+          <w:bCs/>
+          <w:b/>
+        </w:rPr>
+        <w:t xml:space="preserve">Chooser</w:t>
+      </w:r>
+      <w:r>
+        <w:t xml:space="preserve">: I believe in you Theory, I’ll do what you say.</w:t>
+      </w:r>
+      <w:r>
+        <w:br/>
+      </w:r>
+      <w:r>
+        <w:rPr>
+          <w:bCs/>
+          <w:b/>
+        </w:rPr>
+        <w:t xml:space="preserve">Theory</w:t>
+      </w:r>
+      <w:r>
+        <w:t xml:space="preserve">: Do X!</w:t>
+      </w:r>
+      <w:r>
+        <w:br/>
+      </w:r>
+      <w:r>
+        <w:rPr>
+          <w:bCs/>
+          <w:b/>
+        </w:rPr>
+        <w:t xml:space="preserve">Chooser</w:t>
+      </w:r>
+      <w:r>
+        <w:t xml:space="preserve">: Done.</w:t>
+      </w:r>
+      <w:r>
+        <w:br/>
+      </w:r>
+      <w:r>
+        <w:rPr>
+          <w:bCs/>
+          <w:b/>
+        </w:rPr>
+        <w:t xml:space="preserve">Theory</w:t>
+      </w:r>
+      <w:r>
+        <w:t xml:space="preserve">: Oh no, you should have done Y.</w:t>
+      </w:r>
+      <w:r>
+        <w:br/>
+      </w:r>
+      <w:r>
+        <w:rPr>
+          <w:bCs/>
+          <w:b/>
+        </w:rPr>
+        <w:t xml:space="preserve">Chooser</w:t>
+      </w:r>
+      <w:r>
+        <w:t xml:space="preserve">: Why didn’t you say that earlier?</w:t>
+      </w:r>
+      <w:r>
+        <w:br/>
+      </w:r>
+      <w:r>
+        <w:rPr>
+          <w:bCs/>
+          <w:b/>
+        </w:rPr>
+        <w:t xml:space="preserve">Theory</w:t>
+      </w:r>
+      <w:r>
+        <w:t xml:space="preserve">: Because earlier you hadn’t done X.</w:t>
+      </w:r>
+      <w:r>
+        <w:br/>
+      </w:r>
+      <w:r>
+        <w:rPr>
+          <w:bCs/>
+          <w:b/>
+        </w:rPr>
+        <w:t xml:space="preserve">Chooser</w:t>
+      </w:r>
+      <w:r>
+        <w:t xml:space="preserve">: But you told me to do X.</w:t>
+      </w:r>
+      <w:r>
+        <w:br/>
+      </w:r>
+      <w:r>
+        <w:rPr>
+          <w:bCs/>
+          <w:b/>
+        </w:rPr>
+        <w:t xml:space="preserve">Theory</w:t>
+      </w:r>
+      <w:r>
+        <w:t xml:space="preserve">: I didn’t know you would agree.</w:t>
+      </w:r>
+      <w:r>
+        <w:br/>
+      </w:r>
+      <w:r>
+        <w:rPr>
+          <w:bCs/>
+          <w:b/>
+        </w:rPr>
+        <w:t xml:space="preserve">Chooser</w:t>
+      </w:r>
+      <w:r>
+        <w:t xml:space="preserve">: I said that I would.</w:t>
+      </w:r>
+      <w:r>
+        <w:br/>
+      </w:r>
+      <w:r>
+        <w:rPr>
+          <w:bCs/>
+          <w:b/>
+        </w:rPr>
+        <w:t xml:space="preserve">Theory</w:t>
+      </w:r>
+      <w:r>
+        <w:t xml:space="preserve">: Er, I don’t know what to say.</w:t>
       </w:r>
     </w:p>
     <w:p>
@@ -8305,7 +8397,7 @@
         <w:pStyle w:val="BodyText"/>
       </w:pPr>
       <w:r>
-        <w:t xml:space="preserve">This does not mean that we need to have an explicit ratifiability clause in our theory. It could be, and arguably should be, that ratifiability is a consequence of the theory, not an explicit stipulation.</w:t>
+        <w:t xml:space="preserve">That’s bad, and Theory should not sound like this.</w:t>
       </w:r>
     </w:p>
     <w:p>
@@ -8313,7 +8405,25 @@
         <w:pStyle w:val="BodyText"/>
       </w:pPr>
       <w:r>
-        <w:t xml:space="preserve">Could we defend ratifiability without appeal to mixed strategies? It’s not a completely impossible task, but nor is it an appealing one.</w:t>
+        <w:t xml:space="preserve">It’s also an important part of game theory that there really isn’t a distinction between theorists and practitioners. A theorist can only say X is the right thing to do in situation S if someone actually in S could reason their way to doing X by following the exact same argument as the theorist uses to conclude that X is the right thing to do. That’s impossible if (a) the theory rejects ratifiability, and (b) the person in S knows that they are going to follow the theory. Their conclusion that they will do X will be self-undermining, so they won’t draw it. If the theorist draws it anyway, that violates the (rather attractive) idea that one can’t draw more conclusions from outside a game than what an intelligent player could draw from inside the game.</w:t>
+      </w:r>
+    </w:p>
+    <w:bookmarkEnd w:id="117"/>
+    <w:bookmarkStart w:id="119" w:name="ratifiability-without-mixtures"/>
+    <w:p>
+      <w:pPr>
+        <w:pStyle w:val="Heading2"/>
+      </w:pPr>
+      <w:r>
+        <w:t xml:space="preserve">6.3 Ratifiability Without Mixtures</w:t>
+      </w:r>
+    </w:p>
+    <w:p>
+      <w:pPr>
+        <w:pStyle w:val="FirstParagraph"/>
+      </w:pPr>
+      <w:r>
+        <w:t xml:space="preserve">My defense of ratifiability made heavy use of mixed strategies. Could we defend ratifiability without appeal to mixed strategies? It’s not a completely impossible task, but nor is it an appealing one.</w:t>
       </w:r>
     </w:p>
     <w:p>
@@ -8393,7 +8503,7 @@
         <w:rPr>
           <w:rStyle w:val="FootnoteReference"/>
         </w:rPr>
-        <w:footnoteReference w:id="116"/>
+        <w:footnoteReference w:id="118"/>
       </w:r>
       <w:r>
         <w:t xml:space="preserve"> </w:t>
@@ -8455,8 +8565,9 @@
         <w:t xml:space="preserve">. There the ratifiability theorist who does not allow mixed strategies has to say that the case is an odd kind of Newcomb Problem, where the rational agent will predictably do badly. But it’s a very odd Newcomb Problem; by choosing X the chooser didn’t even make themselves better off. Indeed, they guaranteed the lowest payout in the game. I don’t have a knock-down argument here, and maybe there is more to be said. This is where I think the argument for ratificationism really needs mixed strategies.</w:t>
       </w:r>
     </w:p>
-    <w:bookmarkEnd w:id="117"/>
-    <w:bookmarkStart w:id="168" w:name="sec-dual"/>
+    <w:bookmarkEnd w:id="119"/>
+    <w:bookmarkEnd w:id="120"/>
+    <w:bookmarkStart w:id="171" w:name="sec-dual"/>
     <w:p>
       <w:pPr>
         <w:pStyle w:val="Heading1"/>
@@ -8465,7 +8576,7 @@
         <w:t xml:space="preserve">7. Dual Mandate</w:t>
       </w:r>
     </w:p>
-    <w:bookmarkStart w:id="135" w:name="sec-dual-introduction"/>
+    <w:bookmarkStart w:id="138" w:name="sec-dual-introduction"/>
     <w:p>
       <w:pPr>
         <w:pStyle w:val="Heading2"/>
@@ -8511,7 +8622,7 @@
         <w:t xml:space="preserve">For related reasons, this chapter will be longer and more technical than what came before. Even saying what the Dual Mandate says involves some setup. So this section will largely be about defining the key terms.</w:t>
       </w:r>
     </w:p>
-    <w:bookmarkStart w:id="121" w:name="sec-decision-tree"/>
+    <w:bookmarkStart w:id="124" w:name="sec-decision-tree"/>
     <w:p>
       <w:pPr>
         <w:pStyle w:val="Heading3"/>
@@ -8551,7 +8662,7 @@
         <w:rPr>
           <w:rStyle w:val="FootnoteReference"/>
         </w:rPr>
-        <w:footnoteReference w:id="118"/>
+        <w:footnoteReference w:id="121"/>
       </w:r>
     </w:p>
     <w:p>
@@ -8997,7 +9108,7 @@
         <w:rPr>
           <w:rStyle w:val="FootnoteReference"/>
         </w:rPr>
-        <w:footnoteReference w:id="119"/>
+        <w:footnoteReference w:id="122"/>
       </w:r>
       <w:r>
         <w:t xml:space="preserve"> </w:t>
@@ -9043,7 +9154,7 @@
         <w:rPr>
           <w:rStyle w:val="FootnoteReference"/>
         </w:rPr>
-        <w:footnoteReference w:id="120"/>
+        <w:footnoteReference w:id="123"/>
       </w:r>
     </w:p>
     <w:p>
@@ -9090,8 +9201,8 @@
         <w:t xml:space="preserve">given some intuitive data about rational play. But whatever rationality is, we assume the player always has it, they always know they will always have it, they always know that they always know they will always have it, and so on.</w:t>
       </w:r>
     </w:p>
-    <w:bookmarkEnd w:id="121"/>
-    <w:bookmarkStart w:id="123" w:name="sec-strategies"/>
+    <w:bookmarkEnd w:id="124"/>
+    <w:bookmarkStart w:id="126" w:name="sec-strategies"/>
     <w:p>
       <w:pPr>
         <w:pStyle w:val="Heading3"/>
@@ -9187,7 +9298,7 @@
         <w:rPr>
           <w:rStyle w:val="FootnoteReference"/>
         </w:rPr>
-        <w:footnoteReference w:id="122"/>
+        <w:footnoteReference w:id="125"/>
       </w:r>
     </w:p>
     <w:p>
@@ -9198,8 +9309,8 @@
         <w:t xml:space="preserve">I’m going to assume a kind of realism about strategies. Players actually have dispositions about what they will do at nodes that aren’t reached, and even at nodes that couldn’t be reached given their prior dispositions. These dispositions are at least real enough to play the following two roles: they can be the conditions that conditional probabilities are defined over, and they are subject to evaluation as rational or irrational.</w:t>
       </w:r>
     </w:p>
-    <w:bookmarkEnd w:id="123"/>
-    <w:bookmarkStart w:id="125" w:name="sec-special-players"/>
+    <w:bookmarkEnd w:id="126"/>
+    <w:bookmarkStart w:id="128" w:name="sec-special-players"/>
     <w:p>
       <w:pPr>
         <w:pStyle w:val="Heading3"/>
@@ -9244,7 +9355,7 @@
         <w:rPr>
           <w:rStyle w:val="FootnoteReference"/>
         </w:rPr>
-        <w:footnoteReference w:id="124"/>
+        <w:footnoteReference w:id="127"/>
       </w:r>
     </w:p>
     <w:p>
@@ -9284,8 +9395,8 @@
         <w:t xml:space="preserve">While these demons are a lot like the demons that have been central to decision theory ever since the introduction of Newcomb’s Problem, there are two things I’m doing differently here that I want to note up front. First, there may be more than one demon. In the examples to follow, there will occasionally be four players: Chooser, two demons, and Nature. Second, the conditional probabilities are conditional on strategies, not just choices. This will matter in two stage games; to make the second stage game be just like the familiar games in decision theory (like Newcomb’s Problem), it will be important that Demon’s dispositions are sensitive to Chooser’s dispositions about the second game. And this is important even in cases (of which there will be a few below) where Chooser can choose whether to play that second-round game.</w:t>
       </w:r>
     </w:p>
-    <w:bookmarkEnd w:id="125"/>
-    <w:bookmarkStart w:id="134" w:name="sec-equivalence-intro"/>
+    <w:bookmarkEnd w:id="128"/>
+    <w:bookmarkStart w:id="137" w:name="sec-equivalence-intro"/>
     <w:p>
       <w:pPr>
         <w:pStyle w:val="Heading3"/>
@@ -9334,7 +9445,7 @@
         <w:rPr>
           <w:rStyle w:val="FootnoteReference"/>
         </w:rPr>
-        <w:footnoteReference w:id="126"/>
+        <w:footnoteReference w:id="129"/>
       </w:r>
       <w:r>
         <w:t xml:space="preserve"> </w:t>
@@ -9394,7 +9505,7 @@
         <w:rPr>
           <w:rStyle w:val="FootnoteReference"/>
         </w:rPr>
-        <w:footnoteReference w:id="127"/>
+        <w:footnoteReference w:id="130"/>
       </w:r>
       <w:r>
         <w:t xml:space="preserve"> </w:t>
@@ -9444,7 +9555,7 @@
       <w:tr>
         <w:tc>
           <w:tcPr/>
-          <w:bookmarkStart w:id="131" w:name="fig-subgame-example"/>
+          <w:bookmarkStart w:id="134" w:name="fig-subgame-example"/>
           <w:p>
             <w:pPr>
               <w:jc w:val="center"/>
@@ -9454,18 +9565,18 @@
                 <wp:inline>
                   <wp:extent cx="2006175" cy="1363954"/>
                   <wp:effectExtent b="0" l="0" r="0" t="0"/>
-                  <wp:docPr descr="" title="" id="129" name="Picture"/>
+                  <wp:docPr descr="" title="" id="132" name="Picture"/>
                   <a:graphic>
                     <a:graphicData uri="http://schemas.openxmlformats.org/drawingml/2006/picture">
                       <pic:pic>
                         <pic:nvPicPr>
-                          <pic:cNvPr descr="dual_files/figure-docx/fig-subgame-example-1.png" id="130" name="Picture"/>
+                          <pic:cNvPr descr="dual_files/figure-docx/fig-subgame-example-1.png" id="133" name="Picture"/>
                           <pic:cNvPicPr>
                             <a:picLocks noChangeArrowheads="1" noChangeAspect="1"/>
                           </pic:cNvPicPr>
                         </pic:nvPicPr>
                         <pic:blipFill>
-                          <a:blip r:embed="rId128"/>
+                          <a:blip r:embed="rId131"/>
                           <a:stretch>
                             <a:fillRect/>
                           </a:stretch>
@@ -9505,7 +9616,7 @@
               <w:t xml:space="preserve">Figure 7.1: Tree Diagram of the Non-Equivalence Game.</w:t>
             </w:r>
           </w:p>
-          <w:bookmarkEnd w:id="131"/>
+          <w:bookmarkEnd w:id="134"/>
         </w:tc>
       </w:tr>
     </w:tbl>
@@ -9553,7 +9664,7 @@
         <w:t xml:space="preserve">. Demon clearly has two strategies, PA and PB. But Chooser has four; since they have to plan for a binary choice in two possibilities. I’ve written LXRY for the strategy of doing X on the left hand part of the tree, i.e., if Demon predicts A, and doing Y on the right hand part of the tree, i.e., if Demon predicts B.</w:t>
       </w:r>
     </w:p>
-    <w:bookmarkStart w:id="132" w:name="tbl-subgame-example"/>
+    <w:bookmarkStart w:id="135" w:name="tbl-subgame-example"/>
     <w:p>
       <w:pPr>
         <w:pStyle w:val="TableCaption"/>
@@ -9781,7 +9892,7 @@
         </w:tc>
       </w:tr>
     </w:tbl>
-    <w:bookmarkEnd w:id="132"/>
+    <w:bookmarkEnd w:id="135"/>
     <w:p>
       <w:pPr>
         <w:pStyle w:val="BodyText"/>
@@ -9949,7 +10060,7 @@
         <w:rPr>
           <w:rStyle w:val="FootnoteReference"/>
         </w:rPr>
-        <w:footnoteReference w:id="133"/>
+        <w:footnoteReference w:id="136"/>
       </w:r>
       <w:r>
         <w:t xml:space="preserve"> </w:t>
@@ -10008,9 +10119,9 @@
         <w:t xml:space="preserve">, the only rational strategy is LARB. So EDT agrees with the game theory textbooks that this is a counterexample to Equivalence, even though it disagrees about why it is a counterexample.</w:t>
       </w:r>
     </w:p>
-    <w:bookmarkEnd w:id="134"/>
-    <w:bookmarkEnd w:id="135"/>
-    <w:bookmarkStart w:id="142" w:name="sec-four-options"/>
+    <w:bookmarkEnd w:id="137"/>
+    <w:bookmarkEnd w:id="138"/>
+    <w:bookmarkStart w:id="145" w:name="sec-four-options"/>
     <w:p>
       <w:pPr>
         <w:pStyle w:val="Heading2"/>
@@ -10019,7 +10130,7 @@
         <w:t xml:space="preserve">7.2 Four Options</w:t>
       </w:r>
     </w:p>
-    <w:bookmarkStart w:id="139" w:name="sec-contestants"/>
+    <w:bookmarkStart w:id="142" w:name="sec-contestants"/>
     <w:p>
       <w:pPr>
         <w:pStyle w:val="Heading3"/>
@@ -10057,7 +10168,7 @@
         <w:rPr>
           <w:rStyle w:val="FootnoteReference"/>
         </w:rPr>
-        <w:footnoteReference w:id="136"/>
+        <w:footnoteReference w:id="139"/>
       </w:r>
       <w:r>
         <w:t xml:space="preserve"> </w:t>
@@ -10122,7 +10233,7 @@
         <w:rPr>
           <w:rStyle w:val="FootnoteReference"/>
         </w:rPr>
-        <w:footnoteReference w:id="137"/>
+        <w:footnoteReference w:id="140"/>
       </w:r>
       <w:r>
         <w:t xml:space="preserve"> </w:t>
@@ -10181,7 +10292,7 @@
         <w:rPr>
           <w:rStyle w:val="FootnoteReference"/>
         </w:rPr>
-        <w:footnoteReference w:id="138"/>
+        <w:footnoteReference w:id="141"/>
       </w:r>
     </w:p>
     <w:p>
@@ -10226,8 +10337,8 @@
         <w:t xml:space="preserve">part, i.e., by saying that these are sufficient conditions for rational action. And that’s what GDT says, and what I’m going to defend.</w:t>
       </w:r>
     </w:p>
-    <w:bookmarkEnd w:id="139"/>
-    <w:bookmarkStart w:id="140" w:name="sec-four-pictures"/>
+    <w:bookmarkEnd w:id="142"/>
+    <w:bookmarkStart w:id="143" w:name="sec-four-pictures"/>
     <w:p>
       <w:pPr>
         <w:pStyle w:val="Heading3"/>
@@ -10300,8 +10411,8 @@
         <w:t xml:space="preserve">Neither is good.</w:t>
       </w:r>
     </w:p>
-    <w:bookmarkEnd w:id="140"/>
-    <w:bookmarkStart w:id="141" w:name="sec-binding"/>
+    <w:bookmarkEnd w:id="143"/>
+    <w:bookmarkStart w:id="144" w:name="sec-binding"/>
     <w:p>
       <w:pPr>
         <w:pStyle w:val="Heading3"/>
@@ -10358,9 +10469,9 @@
         <w:t xml:space="preserve">In normal theories, this is just a weird edge case. Who cares? But for GDT, it’s the main case, since there are lots of times there are multiple permissible options.</w:t>
       </w:r>
     </w:p>
-    <w:bookmarkEnd w:id="141"/>
-    <w:bookmarkEnd w:id="142"/>
-    <w:bookmarkStart w:id="152" w:name="sec-against-equivalence"/>
+    <w:bookmarkEnd w:id="144"/>
+    <w:bookmarkEnd w:id="145"/>
+    <w:bookmarkStart w:id="155" w:name="sec-against-equivalence"/>
     <w:p>
       <w:pPr>
         <w:pStyle w:val="Heading2"/>
@@ -10507,7 +10618,7 @@
       <w:tr>
         <w:tc>
           <w:tcPr/>
-          <w:bookmarkStart w:id="146" w:name="fig-stalnaker-centipede"/>
+          <w:bookmarkStart w:id="149" w:name="fig-stalnaker-centipede"/>
           <w:p>
             <w:pPr>
               <w:jc w:val="center"/>
@@ -10517,18 +10628,18 @@
                 <wp:inline>
                   <wp:extent cx="3422119" cy="1367012"/>
                   <wp:effectExtent b="0" l="0" r="0" t="0"/>
-                  <wp:docPr descr="" title="" id="144" name="Picture"/>
+                  <wp:docPr descr="" title="" id="147" name="Picture"/>
                   <a:graphic>
                     <a:graphicData uri="http://schemas.openxmlformats.org/drawingml/2006/picture">
                       <pic:pic>
                         <pic:nvPicPr>
-                          <pic:cNvPr descr="dual_files/figure-docx/fig-stalnaker-centipede-1.png" id="145" name="Picture"/>
+                          <pic:cNvPr descr="dual_files/figure-docx/fig-stalnaker-centipede-1.png" id="148" name="Picture"/>
                           <pic:cNvPicPr>
                             <a:picLocks noChangeArrowheads="1" noChangeAspect="1"/>
                           </pic:cNvPicPr>
                         </pic:nvPicPr>
                         <pic:blipFill>
-                          <a:blip r:embed="rId143"/>
+                          <a:blip r:embed="rId146"/>
                           <a:stretch>
                             <a:fillRect/>
                           </a:stretch>
@@ -10568,7 +10679,7 @@
               <w:t xml:space="preserve">Figure 7.2: Tree Diagram of the Centipede Game</w:t>
             </w:r>
           </w:p>
-          <w:bookmarkEnd w:id="146"/>
+          <w:bookmarkEnd w:id="149"/>
         </w:tc>
       </w:tr>
     </w:tbl>
@@ -10600,7 +10711,7 @@
         <w:rPr>
           <w:rStyle w:val="FootnoteReference"/>
         </w:rPr>
-        <w:footnoteReference w:id="147"/>
+        <w:footnoteReference w:id="150"/>
       </w:r>
     </w:p>
     <w:p>
@@ -10641,7 +10752,7 @@
         <w:rPr>
           <w:rStyle w:val="FootnoteReference"/>
         </w:rPr>
-        <w:footnoteReference w:id="148"/>
+        <w:footnoteReference w:id="151"/>
       </w:r>
       <w:r>
         <w:t xml:space="preserve"> </w:t>
@@ -10706,7 +10817,7 @@
         <w:rPr>
           <w:rStyle w:val="FootnoteReference"/>
         </w:rPr>
-        <w:footnoteReference w:id="149"/>
+        <w:footnoteReference w:id="152"/>
       </w:r>
       <w:r>
         <w:t xml:space="preserve"> </w:t>
@@ -10757,7 +10868,7 @@
         <w:t xml:space="preserve">. Let’s simply give these strategies names, as follows.</w:t>
       </w:r>
     </w:p>
-    <w:bookmarkStart w:id="150" w:name="tbl-stalnaker-centipede-strategies"/>
+    <w:bookmarkStart w:id="153" w:name="tbl-stalnaker-centipede-strategies"/>
     <w:p>
       <w:pPr>
         <w:pStyle w:val="TableCaption"/>
@@ -11059,7 +11170,7 @@
         </w:tc>
       </w:tr>
     </w:tbl>
-    <w:bookmarkEnd w:id="150"/>
+    <w:bookmarkEnd w:id="153"/>
     <w:p>
       <w:pPr>
         <w:pStyle w:val="BodyText"/>
@@ -11128,7 +11239,7 @@
         <w:t xml:space="preserve">. So PO is equivalent to Demon playing (or being disposed to play) a. Given that, we can describe the strategic form of the decision problem. That is, we can set out the strategies for Chooser and Demon, and say what payout Chooser gets for each possible pair of choices.</w:t>
       </w:r>
     </w:p>
-    <w:bookmarkStart w:id="151" w:name="tbl-stalnaker-centipede"/>
+    <w:bookmarkStart w:id="154" w:name="tbl-stalnaker-centipede"/>
     <w:p>
       <w:pPr>
         <w:pStyle w:val="TableCaption"/>
@@ -11402,7 +11513,7 @@
         </w:tc>
       </w:tr>
     </w:tbl>
-    <w:bookmarkEnd w:id="151"/>
+    <w:bookmarkEnd w:id="154"/>
     <w:p>
       <w:pPr>
         <w:pStyle w:val="BodyText"/>
@@ -11727,8 +11838,8 @@
         <w:t xml:space="preserve">I’ll offer some arguments against Purely Strategic approaches that are not so obviously question-begging.</w:t>
       </w:r>
     </w:p>
-    <w:bookmarkEnd w:id="152"/>
-    <w:bookmarkStart w:id="159" w:name="sec-against-pure-strategy"/>
+    <w:bookmarkEnd w:id="155"/>
+    <w:bookmarkStart w:id="162" w:name="sec-against-pure-strategy"/>
     <w:p>
       <w:pPr>
         <w:pStyle w:val="Heading2"/>
@@ -11880,7 +11991,7 @@
       <w:tr>
         <w:tc>
           <w:tcPr/>
-          <w:bookmarkStart w:id="156" w:name="fig-open-newcomb"/>
+          <w:bookmarkStart w:id="159" w:name="fig-open-newcomb"/>
           <w:p>
             <w:pPr>
               <w:jc w:val="center"/>
@@ -11890,18 +12001,18 @@
                 <wp:inline>
                   <wp:extent cx="2006175" cy="1363954"/>
                   <wp:effectExtent b="0" l="0" r="0" t="0"/>
-                  <wp:docPr descr="" title="" id="154" name="Picture"/>
+                  <wp:docPr descr="" title="" id="157" name="Picture"/>
                   <a:graphic>
                     <a:graphicData uri="http://schemas.openxmlformats.org/drawingml/2006/picture">
                       <pic:pic>
                         <pic:nvPicPr>
-                          <pic:cNvPr descr="dual_files/figure-docx/fig-open-newcomb-1.png" id="155" name="Picture"/>
+                          <pic:cNvPr descr="dual_files/figure-docx/fig-open-newcomb-1.png" id="158" name="Picture"/>
                           <pic:cNvPicPr>
                             <a:picLocks noChangeArrowheads="1" noChangeAspect="1"/>
                           </pic:cNvPicPr>
                         </pic:nvPicPr>
                         <pic:blipFill>
-                          <a:blip r:embed="rId153"/>
+                          <a:blip r:embed="rId156"/>
                           <a:stretch>
                             <a:fillRect/>
                           </a:stretch>
@@ -11941,7 +12052,7 @@
               <w:t xml:space="preserve">Figure 7.3: Tree Diagram of the Open Newcomb game.</w:t>
             </w:r>
           </w:p>
-          <w:bookmarkEnd w:id="156"/>
+          <w:bookmarkEnd w:id="159"/>
         </w:tc>
       </w:tr>
     </w:tbl>
@@ -12088,7 +12199,7 @@
         <w:rPr>
           <w:rStyle w:val="FootnoteReference"/>
         </w:rPr>
-        <w:footnoteReference w:id="157"/>
+        <w:footnoteReference w:id="160"/>
       </w:r>
       <w:r>
         <w:t xml:space="preserve"> </w:t>
@@ -12111,7 +12222,7 @@
         <w:t xml:space="preserve">.</w:t>
       </w:r>
     </w:p>
-    <w:bookmarkStart w:id="158" w:name="tbl-retaliation"/>
+    <w:bookmarkStart w:id="161" w:name="tbl-retaliation"/>
     <w:p>
       <w:pPr>
         <w:pStyle w:val="TableCaption"/>
@@ -12255,7 +12366,7 @@
         </w:tc>
       </w:tr>
     </w:tbl>
-    <w:bookmarkEnd w:id="158"/>
+    <w:bookmarkEnd w:id="161"/>
     <w:p>
       <w:pPr>
         <w:pStyle w:val="BodyText"/>
@@ -12304,8 +12415,8 @@
         <w:t xml:space="preserve">But think about how the choice of plans looks to Chooser now. The actions of Neighbour are evidence about the reliability of Demon. And a simple application of Bayes’ Rule says that Chooser should now think the advisor who thought the demon was 97% reliable is 2/3 likely to be right. That is, given Chooser’s current evidence merely about the Demon’s reliability (and not about what the Demon actually did), SEDT says not to use the Doomsday device. Yet despite it not being either the utility maximising strategy, or the utility maximising choice, SEDT says to launch the Doomsday device. This seems completely absurd, and enough to have us move to a new theory.</w:t>
       </w:r>
     </w:p>
-    <w:bookmarkEnd w:id="159"/>
-    <w:bookmarkStart w:id="167" w:name="sec-against-pure-consequence"/>
+    <w:bookmarkEnd w:id="162"/>
+    <w:bookmarkStart w:id="170" w:name="sec-against-pure-consequence"/>
     <w:p>
       <w:pPr>
         <w:pStyle w:val="Heading2"/>
@@ -12327,7 +12438,7 @@
       <w:tr>
         <w:tc>
           <w:tcPr/>
-          <w:bookmarkStart w:id="163" w:name="fig-against-consequence"/>
+          <w:bookmarkStart w:id="166" w:name="fig-against-consequence"/>
           <w:p>
             <w:pPr>
               <w:jc w:val="center"/>
@@ -12337,18 +12448,18 @@
                 <wp:inline>
                   <wp:extent cx="2287529" cy="2379274"/>
                   <wp:effectExtent b="0" l="0" r="0" t="0"/>
-                  <wp:docPr descr="" title="" id="161" name="Picture"/>
+                  <wp:docPr descr="" title="" id="164" name="Picture"/>
                   <a:graphic>
                     <a:graphicData uri="http://schemas.openxmlformats.org/drawingml/2006/picture">
                       <pic:pic>
                         <pic:nvPicPr>
-                          <pic:cNvPr descr="dual_files/figure-docx/fig-against-consequence-1.png" id="162" name="Picture"/>
+                          <pic:cNvPr descr="dual_files/figure-docx/fig-against-consequence-1.png" id="165" name="Picture"/>
                           <pic:cNvPicPr>
                             <a:picLocks noChangeArrowheads="1" noChangeAspect="1"/>
                           </pic:cNvPicPr>
                         </pic:nvPicPr>
                         <pic:blipFill>
-                          <a:blip r:embed="rId160"/>
+                          <a:blip r:embed="rId163"/>
                           <a:stretch>
                             <a:fillRect/>
                           </a:stretch>
@@ -12388,7 +12499,7 @@
               <w:t xml:space="preserve">Figure 7.4: Tree Diagram of the Open Newcomb game.</w:t>
             </w:r>
           </w:p>
-          <w:bookmarkEnd w:id="163"/>
+          <w:bookmarkEnd w:id="166"/>
         </w:tc>
       </w:tr>
     </w:tbl>
@@ -12400,7 +12511,7 @@
         <w:t xml:space="preserve"> </w:t>
       </w:r>
     </w:p>
-    <w:bookmarkStart w:id="164" w:name="tbl-against-consequence-short"/>
+    <w:bookmarkStart w:id="167" w:name="tbl-against-consequence-short"/>
     <w:p>
       <w:pPr>
         <w:pStyle w:val="TableCaption"/>
@@ -12558,7 +12669,7 @@
         </w:tc>
       </w:tr>
     </w:tbl>
-    <w:bookmarkEnd w:id="164"/>
+    <w:bookmarkEnd w:id="167"/>
     <w:p>
       <w:pPr>
         <w:pStyle w:val="BodyText"/>
@@ -12567,7 +12678,7 @@
         <w:t xml:space="preserve"> </w:t>
       </w:r>
     </w:p>
-    <w:bookmarkStart w:id="165" w:name="tbl-against-consequence-long"/>
+    <w:bookmarkStart w:id="168" w:name="tbl-against-consequence-long"/>
     <w:p>
       <w:pPr>
         <w:pStyle w:val="TableCaption"/>
@@ -12809,7 +12920,7 @@
         </w:tc>
       </w:tr>
     </w:tbl>
-    <w:bookmarkEnd w:id="165"/>
+    <w:bookmarkEnd w:id="168"/>
     <w:p>
       <w:pPr>
         <w:pStyle w:val="BodyText"/>
@@ -12873,7 +12984,7 @@
         <w:rPr>
           <w:rStyle w:val="FootnoteReference"/>
         </w:rPr>
-        <w:footnoteReference w:id="166"/>
+        <w:footnoteReference w:id="169"/>
       </w:r>
       <w:r>
         <w:t xml:space="preserve"> </w:t>
@@ -12896,9 +13007,9 @@
         <w:t xml:space="preserve">.</w:t>
       </w:r>
     </w:p>
-    <w:bookmarkEnd w:id="167"/>
-    <w:bookmarkEnd w:id="168"/>
-    <w:bookmarkStart w:id="186" w:name="sec-indecisive"/>
+    <w:bookmarkEnd w:id="170"/>
+    <w:bookmarkEnd w:id="171"/>
+    <w:bookmarkStart w:id="189" w:name="sec-indecisive"/>
     <w:p>
       <w:pPr>
         <w:pStyle w:val="Heading1"/>
@@ -12972,7 +13083,7 @@
         <w:rPr>
           <w:rStyle w:val="FootnoteReference"/>
         </w:rPr>
-        <w:footnoteReference w:id="169"/>
+        <w:footnoteReference w:id="172"/>
       </w:r>
       <w:r>
         <w:t xml:space="preserve"> </w:t>
@@ -12981,7 +13092,7 @@
         <w:t xml:space="preserve">Here is an example of a Stag Hunt decision.</w:t>
       </w:r>
     </w:p>
-    <w:bookmarkStart w:id="170" w:name="tbl-stag-hunt"/>
+    <w:bookmarkStart w:id="173" w:name="tbl-stag-hunt"/>
     <w:p>
       <w:pPr>
         <w:pStyle w:val="TableCaption"/>
@@ -13130,7 +13241,7 @@
         </w:tc>
       </w:tr>
     </w:tbl>
-    <w:bookmarkEnd w:id="170"/>
+    <w:bookmarkEnd w:id="173"/>
     <w:p>
       <w:pPr>
         <w:pStyle w:val="BodyText"/>
@@ -13216,7 +13327,7 @@
         <w:rPr>
           <w:rStyle w:val="FootnoteReference"/>
         </w:rPr>
-        <w:footnoteReference w:id="171"/>
+        <w:footnoteReference w:id="174"/>
       </w:r>
       <w:r>
         <w:t xml:space="preserve"> </w:t>
@@ -13247,7 +13358,7 @@
         <w:t xml:space="preserve">.</w:t>
       </w:r>
     </w:p>
-    <w:bookmarkStart w:id="172" w:name="tbl-coord"/>
+    <w:bookmarkStart w:id="175" w:name="tbl-coord"/>
     <w:p>
       <w:pPr>
         <w:pStyle w:val="TableCaption"/>
@@ -13396,7 +13507,7 @@
         </w:tc>
       </w:tr>
     </w:tbl>
-    <w:bookmarkEnd w:id="172"/>
+    <w:bookmarkEnd w:id="175"/>
     <w:p>
       <w:pPr>
         <w:pStyle w:val="BodyText"/>
@@ -13619,7 +13730,7 @@
         <w:t xml:space="preserve">= 3.</w:t>
       </w:r>
     </w:p>
-    <w:bookmarkStart w:id="175" w:name="tbl-general-exit"/>
+    <w:bookmarkStart w:id="178" w:name="tbl-general-exit"/>
     <w:tbl>
       <w:tblPr>
         <w:tblStyle w:val="Table"/>
@@ -13634,7 +13745,7 @@
       <w:tr>
         <w:tc>
           <w:tcPr/>
-          <w:bookmarkStart w:id="173" w:name="tbl-exit-param"/>
+          <w:bookmarkStart w:id="176" w:name="tbl-exit-param"/>
           <w:p>
             <w:pPr>
               <w:jc w:val="left"/>
@@ -13756,7 +13867,7 @@
               </w:tc>
             </w:tr>
           </w:tbl>
-          <w:bookmarkEnd w:id="173"/>
+          <w:bookmarkEnd w:id="176"/>
           <w:p/>
         </w:tc>
         <w:tc>
@@ -13790,7 +13901,7 @@
       <w:tr>
         <w:tc>
           <w:tcPr/>
-          <w:bookmarkStart w:id="174" w:name="tbl-exit-r2g"/>
+          <w:bookmarkStart w:id="177" w:name="tbl-exit-r2g"/>
           <w:p>
             <w:pPr>
               <w:jc w:val="left"/>
@@ -13967,7 +14078,7 @@
               </w:tc>
             </w:tr>
           </w:tbl>
-          <w:bookmarkEnd w:id="174"/>
+          <w:bookmarkEnd w:id="177"/>
           <w:p/>
         </w:tc>
       </w:tr>
@@ -13984,7 +14095,7 @@
         <w:t xml:space="preserve">Table 8.3: The abstract form of an exit problem.</w:t>
       </w:r>
     </w:p>
-    <w:bookmarkEnd w:id="175"/>
+    <w:bookmarkEnd w:id="178"/>
     <w:p>
       <w:pPr>
         <w:pStyle w:val="BodyText"/>
@@ -14143,7 +14254,7 @@
         <w:rPr>
           <w:rStyle w:val="FootnoteReference"/>
         </w:rPr>
-        <w:footnoteReference w:id="176"/>
+        <w:footnoteReference w:id="179"/>
       </w:r>
       <w:r>
         <w:t xml:space="preserve"> </w:t>
@@ -14191,7 +14302,7 @@
         <w:t xml:space="preserve">.</w:t>
       </w:r>
     </w:p>
-    <w:bookmarkStart w:id="177" w:name="tbl-early-choice"/>
+    <w:bookmarkStart w:id="180" w:name="tbl-early-choice"/>
     <w:p>
       <w:pPr>
         <w:pStyle w:val="TableCaption"/>
@@ -14381,7 +14492,7 @@
         </w:tc>
       </w:tr>
     </w:tbl>
-    <w:bookmarkEnd w:id="177"/>
+    <w:bookmarkEnd w:id="180"/>
     <w:p>
       <w:pPr>
         <w:pStyle w:val="BodyText"/>
@@ -14404,7 +14515,7 @@
         <w:t xml:space="preserve">.</w:t>
       </w:r>
     </w:p>
-    <w:bookmarkStart w:id="178" w:name="tbl-early-choice-simplified"/>
+    <w:bookmarkStart w:id="181" w:name="tbl-early-choice-simplified"/>
     <w:p>
       <w:pPr>
         <w:pStyle w:val="TableCaption"/>
@@ -14553,7 +14664,7 @@
         </w:tc>
       </w:tr>
     </w:tbl>
-    <w:bookmarkEnd w:id="178"/>
+    <w:bookmarkEnd w:id="181"/>
     <w:p>
       <w:pPr>
         <w:pStyle w:val="BodyText"/>
@@ -14611,7 +14722,7 @@
         <w:t xml:space="preserve">&gt; 0.</w:t>
       </w:r>
     </w:p>
-    <w:bookmarkStart w:id="179" w:name="tbl-general-coord"/>
+    <w:bookmarkStart w:id="182" w:name="tbl-general-coord"/>
     <w:p>
       <w:pPr>
         <w:pStyle w:val="TableCaption"/>
@@ -14768,7 +14879,7 @@
         </w:tc>
       </w:tr>
     </w:tbl>
-    <w:bookmarkEnd w:id="179"/>
+    <w:bookmarkEnd w:id="182"/>
     <w:p>
       <w:pPr>
         <w:pStyle w:val="BodyText"/>
@@ -14888,7 +14999,7 @@
         <w:t xml:space="preserve">, and other puzzles for CDT.</w:t>
       </w:r>
     </w:p>
-    <w:bookmarkStart w:id="180" w:name="tbl-frustrating-button"/>
+    <w:bookmarkStart w:id="183" w:name="tbl-frustrating-button"/>
     <w:p>
       <w:pPr>
         <w:pStyle w:val="TableCaption"/>
@@ -15046,7 +15157,7 @@
         </w:tc>
       </w:tr>
     </w:tbl>
-    <w:bookmarkEnd w:id="180"/>
+    <w:bookmarkEnd w:id="183"/>
     <w:p>
       <w:pPr>
         <w:pStyle w:val="BodyText"/>
@@ -15069,7 +15180,7 @@
         <w:t xml:space="preserve">, the intuitions shift.</w:t>
       </w:r>
     </w:p>
-    <w:bookmarkStart w:id="183" w:name="tbl-frustrating-exit"/>
+    <w:bookmarkStart w:id="186" w:name="tbl-frustrating-exit"/>
     <w:tbl>
       <w:tblPr>
         <w:tblStyle w:val="Table"/>
@@ -15084,7 +15195,7 @@
       <w:tr>
         <w:tc>
           <w:tcPr/>
-          <w:bookmarkStart w:id="181" w:name="tbl-exit-param-fb"/>
+          <w:bookmarkStart w:id="184" w:name="tbl-exit-param-fb"/>
           <w:p>
             <w:pPr>
               <w:jc w:val="left"/>
@@ -15194,7 +15305,7 @@
               </w:tc>
             </w:tr>
           </w:tbl>
-          <w:bookmarkEnd w:id="181"/>
+          <w:bookmarkEnd w:id="184"/>
           <w:p/>
         </w:tc>
         <w:tc>
@@ -15228,7 +15339,7 @@
       <w:tr>
         <w:tc>
           <w:tcPr/>
-          <w:bookmarkStart w:id="182" w:name="tbl-exit-r2g-fb"/>
+          <w:bookmarkStart w:id="185" w:name="tbl-exit-r2g-fb"/>
           <w:p>
             <w:pPr>
               <w:jc w:val="left"/>
@@ -15389,7 +15500,7 @@
               </w:tc>
             </w:tr>
           </w:tbl>
-          <w:bookmarkEnd w:id="182"/>
+          <w:bookmarkEnd w:id="185"/>
           <w:p/>
         </w:tc>
       </w:tr>
@@ -15406,7 +15517,7 @@
         <w:t xml:space="preserve">Table 8.8: An exit problem with Frustrating Button in round 2.</w:t>
       </w:r>
     </w:p>
-    <w:bookmarkEnd w:id="183"/>
+    <w:bookmarkEnd w:id="186"/>
     <w:p>
       <w:pPr>
         <w:pStyle w:val="BodyText"/>
@@ -15446,7 +15557,7 @@
         <w:t xml:space="preserve">.</w:t>
       </w:r>
     </w:p>
-    <w:bookmarkStart w:id="184" w:name="tbl-ev-fe"/>
+    <w:bookmarkStart w:id="187" w:name="tbl-ev-fe"/>
     <w:p>
       <w:pPr>
         <w:pStyle w:val="TableCaption"/>
@@ -15609,7 +15720,7 @@
         </w:tc>
       </w:tr>
     </w:tbl>
-    <w:bookmarkEnd w:id="184"/>
+    <w:bookmarkEnd w:id="187"/>
     <w:p>
       <w:r>
         <w:br w:type="page"/>
@@ -15626,7 +15737,7 @@
         <w:rPr>
           <w:rStyle w:val="FootnoteReference"/>
         </w:rPr>
-        <w:footnoteReference w:id="185"/>
+        <w:footnoteReference w:id="188"/>
       </w:r>
       <w:r>
         <w:t xml:space="preserve"> </w:t>
@@ -15652,8 +15763,8 @@
         <w:t xml:space="preserve">, but that argument is more complicated, and I’ll leave it to Appendix Two.</w:t>
       </w:r>
     </w:p>
-    <w:bookmarkEnd w:id="186"/>
-    <w:bookmarkStart w:id="187" w:name="sec-select"/>
+    <w:bookmarkEnd w:id="189"/>
+    <w:bookmarkStart w:id="190" w:name="sec-select"/>
     <w:p>
       <w:pPr>
         <w:pStyle w:val="Heading1"/>
@@ -16125,8 +16236,8 @@
         <w:t xml:space="preserve">This is why I reject strategic form normal form</w:t>
       </w:r>
     </w:p>
-    <w:bookmarkEnd w:id="187"/>
-    <w:bookmarkStart w:id="201" w:name="sec-substantive"/>
+    <w:bookmarkEnd w:id="190"/>
+    <w:bookmarkStart w:id="204" w:name="sec-substantive"/>
     <w:p>
       <w:pPr>
         <w:pStyle w:val="Heading1"/>
@@ -16146,7 +16257,7 @@
         <w:rPr>
           <w:rStyle w:val="FootnoteReference"/>
         </w:rPr>
-        <w:footnoteReference w:id="188"/>
+        <w:footnoteReference w:id="191"/>
       </w:r>
     </w:p>
     <w:p>
@@ -16214,7 +16325,7 @@
         <w:rPr>
           <w:rStyle w:val="FootnoteReference"/>
         </w:rPr>
-        <w:footnoteReference w:id="189"/>
+        <w:footnoteReference w:id="192"/>
       </w:r>
       <w:r>
         <w:t xml:space="preserve"> </w:t>
@@ -16232,7 +16343,7 @@
         <w:t xml:space="preserve">, gives us reason to deny that decision theory is part of the theory of structural rationality.</w:t>
       </w:r>
     </w:p>
-    <w:bookmarkStart w:id="191" w:name="sec-against-structural"/>
+    <w:bookmarkStart w:id="194" w:name="sec-against-structural"/>
     <w:p>
       <w:pPr>
         <w:pStyle w:val="Heading2"/>
@@ -16447,11 +16558,11 @@
         <w:rPr>
           <w:rStyle w:val="FootnoteReference"/>
         </w:rPr>
-        <w:footnoteReference w:id="190"/>
-      </w:r>
-    </w:p>
-    <w:bookmarkEnd w:id="191"/>
-    <w:bookmarkStart w:id="200" w:name="sec-beer-quiche"/>
+        <w:footnoteReference w:id="193"/>
+      </w:r>
+    </w:p>
+    <w:bookmarkEnd w:id="194"/>
+    <w:bookmarkStart w:id="203" w:name="sec-beer-quiche"/>
     <w:p>
       <w:pPr>
         <w:pStyle w:val="Heading2"/>
@@ -16538,7 +16649,7 @@
         <w:rPr>
           <w:rStyle w:val="FootnoteReference"/>
         </w:rPr>
-        <w:footnoteReference w:id="192"/>
+        <w:footnoteReference w:id="195"/>
       </w:r>
       <w:r>
         <w:t xml:space="preserve">. will say Heads if it is more probable the coin landed Heads, and Tails if it is more probable the coin landed Tails.</w:t>
@@ -16547,7 +16658,7 @@
         <w:rPr>
           <w:rStyle w:val="FootnoteReference"/>
         </w:rPr>
-        <w:footnoteReference w:id="193"/>
+        <w:footnoteReference w:id="196"/>
       </w:r>
     </w:p>
     <w:p>
@@ -16596,7 +16707,7 @@
         <w:t xml:space="preserve">.</w:t>
       </w:r>
     </w:p>
-    <w:bookmarkStart w:id="194" w:name="tbl-cho-kreps"/>
+    <w:bookmarkStart w:id="197" w:name="tbl-cho-kreps"/>
     <w:p>
       <w:pPr>
         <w:pStyle w:val="TableCaption"/>
@@ -17073,7 +17184,7 @@
         </w:tc>
       </w:tr>
     </w:tbl>
-    <w:bookmarkEnd w:id="194"/>
+    <w:bookmarkEnd w:id="197"/>
     <w:p>
       <w:pPr>
         <w:pStyle w:val="BodyText"/>
@@ -17109,7 +17220,7 @@
       <w:tr>
         <w:tc>
           <w:tcPr/>
-          <w:bookmarkStart w:id="198" w:name="fig-cho-kreps"/>
+          <w:bookmarkStart w:id="201" w:name="fig-cho-kreps"/>
           <w:p>
             <w:pPr>
               <w:jc w:val="center"/>
@@ -17119,18 +17230,18 @@
                 <wp:inline>
                   <wp:extent cx="2250830" cy="3168288"/>
                   <wp:effectExtent b="0" l="0" r="0" t="0"/>
-                  <wp:docPr descr="" title="" id="196" name="Picture"/>
+                  <wp:docPr descr="" title="" id="199" name="Picture"/>
                   <a:graphic>
                     <a:graphicData uri="http://schemas.openxmlformats.org/drawingml/2006/picture">
                       <pic:pic>
                         <pic:nvPicPr>
-                          <pic:cNvPr descr="substantive_files/figure-docx/fig-cho-kreps-1.png" id="197" name="Picture"/>
+                          <pic:cNvPr descr="substantive_files/figure-docx/fig-cho-kreps-1.png" id="200" name="Picture"/>
                           <pic:cNvPicPr>
                             <a:picLocks noChangeArrowheads="1" noChangeAspect="1"/>
                           </pic:cNvPicPr>
                         </pic:nvPicPr>
                         <pic:blipFill>
-                          <a:blip r:embed="rId195"/>
+                          <a:blip r:embed="rId198"/>
                           <a:stretch>
                             <a:fillRect/>
                           </a:stretch>
@@ -17170,7 +17281,7 @@
               <w:t xml:space="preserve">Figure 10.1: Tree diagram of the beer-quiche game.</w:t>
             </w:r>
           </w:p>
-          <w:bookmarkEnd w:id="198"/>
+          <w:bookmarkEnd w:id="201"/>
         </w:tc>
       </w:tr>
     </w:tbl>
@@ -17225,7 +17336,7 @@
         <w:rPr>
           <w:rStyle w:val="FootnoteReference"/>
         </w:rPr>
-        <w:footnoteReference w:id="199"/>
+        <w:footnoteReference w:id="202"/>
       </w:r>
       <w:r>
         <w:t xml:space="preserve"> </w:t>
@@ -17250,9 +17361,9 @@
         <w:t xml:space="preserve">So that’s why decision theory requires substantive rationality. The right decision theory should say to take option 1. And the argument against option 2 is not that it is incoherent, but that carrying it out requires believing Demon will do things that make no sense given Demon’s evidence. It is substantive, not structural, rationality that rules out option 2. And yet, as the game theorists have insisted, option 2 must be ruled out. So decision theory should be sensitive to substantial rationality.</w:t>
       </w:r>
     </w:p>
-    <w:bookmarkEnd w:id="200"/>
-    <w:bookmarkEnd w:id="201"/>
-    <w:bookmarkStart w:id="212" w:name="sec-weak"/>
+    <w:bookmarkEnd w:id="203"/>
+    <w:bookmarkEnd w:id="204"/>
+    <w:bookmarkStart w:id="215" w:name="sec-weak"/>
     <w:p>
       <w:pPr>
         <w:pStyle w:val="Heading1"/>
@@ -17349,7 +17460,7 @@
         <w:t xml:space="preserve">in some states. Just what role weak dominance has in decision theory is one of the most unsettled topics in game theory. There are three natural positions, and all of them are occupied. One is that weak dominance is of no significance. A second is that ideal agents do not choose weakly dominated options, and that’s the only role weak dominance has. And a third is that ideal agents do not choose options that are eliminated by an iterative process of deleting weakly dominated strategies. I’m going to argue in favour of the middle position. I’m not going to try to argue this is the standard game-theoretic move; as I said, I think you can find prominent support for all three options. To argue for the middle position requires making two cases: first, that weakly dominated options are not ideally chosen; and second, that options that would be eliminated by iterative deletion of weakly dominated options are ideally chosen. I’ll argue for these in turn.</w:t>
       </w:r>
     </w:p>
-    <w:bookmarkStart w:id="204" w:name="sec-weak-avoid"/>
+    <w:bookmarkStart w:id="207" w:name="sec-weak-avoid"/>
     <w:p>
       <w:pPr>
         <w:pStyle w:val="Heading2"/>
@@ -17380,7 +17491,7 @@
         <w:t xml:space="preserve">; what would the ideal chooser do?</w:t>
       </w:r>
     </w:p>
-    <w:bookmarkStart w:id="202" w:name="tbl-first-wd"/>
+    <w:bookmarkStart w:id="205" w:name="tbl-first-wd"/>
     <w:p>
       <w:pPr>
         <w:pStyle w:val="TableCaption"/>
@@ -17524,7 +17635,7 @@
         </w:tc>
       </w:tr>
     </w:tbl>
-    <w:bookmarkEnd w:id="202"/>
+    <w:bookmarkEnd w:id="205"/>
     <w:p>
       <w:pPr>
         <w:pStyle w:val="BodyText"/>
@@ -17552,7 +17663,7 @@
         <w:rPr>
           <w:rStyle w:val="FootnoteReference"/>
         </w:rPr>
-        <w:footnoteReference w:id="203"/>
+        <w:footnoteReference w:id="206"/>
       </w:r>
     </w:p>
     <w:p>
@@ -17581,8 +17692,8 @@
         <w:t xml:space="preserve">. If a strategy would not make sense if the probability of an error by one or other player was positive, even if it was arbitrarily low, it should not be played. Since D only makes sense if the probability of an error by Demon is 0, that means D should not be played.</w:t>
       </w:r>
     </w:p>
-    <w:bookmarkEnd w:id="204"/>
-    <w:bookmarkStart w:id="209" w:name="sec-weak-iterate"/>
+    <w:bookmarkEnd w:id="207"/>
+    <w:bookmarkStart w:id="212" w:name="sec-weak-iterate"/>
     <w:p>
       <w:pPr>
         <w:pStyle w:val="Heading2"/>
@@ -17602,7 +17713,7 @@
         <w:rPr>
           <w:rStyle w:val="FootnoteReference"/>
         </w:rPr>
-        <w:footnoteReference w:id="205"/>
+        <w:footnoteReference w:id="208"/>
       </w:r>
       <w:r>
         <w:t xml:space="preserve"> </w:t>
@@ -17625,7 +17736,7 @@
         <w:t xml:space="preserve">.</w:t>
       </w:r>
     </w:p>
-    <w:bookmarkStart w:id="206" w:name="tbl-wd-itd"/>
+    <w:bookmarkStart w:id="209" w:name="tbl-wd-itd"/>
     <w:p>
       <w:pPr>
         <w:pStyle w:val="TableCaption"/>
@@ -17860,7 +17971,7 @@
         </w:tc>
       </w:tr>
     </w:tbl>
-    <w:bookmarkEnd w:id="206"/>
+    <w:bookmarkEnd w:id="209"/>
     <w:p>
       <w:pPr>
         <w:pStyle w:val="BodyText"/>
@@ -18043,7 +18154,7 @@
         <w:t xml:space="preserve">.</w:t>
       </w:r>
     </w:p>
-    <w:bookmarkStart w:id="207" w:name="tbl-money-burning-part-two"/>
+    <w:bookmarkStart w:id="210" w:name="tbl-money-burning-part-two"/>
     <w:p>
       <w:pPr>
         <w:pStyle w:val="TableCaption"/>
@@ -18187,7 +18298,7 @@
         </w:tc>
       </w:tr>
     </w:tbl>
-    <w:bookmarkEnd w:id="207"/>
+    <w:bookmarkEnd w:id="210"/>
     <w:p>
       <w:pPr>
         <w:pStyle w:val="BodyText"/>
@@ -18326,7 +18437,7 @@
         <w:t xml:space="preserve">for Keeping the money. So Column’s strategies will be one of L and K, followed by one of A and B. For Row, I’ll write XY for the strategy of doing option X if Column keeps the money, and option Y if Column lights it on fire. So AB is the strategy of doing A iff they don’t see the money on fire. Given that, here is the payout table. (To reduce clutter, I’ll write the payouts in dollars, but will leave off the dollar signs.)</w:t>
       </w:r>
     </w:p>
-    <w:bookmarkStart w:id="208" w:name="tbl-money-burning"/>
+    <w:bookmarkStart w:id="211" w:name="tbl-money-burning"/>
     <w:p>
       <w:pPr>
         <w:pStyle w:val="TableCaption"/>
@@ -18676,7 +18787,7 @@
         </w:tc>
       </w:tr>
     </w:tbl>
-    <w:bookmarkEnd w:id="208"/>
+    <w:bookmarkEnd w:id="211"/>
     <w:p>
       <w:pPr>
         <w:pStyle w:val="BodyText"/>
@@ -18805,8 +18916,8 @@
         <w:t xml:space="preserve">From all this, I conclude that iterated weak dominance reasoning rests on a fallacy. I agree with Stalnaker’s diagnosis that the fallacy is confusing indicative and subjunctive conditionals, but as I’ve argued in the last two paragraphs, there is independent reason to accept Stalnaker’s claim that there is a fallacy involved even if you don’t accept his diagnosis.</w:t>
       </w:r>
     </w:p>
-    <w:bookmarkEnd w:id="209"/>
-    <w:bookmarkStart w:id="210" w:name="sec-weak-strong"/>
+    <w:bookmarkEnd w:id="212"/>
+    <w:bookmarkStart w:id="213" w:name="sec-weak-strong"/>
     <w:p>
       <w:pPr>
         <w:pStyle w:val="Heading2"/>
@@ -19497,8 +19608,8 @@
         <w:t xml:space="preserve">). But the first necessary step is to remove the non-rationalisable strategies.</w:t>
       </w:r>
     </w:p>
-    <w:bookmarkEnd w:id="210"/>
-    <w:bookmarkStart w:id="211" w:name="sec-weak-summary"/>
+    <w:bookmarkEnd w:id="213"/>
+    <w:bookmarkStart w:id="214" w:name="sec-weak-summary"/>
     <w:p>
       <w:pPr>
         <w:pStyle w:val="Heading2"/>
@@ -19543,9 +19654,9 @@
         <w:t xml:space="preserve">. The reasons for not iterating weak dominance reasoning do not apply to strong dominance reasoning, and iterated strong dominance reasoning leads to the same results as reasoning that is unimpeachable, namely finding rationalisable strategies.</w:t>
       </w:r>
     </w:p>
-    <w:bookmarkEnd w:id="211"/>
-    <w:bookmarkEnd w:id="212"/>
-    <w:bookmarkStart w:id="214" w:name="sec-conclusion"/>
+    <w:bookmarkEnd w:id="214"/>
+    <w:bookmarkEnd w:id="215"/>
+    <w:bookmarkStart w:id="217" w:name="sec-conclusion"/>
     <w:p>
       <w:pPr>
         <w:pStyle w:val="Heading1"/>
@@ -19885,10 +19996,10 @@
         <w:rPr>
           <w:rStyle w:val="FootnoteReference"/>
         </w:rPr>
-        <w:footnoteReference w:id="213"/>
-      </w:r>
-    </w:p>
-    <w:bookmarkEnd w:id="214"/>
+        <w:footnoteReference w:id="216"/>
+      </w:r>
+    </w:p>
+    <w:bookmarkEnd w:id="217"/>
     <w:bookmarkStart w:id="409" w:name="references"/>
     <w:p>
       <w:pPr>
@@ -19899,7 +20010,7 @@
       </w:r>
     </w:p>
     <w:bookmarkStart w:id="408" w:name="refs"/>
-    <w:bookmarkStart w:id="216" w:name="ref-Ahmed2012"/>
+    <w:bookmarkStart w:id="219" w:name="ref-Ahmed2012"/>
     <w:p>
       <w:pPr>
         <w:pStyle w:val="Bibliography"/>
@@ -19932,7 +20043,7 @@
       <w:r>
         <w:t xml:space="preserve"> </w:t>
       </w:r>
-      <w:hyperlink r:id="rId215">
+      <w:hyperlink r:id="rId218">
         <w:r>
           <w:rPr>
             <w:rStyle w:val="Hyperlink"/>
@@ -19944,8 +20055,8 @@
         <w:t xml:space="preserve">.</w:t>
       </w:r>
     </w:p>
-    <w:bookmarkEnd w:id="216"/>
-    <w:bookmarkStart w:id="218" w:name="ref-Ahmed2014a"/>
+    <w:bookmarkEnd w:id="219"/>
+    <w:bookmarkStart w:id="221" w:name="ref-Ahmed2014a"/>
     <w:p>
       <w:pPr>
         <w:pStyle w:val="Bibliography"/>
@@ -19978,7 +20089,7 @@
       <w:r>
         <w:t xml:space="preserve"> </w:t>
       </w:r>
-      <w:hyperlink r:id="rId217">
+      <w:hyperlink r:id="rId220">
         <w:r>
           <w:rPr>
             <w:rStyle w:val="Hyperlink"/>
@@ -19990,8 +20101,8 @@
         <w:t xml:space="preserve">.</w:t>
       </w:r>
     </w:p>
-    <w:bookmarkEnd w:id="218"/>
-    <w:bookmarkStart w:id="220" w:name="ref-Ahmed2020"/>
+    <w:bookmarkEnd w:id="221"/>
+    <w:bookmarkStart w:id="223" w:name="ref-Ahmed2020"/>
     <w:p>
       <w:pPr>
         <w:pStyle w:val="Bibliography"/>
@@ -20024,7 +20135,7 @@
       <w:r>
         <w:t xml:space="preserve"> </w:t>
       </w:r>
-      <w:hyperlink r:id="rId219">
+      <w:hyperlink r:id="rId222">
         <w:r>
           <w:rPr>
             <w:rStyle w:val="Hyperlink"/>
@@ -20036,8 +20147,8 @@
         <w:t xml:space="preserve">.</w:t>
       </w:r>
     </w:p>
-    <w:bookmarkEnd w:id="220"/>
-    <w:bookmarkStart w:id="222" w:name="ref-Akerlof1970"/>
+    <w:bookmarkEnd w:id="223"/>
+    <w:bookmarkStart w:id="225" w:name="ref-Akerlof1970"/>
     <w:p>
       <w:pPr>
         <w:pStyle w:val="Bibliography"/>
@@ -20070,7 +20181,7 @@
       <w:r>
         <w:t xml:space="preserve"> </w:t>
       </w:r>
-      <w:hyperlink r:id="rId221">
+      <w:hyperlink r:id="rId224">
         <w:r>
           <w:rPr>
             <w:rStyle w:val="Hyperlink"/>
@@ -20082,8 +20193,8 @@
         <w:t xml:space="preserve">.</w:t>
       </w:r>
     </w:p>
-    <w:bookmarkEnd w:id="222"/>
-    <w:bookmarkStart w:id="224" w:name="ref-Alcoba2023"/>
+    <w:bookmarkEnd w:id="225"/>
+    <w:bookmarkStart w:id="227" w:name="ref-Alcoba2023"/>
     <w:p>
       <w:pPr>
         <w:pStyle w:val="Bibliography"/>
@@ -20113,7 +20224,7 @@
       <w:r>
         <w:t xml:space="preserve"> </w:t>
       </w:r>
-      <w:hyperlink r:id="rId223">
+      <w:hyperlink r:id="rId226">
         <w:r>
           <w:rPr>
             <w:rStyle w:val="Hyperlink"/>
@@ -20125,8 +20236,8 @@
         <w:t xml:space="preserve">.</w:t>
       </w:r>
     </w:p>
-    <w:bookmarkEnd w:id="224"/>
-    <w:bookmarkStart w:id="226" w:name="ref-Allais1953"/>
+    <w:bookmarkEnd w:id="227"/>
+    <w:bookmarkStart w:id="229" w:name="ref-Allais1953"/>
     <w:p>
       <w:pPr>
         <w:pStyle w:val="Bibliography"/>
@@ -20159,7 +20270,7 @@
       <w:r>
         <w:t xml:space="preserve"> </w:t>
       </w:r>
-      <w:hyperlink r:id="rId225">
+      <w:hyperlink r:id="rId228">
         <w:r>
           <w:rPr>
             <w:rStyle w:val="Hyperlink"/>
@@ -20171,8 +20282,8 @@
         <w:t xml:space="preserve">.</w:t>
       </w:r>
     </w:p>
-    <w:bookmarkEnd w:id="226"/>
-    <w:bookmarkStart w:id="228" w:name="ref-Arntzenius2008"/>
+    <w:bookmarkEnd w:id="229"/>
+    <w:bookmarkStart w:id="231" w:name="ref-Arntzenius2008"/>
     <w:p>
       <w:pPr>
         <w:pStyle w:val="Bibliography"/>
@@ -20205,7 +20316,7 @@
       <w:r>
         <w:t xml:space="preserve"> </w:t>
       </w:r>
-      <w:hyperlink r:id="rId227">
+      <w:hyperlink r:id="rId230">
         <w:r>
           <w:rPr>
             <w:rStyle w:val="Hyperlink"/>
@@ -20217,8 +20328,8 @@
         <w:t xml:space="preserve">.</w:t>
       </w:r>
     </w:p>
-    <w:bookmarkEnd w:id="228"/>
-    <w:bookmarkStart w:id="230" w:name="ref-Barnett2022"/>
+    <w:bookmarkEnd w:id="231"/>
+    <w:bookmarkStart w:id="233" w:name="ref-Barnett2022"/>
     <w:p>
       <w:pPr>
         <w:pStyle w:val="Bibliography"/>
@@ -20251,7 +20362,7 @@
       <w:r>
         <w:t xml:space="preserve"> </w:t>
       </w:r>
-      <w:hyperlink r:id="rId229">
+      <w:hyperlink r:id="rId232">
         <w:r>
           <w:rPr>
             <w:rStyle w:val="Hyperlink"/>
@@ -20263,59 +20374,13 @@
         <w:t xml:space="preserve">.</w:t>
       </w:r>
     </w:p>
-    <w:bookmarkEnd w:id="230"/>
-    <w:bookmarkStart w:id="232" w:name="ref-Barta2023"/>
+    <w:bookmarkEnd w:id="233"/>
+    <w:bookmarkStart w:id="235" w:name="ref-BenPorathDekel1992"/>
     <w:p>
       <w:pPr>
         <w:pStyle w:val="Bibliography"/>
       </w:pPr>
       <w:r>
-        <w:t xml:space="preserve">Barta, Sergio, Raquel Gurrea, and Carlos Flavián. 2023.</w:t>
-      </w:r>
-      <w:r>
-        <w:t xml:space="preserve"> </w:t>
-      </w:r>
-      <w:r>
-        <w:t xml:space="preserve">“Consequences of Consumer Regret with Online Shopping.”</w:t>
-      </w:r>
-      <w:r>
-        <w:t xml:space="preserve"> </w:t>
-      </w:r>
-      <w:r>
-        <w:rPr>
-          <w:iCs/>
-          <w:i/>
-        </w:rPr>
-        <w:t xml:space="preserve">Journal of Retailing and Consumer Services</w:t>
-      </w:r>
-      <w:r>
-        <w:t xml:space="preserve"> </w:t>
-      </w:r>
-      <w:r>
-        <w:t xml:space="preserve">73: 103332.</w:t>
-      </w:r>
-      <w:r>
-        <w:t xml:space="preserve"> </w:t>
-      </w:r>
-      <w:hyperlink r:id="rId231">
-        <w:r>
-          <w:rPr>
-            <w:rStyle w:val="Hyperlink"/>
-          </w:rPr>
-          <w:t xml:space="preserve">https://doi.org/10.1016/j.jretconser.2023.103332</w:t>
-        </w:r>
-      </w:hyperlink>
-      <w:r>
-        <w:t xml:space="preserve">.</w:t>
-      </w:r>
-    </w:p>
-    <w:bookmarkEnd w:id="232"/>
-    <w:bookmarkStart w:id="234" w:name="ref-BenPorathDekel1992"/>
-    <w:p>
-      <w:pPr>
-        <w:pStyle w:val="Bibliography"/>
-      </w:pPr>
-      <w:r>
         <w:t xml:space="preserve">Ben-Porath, Elchanan, and Eddie Dekel. 1992.</w:t>
       </w:r>
       <w:r>
@@ -20343,7 +20408,7 @@
       <w:r>
         <w:t xml:space="preserve"> </w:t>
       </w:r>
-      <w:hyperlink r:id="rId233">
+      <w:hyperlink r:id="rId234">
         <w:r>
           <w:rPr>
             <w:rStyle w:val="Hyperlink"/>
@@ -20355,8 +20420,8 @@
         <w:t xml:space="preserve">.</w:t>
       </w:r>
     </w:p>
-    <w:bookmarkEnd w:id="234"/>
-    <w:bookmarkStart w:id="235" w:name="ref-Blackwell1951"/>
+    <w:bookmarkEnd w:id="235"/>
+    <w:bookmarkStart w:id="236" w:name="ref-Blackwell1951"/>
     <w:p>
       <w:pPr>
         <w:pStyle w:val="Bibliography"/>
@@ -20387,8 +20452,8 @@
         <w:t xml:space="preserve">2 (1): 93–102.</w:t>
       </w:r>
     </w:p>
-    <w:bookmarkEnd w:id="235"/>
-    <w:bookmarkStart w:id="237" w:name="ref-Bonanno2018"/>
+    <w:bookmarkEnd w:id="236"/>
+    <w:bookmarkStart w:id="238" w:name="ref-Bonanno2018"/>
     <w:p>
       <w:pPr>
         <w:pStyle w:val="Bibliography"/>
@@ -20411,7 +20476,7 @@
       <w:r>
         <w:t xml:space="preserve"> </w:t>
       </w:r>
-      <w:hyperlink r:id="rId236">
+      <w:hyperlink r:id="rId237">
         <w:r>
           <w:rPr>
             <w:rStyle w:val="Hyperlink"/>
@@ -20423,8 +20488,8 @@
         <w:t xml:space="preserve">.</w:t>
       </w:r>
     </w:p>
-    <w:bookmarkEnd w:id="237"/>
-    <w:bookmarkStart w:id="239" w:name="ref-BottomleyWilliamsonnd"/>
+    <w:bookmarkEnd w:id="238"/>
+    <w:bookmarkStart w:id="240" w:name="ref-BottomleyWilliamsonnd"/>
     <w:p>
       <w:pPr>
         <w:pStyle w:val="Bibliography"/>
@@ -20468,7 +20533,7 @@
       <w:r>
         <w:t xml:space="preserve"> </w:t>
       </w:r>
-      <w:hyperlink r:id="rId238">
+      <w:hyperlink r:id="rId239">
         <w:r>
           <w:rPr>
             <w:rStyle w:val="Hyperlink"/>
@@ -20480,8 +20545,8 @@
         <w:t xml:space="preserve">.</w:t>
       </w:r>
     </w:p>
-    <w:bookmarkEnd w:id="239"/>
-    <w:bookmarkStart w:id="240" w:name="ref-BuchakRisk"/>
+    <w:bookmarkEnd w:id="240"/>
+    <w:bookmarkStart w:id="241" w:name="ref-BuchakRisk"/>
     <w:p>
       <w:pPr>
         <w:pStyle w:val="Bibliography"/>
@@ -20503,8 +20568,8 @@
         <w:t xml:space="preserve">. Oxford: Oxford University Press.</w:t>
       </w:r>
     </w:p>
-    <w:bookmarkEnd w:id="240"/>
-    <w:bookmarkStart w:id="242" w:name="ref-Buchak2017"/>
+    <w:bookmarkEnd w:id="241"/>
+    <w:bookmarkStart w:id="243" w:name="ref-Buchak2017"/>
     <w:p>
       <w:pPr>
         <w:pStyle w:val="Bibliography"/>
@@ -20543,7 +20608,7 @@
       <w:r>
         <w:t xml:space="preserve"> </w:t>
       </w:r>
-      <w:hyperlink r:id="rId241">
+      <w:hyperlink r:id="rId242">
         <w:r>
           <w:rPr>
             <w:rStyle w:val="Hyperlink"/>
@@ -20555,8 +20620,8 @@
         <w:t xml:space="preserve">.</w:t>
       </w:r>
     </w:p>
-    <w:bookmarkEnd w:id="242"/>
-    <w:bookmarkStart w:id="244" w:name="ref-Callahan2021"/>
+    <w:bookmarkEnd w:id="243"/>
+    <w:bookmarkStart w:id="245" w:name="ref-Callahan2021"/>
     <w:p>
       <w:pPr>
         <w:pStyle w:val="Bibliography"/>
@@ -20589,7 +20654,7 @@
       <w:r>
         <w:t xml:space="preserve"> </w:t>
       </w:r>
-      <w:hyperlink r:id="rId243">
+      <w:hyperlink r:id="rId244">
         <w:r>
           <w:rPr>
             <w:rStyle w:val="Hyperlink"/>
@@ -20601,8 +20666,8 @@
         <w:t xml:space="preserve">.</w:t>
       </w:r>
     </w:p>
-    <w:bookmarkEnd w:id="244"/>
-    <w:bookmarkStart w:id="246" w:name="ref-ChandlerSEP"/>
+    <w:bookmarkEnd w:id="245"/>
+    <w:bookmarkStart w:id="247" w:name="ref-ChandlerSEP"/>
     <w:p>
       <w:pPr>
         <w:pStyle w:val="Bibliography"/>
@@ -20681,7 +20746,7 @@
       <w:r>
         <w:t xml:space="preserve"> </w:t>
       </w:r>
-      <w:hyperlink r:id="rId245">
+      <w:hyperlink r:id="rId246">
         <w:r>
           <w:rPr>
             <w:rStyle w:val="Hyperlink"/>
@@ -20693,8 +20758,8 @@
         <w:t xml:space="preserve">; Metaphysics Research Lab, Stanford University.</w:t>
       </w:r>
     </w:p>
-    <w:bookmarkEnd w:id="246"/>
-    <w:bookmarkStart w:id="248" w:name="ref-Chang2002"/>
+    <w:bookmarkEnd w:id="247"/>
+    <w:bookmarkStart w:id="249" w:name="ref-Chang2002"/>
     <w:p>
       <w:pPr>
         <w:pStyle w:val="Bibliography"/>
@@ -20727,7 +20792,7 @@
       <w:r>
         <w:t xml:space="preserve"> </w:t>
       </w:r>
-      <w:hyperlink r:id="rId247">
+      <w:hyperlink r:id="rId248">
         <w:r>
           <w:rPr>
             <w:rStyle w:val="Hyperlink"/>
@@ -20739,8 +20804,8 @@
         <w:t xml:space="preserve">.</w:t>
       </w:r>
     </w:p>
-    <w:bookmarkEnd w:id="248"/>
-    <w:bookmarkStart w:id="250" w:name="ref-Chernoff1954"/>
+    <w:bookmarkEnd w:id="249"/>
+    <w:bookmarkStart w:id="251" w:name="ref-Chernoff1954"/>
     <w:p>
       <w:pPr>
         <w:pStyle w:val="Bibliography"/>
@@ -20773,7 +20838,7 @@
       <w:r>
         <w:t xml:space="preserve"> </w:t>
       </w:r>
-      <w:hyperlink r:id="rId249">
+      <w:hyperlink r:id="rId250">
         <w:r>
           <w:rPr>
             <w:rStyle w:val="Hyperlink"/>
@@ -20785,8 +20850,8 @@
         <w:t xml:space="preserve">.</w:t>
       </w:r>
     </w:p>
-    <w:bookmarkEnd w:id="250"/>
-    <w:bookmarkStart w:id="252" w:name="ref-ChoKreps1987"/>
+    <w:bookmarkEnd w:id="251"/>
+    <w:bookmarkStart w:id="253" w:name="ref-ChoKreps1987"/>
     <w:p>
       <w:pPr>
         <w:pStyle w:val="Bibliography"/>
@@ -20819,7 +20884,7 @@
       <w:r>
         <w:t xml:space="preserve"> </w:t>
       </w:r>
-      <w:hyperlink r:id="rId251">
+      <w:hyperlink r:id="rId252">
         <w:r>
           <w:rPr>
             <w:rStyle w:val="Hyperlink"/>
@@ -20831,8 +20896,8 @@
         <w:t xml:space="preserve">.</w:t>
       </w:r>
     </w:p>
-    <w:bookmarkEnd w:id="252"/>
-    <w:bookmarkStart w:id="254" w:name="ref-cohen2023sequential"/>
+    <w:bookmarkEnd w:id="253"/>
+    <w:bookmarkStart w:id="255" w:name="ref-cohen2023sequential"/>
     <w:p>
       <w:pPr>
         <w:pStyle w:val="Bibliography"/>
@@ -20849,7 +20914,7 @@
       <w:r>
         <w:t xml:space="preserve"> </w:t>
       </w:r>
-      <w:hyperlink r:id="rId253">
+      <w:hyperlink r:id="rId254">
         <w:r>
           <w:rPr>
             <w:rStyle w:val="Hyperlink"/>
@@ -20861,8 +20926,8 @@
         <w:t xml:space="preserve">.</w:t>
       </w:r>
     </w:p>
-    <w:bookmarkEnd w:id="254"/>
-    <w:bookmarkStart w:id="255" w:name="ref-Cohen2013"/>
+    <w:bookmarkEnd w:id="255"/>
+    <w:bookmarkStart w:id="256" w:name="ref-Cohen2013"/>
     <w:p>
       <w:pPr>
         <w:pStyle w:val="Bibliography"/>
@@ -20896,8 +20961,8 @@
         <w:t xml:space="preserve">, edited by David Christensen and Jennifer Lackey, 98–117. Oxford: Oxford University Press.</w:t>
       </w:r>
     </w:p>
-    <w:bookmarkEnd w:id="255"/>
-    <w:bookmarkStart w:id="256" w:name="ref-Conlisk1996"/>
+    <w:bookmarkEnd w:id="256"/>
+    <w:bookmarkStart w:id="257" w:name="ref-Conlisk1996"/>
     <w:p>
       <w:pPr>
         <w:pStyle w:val="Bibliography"/>
@@ -20928,8 +20993,8 @@
         <w:t xml:space="preserve">34 (2): 669–700.</w:t>
       </w:r>
     </w:p>
-    <w:bookmarkEnd w:id="256"/>
-    <w:bookmarkStart w:id="258" w:name="ref-Das2023"/>
+    <w:bookmarkEnd w:id="257"/>
+    <w:bookmarkStart w:id="259" w:name="ref-Das2023"/>
     <w:p>
       <w:pPr>
         <w:pStyle w:val="Bibliography"/>
@@ -20962,7 +21027,7 @@
       <w:r>
         <w:t xml:space="preserve"> </w:t>
       </w:r>
-      <w:hyperlink r:id="rId257">
+      <w:hyperlink r:id="rId258">
         <w:r>
           <w:rPr>
             <w:rStyle w:val="Hyperlink"/>
@@ -20974,8 +21039,8 @@
         <w:t xml:space="preserve">.</w:t>
       </w:r>
     </w:p>
-    <w:bookmarkEnd w:id="258"/>
-    <w:bookmarkStart w:id="260" w:name="ref-Davey2011"/>
+    <w:bookmarkEnd w:id="259"/>
+    <w:bookmarkStart w:id="261" w:name="ref-Davey2011"/>
     <w:p>
       <w:pPr>
         <w:pStyle w:val="Bibliography"/>
@@ -21008,7 +21073,7 @@
       <w:r>
         <w:t xml:space="preserve"> </w:t>
       </w:r>
-      <w:hyperlink r:id="rId259">
+      <w:hyperlink r:id="rId260">
         <w:r>
           <w:rPr>
             <w:rStyle w:val="Hyperlink"/>
@@ -21020,8 +21085,8 @@
         <w:t xml:space="preserve">.</w:t>
       </w:r>
     </w:p>
-    <w:bookmarkEnd w:id="260"/>
-    <w:bookmarkStart w:id="262" w:name="ref-Dogramaci2012"/>
+    <w:bookmarkEnd w:id="261"/>
+    <w:bookmarkStart w:id="263" w:name="ref-Dogramaci2012"/>
     <w:p>
       <w:pPr>
         <w:pStyle w:val="Bibliography"/>
@@ -21054,7 +21119,7 @@
       <w:r>
         <w:t xml:space="preserve"> </w:t>
       </w:r>
-      <w:hyperlink r:id="rId261">
+      <w:hyperlink r:id="rId262">
         <w:r>
           <w:rPr>
             <w:rStyle w:val="Hyperlink"/>
@@ -21066,8 +21131,8 @@
         <w:t xml:space="preserve">.</w:t>
       </w:r>
     </w:p>
-    <w:bookmarkEnd w:id="262"/>
-    <w:bookmarkStart w:id="264" w:name="ref-Egan2007"/>
+    <w:bookmarkEnd w:id="263"/>
+    <w:bookmarkStart w:id="265" w:name="ref-Egan2007"/>
     <w:p>
       <w:pPr>
         <w:pStyle w:val="Bibliography"/>
@@ -21100,7 +21165,7 @@
       <w:r>
         <w:t xml:space="preserve"> </w:t>
       </w:r>
-      <w:hyperlink r:id="rId263">
+      <w:hyperlink r:id="rId264">
         <w:r>
           <w:rPr>
             <w:rStyle w:val="Hyperlink"/>
@@ -21112,8 +21177,8 @@
         <w:t xml:space="preserve">.</w:t>
       </w:r>
     </w:p>
-    <w:bookmarkEnd w:id="264"/>
-    <w:bookmarkStart w:id="265" w:name="ref-Egan2007-EGASCT"/>
+    <w:bookmarkEnd w:id="265"/>
+    <w:bookmarkStart w:id="266" w:name="ref-Egan2007-EGASCT"/>
     <w:p>
       <w:pPr>
         <w:pStyle w:val="Bibliography"/>
@@ -21152,7 +21217,7 @@
       <w:r>
         <w:t xml:space="preserve"> </w:t>
       </w:r>
-      <w:hyperlink r:id="rId263">
+      <w:hyperlink r:id="rId264">
         <w:r>
           <w:rPr>
             <w:rStyle w:val="Hyperlink"/>
@@ -21164,8 +21229,8 @@
         <w:t xml:space="preserve">.</w:t>
       </w:r>
     </w:p>
-    <w:bookmarkEnd w:id="265"/>
-    <w:bookmarkStart w:id="267" w:name="ref-Elga2000"/>
+    <w:bookmarkEnd w:id="266"/>
+    <w:bookmarkStart w:id="268" w:name="ref-Elga2000"/>
     <w:p>
       <w:pPr>
         <w:pStyle w:val="Bibliography"/>
@@ -21198,7 +21263,7 @@
       <w:r>
         <w:t xml:space="preserve"> </w:t>
       </w:r>
-      <w:hyperlink r:id="rId266">
+      <w:hyperlink r:id="rId267">
         <w:r>
           <w:rPr>
             <w:rStyle w:val="Hyperlink"/>
@@ -21210,8 +21275,8 @@
         <w:t xml:space="preserve">.</w:t>
       </w:r>
     </w:p>
-    <w:bookmarkEnd w:id="267"/>
-    <w:bookmarkStart w:id="269" w:name="ref-Elliot2019"/>
+    <w:bookmarkEnd w:id="268"/>
+    <w:bookmarkStart w:id="270" w:name="ref-Elliot2019"/>
     <w:p>
       <w:pPr>
         <w:pStyle w:val="Bibliography"/>
@@ -21244,7 +21309,7 @@
       <w:r>
         <w:t xml:space="preserve"> </w:t>
       </w:r>
-      <w:hyperlink r:id="rId268">
+      <w:hyperlink r:id="rId269">
         <w:r>
           <w:rPr>
             <w:rStyle w:val="Hyperlink"/>
@@ -21256,8 +21321,8 @@
         <w:t xml:space="preserve">.</w:t>
       </w:r>
     </w:p>
-    <w:bookmarkEnd w:id="269"/>
-    <w:bookmarkStart w:id="271" w:name="ref-EysterRabin2005"/>
+    <w:bookmarkEnd w:id="270"/>
+    <w:bookmarkStart w:id="272" w:name="ref-EysterRabin2005"/>
     <w:p>
       <w:pPr>
         <w:pStyle w:val="Bibliography"/>
@@ -21290,7 +21355,7 @@
       <w:r>
         <w:t xml:space="preserve"> </w:t>
       </w:r>
-      <w:hyperlink r:id="rId270">
+      <w:hyperlink r:id="rId271">
         <w:r>
           <w:rPr>
             <w:rStyle w:val="Hyperlink"/>
@@ -21302,8 +21367,8 @@
         <w:t xml:space="preserve">.</w:t>
       </w:r>
     </w:p>
-    <w:bookmarkEnd w:id="271"/>
-    <w:bookmarkStart w:id="273" w:name="ref-Fey2012"/>
+    <w:bookmarkEnd w:id="272"/>
+    <w:bookmarkStart w:id="274" w:name="ref-Fey2012"/>
     <w:p>
       <w:pPr>
         <w:pStyle w:val="Bibliography"/>
@@ -21336,7 +21401,7 @@
       <w:r>
         <w:t xml:space="preserve"> </w:t>
       </w:r>
-      <w:hyperlink r:id="rId272">
+      <w:hyperlink r:id="rId273">
         <w:r>
           <w:rPr>
             <w:rStyle w:val="Hyperlink"/>
@@ -21348,8 +21413,8 @@
         <w:t xml:space="preserve">.</w:t>
       </w:r>
     </w:p>
-    <w:bookmarkEnd w:id="273"/>
-    <w:bookmarkStart w:id="275" w:name="ref-fong2023cursed"/>
+    <w:bookmarkEnd w:id="274"/>
+    <w:bookmarkStart w:id="276" w:name="ref-fong2023cursed"/>
     <w:p>
       <w:pPr>
         <w:pStyle w:val="Bibliography"/>
@@ -21366,7 +21431,7 @@
       <w:r>
         <w:t xml:space="preserve"> </w:t>
       </w:r>
-      <w:hyperlink r:id="rId274">
+      <w:hyperlink r:id="rId275">
         <w:r>
           <w:rPr>
             <w:rStyle w:val="Hyperlink"/>
@@ -21378,8 +21443,8 @@
         <w:t xml:space="preserve">.</w:t>
       </w:r>
     </w:p>
-    <w:bookmarkEnd w:id="275"/>
-    <w:bookmarkStart w:id="277" w:name="ref-Fuscond"/>
+    <w:bookmarkEnd w:id="276"/>
+    <w:bookmarkStart w:id="278" w:name="ref-Fuscond"/>
     <w:p>
       <w:pPr>
         <w:pStyle w:val="Bibliography"/>
@@ -21408,7 +21473,7 @@
       <w:r>
         <w:t xml:space="preserve"> </w:t>
       </w:r>
-      <w:hyperlink r:id="rId276">
+      <w:hyperlink r:id="rId277">
         <w:r>
           <w:rPr>
             <w:rStyle w:val="Hyperlink"/>
@@ -21420,8 +21485,8 @@
         <w:t xml:space="preserve">.</w:t>
       </w:r>
     </w:p>
-    <w:bookmarkEnd w:id="277"/>
-    <w:bookmarkStart w:id="279" w:name="ref-Gallow2020"/>
+    <w:bookmarkEnd w:id="278"/>
+    <w:bookmarkStart w:id="280" w:name="ref-Gallow2020"/>
     <w:p>
       <w:pPr>
         <w:pStyle w:val="Bibliography"/>
@@ -21454,7 +21519,7 @@
       <w:r>
         <w:t xml:space="preserve"> </w:t>
       </w:r>
-      <w:hyperlink r:id="rId278">
+      <w:hyperlink r:id="rId279">
         <w:r>
           <w:rPr>
             <w:rStyle w:val="Hyperlink"/>
@@ -21466,8 +21531,8 @@
         <w:t xml:space="preserve">.</w:t>
       </w:r>
     </w:p>
-    <w:bookmarkEnd w:id="279"/>
-    <w:bookmarkStart w:id="281" w:name="ref-Gallownd"/>
+    <w:bookmarkEnd w:id="280"/>
+    <w:bookmarkStart w:id="282" w:name="ref-Gallownd"/>
     <w:p>
       <w:pPr>
         <w:pStyle w:val="Bibliography"/>
@@ -21490,7 +21555,7 @@
       <w:r>
         <w:t xml:space="preserve"> </w:t>
       </w:r>
-      <w:hyperlink r:id="rId280">
+      <w:hyperlink r:id="rId281">
         <w:r>
           <w:rPr>
             <w:rStyle w:val="Hyperlink"/>
@@ -21502,8 +21567,8 @@
         <w:t xml:space="preserve">.</w:t>
       </w:r>
     </w:p>
-    <w:bookmarkEnd w:id="281"/>
-    <w:bookmarkStart w:id="282" w:name="ref-GibbardHarper1978"/>
+    <w:bookmarkEnd w:id="282"/>
+    <w:bookmarkStart w:id="283" w:name="ref-GibbardHarper1978"/>
     <w:p>
       <w:pPr>
         <w:pStyle w:val="Bibliography"/>
@@ -21537,8 +21602,8 @@
         <w:t xml:space="preserve">, edited by C. A. Hooker, J. J. Leach, and E. F. McClennen, 125–62. Dordrecht: Reidel.</w:t>
       </w:r>
     </w:p>
-    <w:bookmarkEnd w:id="282"/>
-    <w:bookmarkStart w:id="284" w:name="ref-Good1967"/>
+    <w:bookmarkEnd w:id="283"/>
+    <w:bookmarkStart w:id="285" w:name="ref-Good1967"/>
     <w:p>
       <w:pPr>
         <w:pStyle w:val="Bibliography"/>
@@ -21571,7 +21636,7 @@
       <w:r>
         <w:t xml:space="preserve"> </w:t>
       </w:r>
-      <w:hyperlink r:id="rId283">
+      <w:hyperlink r:id="rId284">
         <w:r>
           <w:rPr>
             <w:rStyle w:val="Hyperlink"/>
@@ -21583,8 +21648,8 @@
         <w:t xml:space="preserve">.</w:t>
       </w:r>
     </w:p>
-    <w:bookmarkEnd w:id="284"/>
-    <w:bookmarkStart w:id="286" w:name="ref-Goodsellnd"/>
+    <w:bookmarkEnd w:id="285"/>
+    <w:bookmarkStart w:id="287" w:name="ref-Goodsellnd"/>
     <w:p>
       <w:pPr>
         <w:pStyle w:val="Bibliography"/>
@@ -21613,7 +21678,7 @@
       <w:r>
         <w:t xml:space="preserve"> </w:t>
       </w:r>
-      <w:hyperlink r:id="rId285">
+      <w:hyperlink r:id="rId286">
         <w:r>
           <w:rPr>
             <w:rStyle w:val="Hyperlink"/>
@@ -21625,8 +21690,8 @@
         <w:t xml:space="preserve">.</w:t>
       </w:r>
     </w:p>
-    <w:bookmarkEnd w:id="286"/>
-    <w:bookmarkStart w:id="288" w:name="ref-GrantEtAl2021"/>
+    <w:bookmarkEnd w:id="287"/>
+    <w:bookmarkStart w:id="289" w:name="ref-GrantEtAl2021"/>
     <w:p>
       <w:pPr>
         <w:pStyle w:val="Bibliography"/>
@@ -21659,7 +21724,7 @@
       <w:r>
         <w:t xml:space="preserve"> </w:t>
       </w:r>
-      <w:hyperlink r:id="rId287">
+      <w:hyperlink r:id="rId288">
         <w:r>
           <w:rPr>
             <w:rStyle w:val="Hyperlink"/>
@@ -21671,8 +21736,8 @@
         <w:t xml:space="preserve">.</w:t>
       </w:r>
     </w:p>
-    <w:bookmarkEnd w:id="288"/>
-    <w:bookmarkStart w:id="290" w:name="ref-GrecoHedden2016"/>
+    <w:bookmarkEnd w:id="289"/>
+    <w:bookmarkStart w:id="291" w:name="ref-GrecoHedden2016"/>
     <w:p>
       <w:pPr>
         <w:pStyle w:val="Bibliography"/>
@@ -21705,7 +21770,7 @@
       <w:r>
         <w:t xml:space="preserve"> </w:t>
       </w:r>
-      <w:hyperlink r:id="rId289">
+      <w:hyperlink r:id="rId290">
         <w:r>
           <w:rPr>
             <w:rStyle w:val="Hyperlink"/>
@@ -21717,8 +21782,8 @@
         <w:t xml:space="preserve">.</w:t>
       </w:r>
     </w:p>
-    <w:bookmarkEnd w:id="290"/>
-    <w:bookmarkStart w:id="292" w:name="ref-Gustafsson2011"/>
+    <w:bookmarkEnd w:id="291"/>
+    <w:bookmarkStart w:id="293" w:name="ref-Gustafsson2011"/>
     <w:p>
       <w:pPr>
         <w:pStyle w:val="Bibliography"/>
@@ -21751,7 +21816,7 @@
       <w:r>
         <w:t xml:space="preserve"> </w:t>
       </w:r>
-      <w:hyperlink r:id="rId291">
+      <w:hyperlink r:id="rId292">
         <w:r>
           <w:rPr>
             <w:rStyle w:val="Hyperlink"/>
@@ -21763,8 +21828,8 @@
         <w:t xml:space="preserve">.</w:t>
       </w:r>
     </w:p>
-    <w:bookmarkEnd w:id="292"/>
-    <w:bookmarkStart w:id="294" w:name="ref-Hammond1988"/>
+    <w:bookmarkEnd w:id="293"/>
+    <w:bookmarkStart w:id="295" w:name="ref-Hammond1988"/>
     <w:p>
       <w:pPr>
         <w:pStyle w:val="Bibliography"/>
@@ -21797,7 +21862,7 @@
       <w:r>
         <w:t xml:space="preserve"> </w:t>
       </w:r>
-      <w:hyperlink r:id="rId293">
+      <w:hyperlink r:id="rId294">
         <w:r>
           <w:rPr>
             <w:rStyle w:val="Hyperlink"/>
@@ -21809,8 +21874,8 @@
         <w:t xml:space="preserve">.</w:t>
       </w:r>
     </w:p>
-    <w:bookmarkEnd w:id="294"/>
-    <w:bookmarkStart w:id="296" w:name="ref-HareHedden2015"/>
+    <w:bookmarkEnd w:id="295"/>
+    <w:bookmarkStart w:id="297" w:name="ref-HareHedden2015"/>
     <w:p>
       <w:pPr>
         <w:pStyle w:val="Bibliography"/>
@@ -21843,7 +21908,7 @@
       <w:r>
         <w:t xml:space="preserve"> </w:t>
       </w:r>
-      <w:hyperlink r:id="rId295">
+      <w:hyperlink r:id="rId296">
         <w:r>
           <w:rPr>
             <w:rStyle w:val="Hyperlink"/>
@@ -21855,8 +21920,8 @@
         <w:t xml:space="preserve">.</w:t>
       </w:r>
     </w:p>
-    <w:bookmarkEnd w:id="296"/>
-    <w:bookmarkStart w:id="298" w:name="ref-Harper1986"/>
+    <w:bookmarkEnd w:id="297"/>
+    <w:bookmarkStart w:id="299" w:name="ref-Harper1986"/>
     <w:p>
       <w:pPr>
         <w:pStyle w:val="Bibliography"/>
@@ -21889,7 +21954,7 @@
       <w:r>
         <w:t xml:space="preserve"> </w:t>
       </w:r>
-      <w:hyperlink r:id="rId297">
+      <w:hyperlink r:id="rId298">
         <w:r>
           <w:rPr>
             <w:rStyle w:val="Hyperlink"/>
@@ -21901,8 +21966,8 @@
         <w:t xml:space="preserve">.</w:t>
       </w:r>
     </w:p>
-    <w:bookmarkEnd w:id="298"/>
-    <w:bookmarkStart w:id="300" w:name="ref-Harper1988"/>
+    <w:bookmarkEnd w:id="299"/>
+    <w:bookmarkStart w:id="301" w:name="ref-Harper1988"/>
     <w:p>
       <w:pPr>
         <w:pStyle w:val="Bibliography"/>
@@ -21938,7 +22003,7 @@
       <w:r>
         <w:t xml:space="preserve"> </w:t>
       </w:r>
-      <w:hyperlink r:id="rId299">
+      <w:hyperlink r:id="rId300">
         <w:r>
           <w:rPr>
             <w:rStyle w:val="Hyperlink"/>
@@ -21950,8 +22015,8 @@
         <w:t xml:space="preserve">.</w:t>
       </w:r>
     </w:p>
-    <w:bookmarkEnd w:id="300"/>
-    <w:bookmarkStart w:id="302" w:name="ref-Heinzelmannnd"/>
+    <w:bookmarkEnd w:id="301"/>
+    <w:bookmarkStart w:id="303" w:name="ref-Heinzelmannnd"/>
     <w:p>
       <w:pPr>
         <w:pStyle w:val="Bibliography"/>
@@ -21974,7 +22039,7 @@
       <w:r>
         <w:t xml:space="preserve"> </w:t>
       </w:r>
-      <w:hyperlink r:id="rId301">
+      <w:hyperlink r:id="rId302">
         <w:r>
           <w:rPr>
             <w:rStyle w:val="Hyperlink"/>
@@ -21986,8 +22051,8 @@
         <w:t xml:space="preserve">.</w:t>
       </w:r>
     </w:p>
-    <w:bookmarkEnd w:id="302"/>
-    <w:bookmarkStart w:id="304" w:name="ref-Horowitz2014"/>
+    <w:bookmarkEnd w:id="303"/>
+    <w:bookmarkStart w:id="305" w:name="ref-Horowitz2014"/>
     <w:p>
       <w:pPr>
         <w:pStyle w:val="Bibliography"/>
@@ -22020,7 +22085,7 @@
       <w:r>
         <w:t xml:space="preserve"> </w:t>
       </w:r>
-      <w:hyperlink r:id="rId303">
+      <w:hyperlink r:id="rId304">
         <w:r>
           <w:rPr>
             <w:rStyle w:val="Hyperlink"/>
@@ -22032,8 +22097,8 @@
         <w:t xml:space="preserve">.</w:t>
       </w:r>
     </w:p>
-    <w:bookmarkEnd w:id="304"/>
-    <w:bookmarkStart w:id="305" w:name="ref-Jackson1998"/>
+    <w:bookmarkEnd w:id="305"/>
+    <w:bookmarkStart w:id="306" w:name="ref-Jackson1998"/>
     <w:p>
       <w:pPr>
         <w:pStyle w:val="Bibliography"/>
@@ -22055,8 +22120,8 @@
         <w:t xml:space="preserve">. Clarendon Press: Oxford.</w:t>
       </w:r>
     </w:p>
-    <w:bookmarkEnd w:id="305"/>
-    <w:bookmarkStart w:id="306" w:name="ref-Jeffrey1983"/>
+    <w:bookmarkEnd w:id="306"/>
+    <w:bookmarkStart w:id="307" w:name="ref-Jeffrey1983"/>
     <w:p>
       <w:pPr>
         <w:pStyle w:val="Bibliography"/>
@@ -22090,8 +22155,8 @@
         <w:t xml:space="preserve">, edited by J. Earman (ed.). Minneapolis: University of Minnesota Press.</w:t>
       </w:r>
     </w:p>
-    <w:bookmarkEnd w:id="306"/>
-    <w:bookmarkStart w:id="308" w:name="ref-Joyce2012"/>
+    <w:bookmarkEnd w:id="307"/>
+    <w:bookmarkStart w:id="309" w:name="ref-Joyce2012"/>
     <w:p>
       <w:pPr>
         <w:pStyle w:val="Bibliography"/>
@@ -22124,7 +22189,7 @@
       <w:r>
         <w:t xml:space="preserve"> </w:t>
       </w:r>
-      <w:hyperlink r:id="rId307">
+      <w:hyperlink r:id="rId308">
         <w:r>
           <w:rPr>
             <w:rStyle w:val="Hyperlink"/>
@@ -22136,8 +22201,8 @@
         <w:t xml:space="preserve">.</w:t>
       </w:r>
     </w:p>
-    <w:bookmarkEnd w:id="308"/>
-    <w:bookmarkStart w:id="309" w:name="ref-Keynes1921"/>
+    <w:bookmarkEnd w:id="309"/>
+    <w:bookmarkStart w:id="310" w:name="ref-Keynes1921"/>
     <w:p>
       <w:pPr>
         <w:pStyle w:val="Bibliography"/>
@@ -22159,8 +22224,8 @@
         <w:t xml:space="preserve">. London: Macmillan.</w:t>
       </w:r>
     </w:p>
-    <w:bookmarkEnd w:id="309"/>
-    <w:bookmarkStart w:id="310" w:name="ref-Keynes1923"/>
+    <w:bookmarkEnd w:id="310"/>
+    <w:bookmarkStart w:id="311" w:name="ref-Keynes1923"/>
     <w:p>
       <w:pPr>
         <w:pStyle w:val="Bibliography"/>
@@ -22182,8 +22247,8 @@
         <w:t xml:space="preserve">. London: Macmillan.</w:t>
       </w:r>
     </w:p>
-    <w:bookmarkEnd w:id="310"/>
-    <w:bookmarkStart w:id="311" w:name="ref-Knight1921"/>
+    <w:bookmarkEnd w:id="311"/>
+    <w:bookmarkStart w:id="312" w:name="ref-Knight1921"/>
     <w:p>
       <w:pPr>
         <w:pStyle w:val="Bibliography"/>
@@ -22205,8 +22270,8 @@
         <w:t xml:space="preserve">. Chicago: University of Chicago Press.</w:t>
       </w:r>
     </w:p>
-    <w:bookmarkEnd w:id="311"/>
-    <w:bookmarkStart w:id="312" w:name="ref-KopecTitelbaum2016"/>
+    <w:bookmarkEnd w:id="312"/>
+    <w:bookmarkStart w:id="313" w:name="ref-KopecTitelbaum2016"/>
     <w:p>
       <w:pPr>
         <w:pStyle w:val="Bibliography"/>
@@ -22239,7 +22304,7 @@
       <w:r>
         <w:t xml:space="preserve"> </w:t>
       </w:r>
-      <w:hyperlink r:id="rId289">
+      <w:hyperlink r:id="rId290">
         <w:r>
           <w:rPr>
             <w:rStyle w:val="Hyperlink"/>
@@ -22251,8 +22316,8 @@
         <w:t xml:space="preserve">.</w:t>
       </w:r>
     </w:p>
-    <w:bookmarkEnd w:id="312"/>
-    <w:bookmarkStart w:id="314" w:name="ref-Leend"/>
+    <w:bookmarkEnd w:id="313"/>
+    <w:bookmarkStart w:id="315" w:name="ref-Leend"/>
     <w:p>
       <w:pPr>
         <w:pStyle w:val="Bibliography"/>
@@ -22272,7 +22337,7 @@
       <w:r>
         <w:t xml:space="preserve"> </w:t>
       </w:r>
-      <w:hyperlink r:id="rId313">
+      <w:hyperlink r:id="rId314">
         <w:r>
           <w:rPr>
             <w:rStyle w:val="Hyperlink"/>
@@ -22284,8 +22349,8 @@
         <w:t xml:space="preserve">.</w:t>
       </w:r>
     </w:p>
-    <w:bookmarkEnd w:id="314"/>
-    <w:bookmarkStart w:id="316" w:name="ref-LevinsteinSoares2020"/>
+    <w:bookmarkEnd w:id="315"/>
+    <w:bookmarkStart w:id="317" w:name="ref-LevinsteinSoares2020"/>
     <w:p>
       <w:pPr>
         <w:pStyle w:val="Bibliography"/>
@@ -22318,7 +22383,7 @@
       <w:r>
         <w:t xml:space="preserve"> </w:t>
       </w:r>
-      <w:hyperlink r:id="rId315">
+      <w:hyperlink r:id="rId316">
         <w:r>
           <w:rPr>
             <w:rStyle w:val="Hyperlink"/>
@@ -22330,8 +22395,8 @@
         <w:t xml:space="preserve">.</w:t>
       </w:r>
     </w:p>
-    <w:bookmarkEnd w:id="316"/>
-    <w:bookmarkStart w:id="317" w:name="ref-Lewis1969a"/>
+    <w:bookmarkEnd w:id="317"/>
+    <w:bookmarkStart w:id="318" w:name="ref-Lewis1969a"/>
     <w:p>
       <w:pPr>
         <w:pStyle w:val="Bibliography"/>
@@ -22353,8 +22418,8 @@
         <w:t xml:space="preserve">. Cambridge: Harvard University Press.</w:t>
       </w:r>
     </w:p>
-    <w:bookmarkEnd w:id="317"/>
-    <w:bookmarkStart w:id="318" w:name="ref-Lewis1979e"/>
+    <w:bookmarkEnd w:id="318"/>
+    <w:bookmarkStart w:id="319" w:name="ref-Lewis1979e"/>
     <w:p>
       <w:pPr>
         <w:pStyle w:val="Bibliography"/>
@@ -22394,8 +22459,8 @@
         <w:t xml:space="preserve">8 (3): 235–40.</w:t>
       </w:r>
     </w:p>
-    <w:bookmarkEnd w:id="318"/>
-    <w:bookmarkStart w:id="320" w:name="ref-Lewis1981e"/>
+    <w:bookmarkEnd w:id="319"/>
+    <w:bookmarkStart w:id="321" w:name="ref-Lewis1981e"/>
     <w:p>
       <w:pPr>
         <w:pStyle w:val="Bibliography"/>
@@ -22442,7 +22507,7 @@
       <w:r>
         <w:t xml:space="preserve"> </w:t>
       </w:r>
-      <w:hyperlink r:id="rId319">
+      <w:hyperlink r:id="rId320">
         <w:r>
           <w:rPr>
             <w:rStyle w:val="Hyperlink"/>
@@ -22454,8 +22519,8 @@
         <w:t xml:space="preserve">.</w:t>
       </w:r>
     </w:p>
-    <w:bookmarkEnd w:id="320"/>
-    <w:bookmarkStart w:id="321" w:name="ref-Lewis1981Mellor"/>
+    <w:bookmarkEnd w:id="321"/>
+    <w:bookmarkStart w:id="322" w:name="ref-Lewis1981Mellor"/>
     <w:p>
       <w:pPr>
         <w:pStyle w:val="Bibliography"/>
@@ -22489,8 +22554,8 @@
         <w:t xml:space="preserve">, edited by Helen Beebee and A. R. J. Fisher, 2: Mind, Language, Epistemology:432–34. Oxford: Oxford University Press.</w:t>
       </w:r>
     </w:p>
-    <w:bookmarkEnd w:id="321"/>
-    <w:bookmarkStart w:id="322" w:name="ref-Lewis-Gorman-10071979"/>
+    <w:bookmarkEnd w:id="322"/>
+    <w:bookmarkStart w:id="323" w:name="ref-Lewis-Gorman-10071979"/>
     <w:p>
       <w:pPr>
         <w:pStyle w:val="Bibliography"/>
@@ -22545,8 +22610,8 @@
         <w:t xml:space="preserve">, edited by Helen Beebee and A. R. J. Fisher, 2:472–73. Oxford: Oxford University Press.</w:t>
       </w:r>
     </w:p>
-    <w:bookmarkEnd w:id="322"/>
-    <w:bookmarkStart w:id="324" w:name="ref-LipseyLancaster"/>
+    <w:bookmarkEnd w:id="323"/>
+    <w:bookmarkStart w:id="325" w:name="ref-LipseyLancaster"/>
     <w:p>
       <w:pPr>
         <w:pStyle w:val="Bibliography"/>
@@ -22579,7 +22644,7 @@
       <w:r>
         <w:t xml:space="preserve"> </w:t>
       </w:r>
-      <w:hyperlink r:id="rId323">
+      <w:hyperlink r:id="rId324">
         <w:r>
           <w:rPr>
             <w:rStyle w:val="Hyperlink"/>
@@ -22591,8 +22656,8 @@
         <w:t xml:space="preserve">.</w:t>
       </w:r>
     </w:p>
-    <w:bookmarkEnd w:id="324"/>
-    <w:bookmarkStart w:id="326" w:name="ref-Lota2023"/>
+    <w:bookmarkEnd w:id="325"/>
+    <w:bookmarkStart w:id="327" w:name="ref-Lota2023"/>
     <w:p>
       <w:pPr>
         <w:pStyle w:val="Bibliography"/>
@@ -22625,7 +22690,7 @@
       <w:r>
         <w:t xml:space="preserve"> </w:t>
       </w:r>
-      <w:hyperlink r:id="rId325">
+      <w:hyperlink r:id="rId326">
         <w:r>
           <w:rPr>
             <w:rStyle w:val="Hyperlink"/>
@@ -22637,8 +22702,8 @@
         <w:t xml:space="preserve">.</w:t>
       </w:r>
     </w:p>
-    <w:bookmarkEnd w:id="326"/>
-    <w:bookmarkStart w:id="327" w:name="ref-McClennen1990"/>
+    <w:bookmarkEnd w:id="327"/>
+    <w:bookmarkStart w:id="328" w:name="ref-McClennen1990"/>
     <w:p>
       <w:pPr>
         <w:pStyle w:val="Bibliography"/>
@@ -22687,8 +22752,8 @@
         <w:t xml:space="preserve">ress.</w:t>
       </w:r>
     </w:p>
-    <w:bookmarkEnd w:id="327"/>
-    <w:bookmarkStart w:id="328" w:name="ref-McClennan1990"/>
+    <w:bookmarkEnd w:id="328"/>
+    <w:bookmarkStart w:id="329" w:name="ref-McClennan1990"/>
     <w:p>
       <w:pPr>
         <w:pStyle w:val="Bibliography"/>
@@ -22710,8 +22775,8 @@
         <w:t xml:space="preserve">. Cambridge: Cambridge University Press.</w:t>
       </w:r>
     </w:p>
-    <w:bookmarkEnd w:id="328"/>
-    <w:bookmarkStart w:id="330" w:name="ref-Meacham2019"/>
+    <w:bookmarkEnd w:id="329"/>
+    <w:bookmarkStart w:id="331" w:name="ref-Meacham2019"/>
     <w:p>
       <w:pPr>
         <w:pStyle w:val="Bibliography"/>
@@ -22744,7 +22809,7 @@
       <w:r>
         <w:t xml:space="preserve"> </w:t>
       </w:r>
-      <w:hyperlink r:id="rId329">
+      <w:hyperlink r:id="rId330">
         <w:r>
           <w:rPr>
             <w:rStyle w:val="Hyperlink"/>
@@ -22756,8 +22821,8 @@
         <w:t xml:space="preserve">.</w:t>
       </w:r>
     </w:p>
-    <w:bookmarkEnd w:id="330"/>
-    <w:bookmarkStart w:id="332" w:name="ref-Mills2005"/>
+    <w:bookmarkEnd w:id="331"/>
+    <w:bookmarkStart w:id="333" w:name="ref-Mills2005"/>
     <w:p>
       <w:pPr>
         <w:pStyle w:val="Bibliography"/>
@@ -22790,7 +22855,7 @@
       <w:r>
         <w:t xml:space="preserve"> </w:t>
       </w:r>
-      <w:hyperlink r:id="rId331">
+      <w:hyperlink r:id="rId332">
         <w:r>
           <w:rPr>
             <w:rStyle w:val="Hyperlink"/>
@@ -22800,41 +22865,6 @@
       </w:hyperlink>
       <w:r>
         <w:t xml:space="preserve">.</w:t>
-      </w:r>
-    </w:p>
-    <w:bookmarkEnd w:id="332"/>
-    <w:bookmarkStart w:id="333" w:name="ref-Morgenstern1935"/>
-    <w:p>
-      <w:pPr>
-        <w:pStyle w:val="Bibliography"/>
-      </w:pPr>
-      <w:r>
-        <w:t xml:space="preserve">Morgenstern, Oskar. (1935) 1976.</w:t>
-      </w:r>
-      <w:r>
-        <w:t xml:space="preserve"> </w:t>
-      </w:r>
-      <w:r>
-        <w:t xml:space="preserve">“Perfect Foresight and Economic Equilibrium.”</w:t>
-      </w:r>
-      <w:r>
-        <w:t xml:space="preserve"> </w:t>
-      </w:r>
-      <w:r>
-        <w:t xml:space="preserve">In</w:t>
-      </w:r>
-      <w:r>
-        <w:t xml:space="preserve"> </w:t>
-      </w:r>
-      <w:r>
-        <w:rPr>
-          <w:iCs/>
-          <w:i/>
-        </w:rPr>
-        <w:t xml:space="preserve">Selected Writings of Oskar Morgenstern</w:t>
-      </w:r>
-      <w:r>
-        <w:t xml:space="preserve">, edited by Andrew Schotter, 169–83. New York University Press.</w:t>
       </w:r>
     </w:p>
     <w:bookmarkEnd w:id="333"/>
@@ -38569,7 +38599,17 @@
         <w:t xml:space="preserve"> </w:t>
       </w:r>
       <w:r>
-        <w:t xml:space="preserve">Barta, Gurrea, and Flavián (2023)</w:t>
+        <w:t xml:space="preserve">(</w:t>
+      </w:r>
+      <w:r>
+        <w:rPr>
+          <w:bCs/>
+          <w:b/>
+        </w:rPr>
+        <w:t xml:space="preserve">Barta2023?</w:t>
+      </w:r>
+      <w:r>
+        <w:t xml:space="preserve">)</w:t>
       </w:r>
       <w:r>
         <w:t xml:space="preserve"> </w:t>
@@ -39267,38 +39307,20 @@
         <w:t xml:space="preserve">This point goes back at least to Oskar Morgenstern’s discussion of the Holmes-Moriarty game (</w:t>
       </w:r>
       <w:r>
-        <w:t xml:space="preserve">Morgenstern ([1935] 1976)</w:t>
+        <w:t xml:space="preserve">(</w:t>
+      </w:r>
+      <w:r>
+        <w:rPr>
+          <w:bCs/>
+          <w:b/>
+        </w:rPr>
+        <w:t xml:space="preserve">Morgenstern1935?</w:t>
+      </w:r>
+      <w:r>
+        <w:t xml:space="preserve">)</w:t>
       </w:r>
       <w:r>
         <w:t xml:space="preserve">).</w:t>
-      </w:r>
-    </w:p>
-  </w:footnote>
-  <w:footnote w:id="116">
-    <w:p>
-      <w:pPr>
-        <w:pStyle w:val="FootnoteText"/>
-      </w:pPr>
-      <w:r>
-        <w:rPr>
-          <w:rStyle w:val="FootnoteReference"/>
-        </w:rPr>
-        <w:footnoteRef/>
-      </w:r>
-      <w:r>
-        <w:t xml:space="preserve"> </w:t>
-      </w:r>
-      <w:r>
-        <w:t xml:space="preserve">Note that this is true even if days in heaven have diminishing marginal utility, so the dilemma can arise even if we work within bounded utility theory. This is not just the kind of problem, as discussed by</w:t>
-      </w:r>
-      <w:r>
-        <w:t xml:space="preserve"> </w:t>
-      </w:r>
-      <w:r>
-        <w:t xml:space="preserve">Goodsell (n.d.)</w:t>
-      </w:r>
-      <w:r>
-        <w:t xml:space="preserve">, that arises in decision theory with unbounded utilities.</w:t>
       </w:r>
     </w:p>
   </w:footnote>
@@ -39317,78 +39339,35 @@
         <w:t xml:space="preserve"> </w:t>
       </w:r>
       <w:r>
+        <w:t xml:space="preserve">Note that this is true even if days in heaven have diminishing marginal utility, so the dilemma can arise even if we work within bounded utility theory. This is not just the kind of problem, as discussed by</w:t>
+      </w:r>
+      <w:r>
+        <w:t xml:space="preserve"> </w:t>
+      </w:r>
+      <w:r>
+        <w:t xml:space="preserve">Goodsell (n.d.)</w:t>
+      </w:r>
+      <w:r>
+        <w:t xml:space="preserve">, that arises in decision theory with unbounded utilities.</w:t>
+      </w:r>
+    </w:p>
+  </w:footnote>
+  <w:footnote w:id="121">
+    <w:p>
+      <w:pPr>
+        <w:pStyle w:val="FootnoteText"/>
+      </w:pPr>
+      <w:r>
+        <w:rPr>
+          <w:rStyle w:val="FootnoteReference"/>
+        </w:rPr>
+        <w:footnoteRef/>
+      </w:r>
+      <w:r>
+        <w:t xml:space="preserve"> </w:t>
+      </w:r>
+      <w:r>
         <w:t xml:space="preserve">This is defined earlier, on page 75, but the details aren’t important to what we’re doing.</w:t>
-      </w:r>
-    </w:p>
-  </w:footnote>
-  <w:footnote w:id="119">
-    <w:p>
-      <w:pPr>
-        <w:pStyle w:val="FootnoteText"/>
-      </w:pPr>
-      <w:r>
-        <w:rPr>
-          <w:rStyle w:val="FootnoteReference"/>
-        </w:rPr>
-        <w:footnoteRef/>
-      </w:r>
-      <w:r>
-        <w:t xml:space="preserve"> </w:t>
-      </w:r>
-      <w:r>
-        <w:t xml:space="preserve">Bonanno does make all these explicit at various times, but doesn’t list them in one spot for neat quoting.</w:t>
-      </w:r>
-    </w:p>
-  </w:footnote>
-  <w:footnote w:id="120">
-    <w:p>
-      <w:pPr>
-        <w:pStyle w:val="FootnoteText"/>
-      </w:pPr>
-      <w:r>
-        <w:rPr>
-          <w:rStyle w:val="FootnoteReference"/>
-        </w:rPr>
-        <w:footnoteRef/>
-      </w:r>
-      <w:r>
-        <w:t xml:space="preserve"> </w:t>
-      </w:r>
-      <w:r>
-        <w:t xml:space="preserve">Following</w:t>
-      </w:r>
-      <w:r>
-        <w:t xml:space="preserve"> </w:t>
-      </w:r>
-      <w:r>
-        <w:t xml:space="preserve">Stalnaker (2008)</w:t>
-      </w:r>
-      <w:r>
-        <w:t xml:space="preserve">, I think this constraint means that we can’t represent the Sleeping Beauty problem (</w:t>
-      </w:r>
-      <w:r>
-        <w:t xml:space="preserve">Elga (2000)</w:t>
-      </w:r>
-      <w:r>
-        <w:t xml:space="preserve">) as a tree, since in that problem Beauty gains the capacity to have singular thoughts about a time, the</w:t>
-      </w:r>
-      <w:r>
-        <w:t xml:space="preserve"> </w:t>
-      </w:r>
-      <w:r>
-        <w:t xml:space="preserve">‘</w:t>
-      </w:r>
-      <w:r>
-        <w:t xml:space="preserve">now</w:t>
-      </w:r>
-      <w:r>
-        <w:t xml:space="preserve">’</w:t>
-      </w:r>
-      <w:r>
-        <w:t xml:space="preserve"> </w:t>
-      </w:r>
-      <w:r>
-        <w:t xml:space="preserve">when she awakes, that she did not previously have.</w:t>
       </w:r>
     </w:p>
   </w:footnote>
@@ -39407,63 +39386,78 @@
         <w:t xml:space="preserve"> </w:t>
       </w:r>
       <w:r>
+        <w:t xml:space="preserve">Bonanno does make all these explicit at various times, but doesn’t list them in one spot for neat quoting.</w:t>
+      </w:r>
+    </w:p>
+  </w:footnote>
+  <w:footnote w:id="123">
+    <w:p>
+      <w:pPr>
+        <w:pStyle w:val="FootnoteText"/>
+      </w:pPr>
+      <w:r>
+        <w:rPr>
+          <w:rStyle w:val="FootnoteReference"/>
+        </w:rPr>
+        <w:footnoteRef/>
+      </w:r>
+      <w:r>
+        <w:t xml:space="preserve"> </w:t>
+      </w:r>
+      <w:r>
+        <w:t xml:space="preserve">Following</w:t>
+      </w:r>
+      <w:r>
+        <w:t xml:space="preserve"> </w:t>
+      </w:r>
+      <w:r>
+        <w:t xml:space="preserve">Stalnaker (2008)</w:t>
+      </w:r>
+      <w:r>
+        <w:t xml:space="preserve">, I think this constraint means that we can’t represent the Sleeping Beauty problem (</w:t>
+      </w:r>
+      <w:r>
+        <w:t xml:space="preserve">Elga (2000)</w:t>
+      </w:r>
+      <w:r>
+        <w:t xml:space="preserve">) as a tree, since in that problem Beauty gains the capacity to have singular thoughts about a time, the</w:t>
+      </w:r>
+      <w:r>
+        <w:t xml:space="preserve"> </w:t>
+      </w:r>
+      <w:r>
+        <w:t xml:space="preserve">‘</w:t>
+      </w:r>
+      <w:r>
+        <w:t xml:space="preserve">now</w:t>
+      </w:r>
+      <w:r>
+        <w:t xml:space="preserve">’</w:t>
+      </w:r>
+      <w:r>
+        <w:t xml:space="preserve"> </w:t>
+      </w:r>
+      <w:r>
+        <w:t xml:space="preserve">when she awakes, that she did not previously have.</w:t>
+      </w:r>
+    </w:p>
+  </w:footnote>
+  <w:footnote w:id="125">
+    <w:p>
+      <w:pPr>
+        <w:pStyle w:val="FootnoteText"/>
+      </w:pPr>
+      <w:r>
+        <w:rPr>
+          <w:rStyle w:val="FootnoteReference"/>
+        </w:rPr>
+        <w:footnoteRef/>
+      </w:r>
+      <w:r>
+        <w:t xml:space="preserve"> </w:t>
+      </w:r>
+      <w:r>
         <w:t xml:space="preserve">Some of the results of the next few chapters came from work I started investigating what happened in two-round decision problems like that. None of that work appears here, because for every result I found, I eventually found an illustration with many fewer strategies. If you’re grateful you don’t have to look at 32-by-32 strategy tables, you can’t imagine how grateful I am to not be writing them.</w:t>
-      </w:r>
-    </w:p>
-  </w:footnote>
-  <w:footnote w:id="124">
-    <w:p>
-      <w:pPr>
-        <w:pStyle w:val="FootnoteText"/>
-      </w:pPr>
-      <w:r>
-        <w:rPr>
-          <w:rStyle w:val="FootnoteReference"/>
-        </w:rPr>
-        <w:footnoteRef/>
-      </w:r>
-      <w:r>
-        <w:t xml:space="preserve"> </w:t>
-      </w:r>
-      <w:r>
-        <w:t xml:space="preserve">Though note that does not mean all players know the probability of each move at any time Nature moves. It could be that while the game is going, a player does not know precisely which node they are at, so they do not know what probability distribution Nature is using. This is common in card games. If I don’t know what’s in your hand, I don’t know what cards are left, so I don’t know whether the probability that Nature is about to give a player the Jack of Hearts is, say, 0.025, or 0.</w:t>
-      </w:r>
-    </w:p>
-  </w:footnote>
-  <w:footnote w:id="126">
-    <w:p>
-      <w:pPr>
-        <w:pStyle w:val="FootnoteText"/>
-      </w:pPr>
-      <w:r>
-        <w:rPr>
-          <w:rStyle w:val="FootnoteReference"/>
-        </w:rPr>
-        <w:footnoteRef/>
-      </w:r>
-      <w:r>
-        <w:t xml:space="preserve"> </w:t>
-      </w:r>
-      <w:r>
-        <w:t xml:space="preserve">Whenever I come back to this material after time away, I can never remember what</w:t>
-      </w:r>
-      <w:r>
-        <w:t xml:space="preserve"> </w:t>
-      </w:r>
-      <w:r>
-        <w:t xml:space="preserve">‘</w:t>
-      </w:r>
-      <w:r>
-        <w:t xml:space="preserve">normal form</w:t>
-      </w:r>
-      <w:r>
-        <w:t xml:space="preserve">’</w:t>
-      </w:r>
-      <w:r>
-        <w:t xml:space="preserve"> </w:t>
-      </w:r>
-      <w:r>
-        <w:t xml:space="preserve">means. But it’s easy to remember that extensive form is extended in time, and strategic form is about strategy choice.</w:t>
       </w:r>
     </w:p>
   </w:footnote>
@@ -39482,6 +39476,62 @@
         <w:t xml:space="preserve"> </w:t>
       </w:r>
       <w:r>
+        <w:t xml:space="preserve">Though note that does not mean all players know the probability of each move at any time Nature moves. It could be that while the game is going, a player does not know precisely which node they are at, so they do not know what probability distribution Nature is using. This is common in card games. If I don’t know what’s in your hand, I don’t know what cards are left, so I don’t know whether the probability that Nature is about to give a player the Jack of Hearts is, say, 0.025, or 0.</w:t>
+      </w:r>
+    </w:p>
+  </w:footnote>
+  <w:footnote w:id="129">
+    <w:p>
+      <w:pPr>
+        <w:pStyle w:val="FootnoteText"/>
+      </w:pPr>
+      <w:r>
+        <w:rPr>
+          <w:rStyle w:val="FootnoteReference"/>
+        </w:rPr>
+        <w:footnoteRef/>
+      </w:r>
+      <w:r>
+        <w:t xml:space="preserve"> </w:t>
+      </w:r>
+      <w:r>
+        <w:t xml:space="preserve">Whenever I come back to this material after time away, I can never remember what</w:t>
+      </w:r>
+      <w:r>
+        <w:t xml:space="preserve"> </w:t>
+      </w:r>
+      <w:r>
+        <w:t xml:space="preserve">‘</w:t>
+      </w:r>
+      <w:r>
+        <w:t xml:space="preserve">normal form</w:t>
+      </w:r>
+      <w:r>
+        <w:t xml:space="preserve">’</w:t>
+      </w:r>
+      <w:r>
+        <w:t xml:space="preserve"> </w:t>
+      </w:r>
+      <w:r>
+        <w:t xml:space="preserve">means. But it’s easy to remember that extensive form is extended in time, and strategic form is about strategy choice.</w:t>
+      </w:r>
+    </w:p>
+  </w:footnote>
+  <w:footnote w:id="130">
+    <w:p>
+      <w:pPr>
+        <w:pStyle w:val="FootnoteText"/>
+      </w:pPr>
+      <w:r>
+        <w:rPr>
+          <w:rStyle w:val="FootnoteReference"/>
+        </w:rPr>
+        <w:footnoteRef/>
+      </w:r>
+      <w:r>
+        <w:t xml:space="preserve"> </w:t>
+      </w:r>
+      <w:r>
         <w:t xml:space="preserve">The next few paragraphs are based on the game theoretic notion of non-credible threats</w:t>
       </w:r>
       <w:r>
@@ -39495,7 +39545,7 @@
       </w:r>
     </w:p>
   </w:footnote>
-  <w:footnote w:id="133">
+  <w:footnote w:id="136">
     <w:p>
       <w:pPr>
         <w:pStyle w:val="FootnoteText"/>
@@ -39528,7 +39578,7 @@
       </w:r>
     </w:p>
   </w:footnote>
-  <w:footnote w:id="136">
+  <w:footnote w:id="139">
     <w:p>
       <w:pPr>
         <w:pStyle w:val="FootnoteText"/>
@@ -39571,7 +39621,7 @@
       </w:r>
     </w:p>
   </w:footnote>
-  <w:footnote w:id="137">
+  <w:footnote w:id="140">
     <w:p>
       <w:pPr>
         <w:pStyle w:val="FootnoteText"/>
@@ -39599,7 +39649,7 @@
       </w:r>
     </w:p>
   </w:footnote>
-  <w:footnote w:id="138">
+  <w:footnote w:id="141">
     <w:p>
       <w:pPr>
         <w:pStyle w:val="FootnoteText"/>
@@ -39634,7 +39684,7 @@
       </w:r>
     </w:p>
   </w:footnote>
-  <w:footnote w:id="147">
+  <w:footnote w:id="150">
     <w:p>
       <w:pPr>
         <w:pStyle w:val="FootnoteText"/>
@@ -39677,7 +39727,7 @@
       </w:r>
     </w:p>
   </w:footnote>
-  <w:footnote w:id="148">
+  <w:footnote w:id="151">
     <w:p>
       <w:pPr>
         <w:pStyle w:val="FootnoteText"/>
@@ -39710,7 +39760,7 @@
       </w:r>
     </w:p>
   </w:footnote>
-  <w:footnote w:id="149">
+  <w:footnote w:id="152">
     <w:p>
       <w:pPr>
         <w:pStyle w:val="FootnoteText"/>
@@ -39729,7 +39779,7 @@
       </w:r>
     </w:p>
   </w:footnote>
-  <w:footnote w:id="157">
+  <w:footnote w:id="160">
     <w:p>
       <w:pPr>
         <w:pStyle w:val="FootnoteText"/>
@@ -39753,34 +39803,6 @@
       </w:pPr>
       <w:r>
         <w:t xml:space="preserve">One might worry that the case is not, as promised, realistic, because states do not in fact have Demons. That’s true, but they do have spies, and analysts, and they are somewhat reliable in making predictions. It seems plausible that they could be reliable enough to get the case to work.</w:t>
-      </w:r>
-    </w:p>
-  </w:footnote>
-  <w:footnote w:id="166">
-    <w:p>
-      <w:pPr>
-        <w:pStyle w:val="FootnoteText"/>
-      </w:pPr>
-      <w:r>
-        <w:rPr>
-          <w:rStyle w:val="FootnoteReference"/>
-        </w:rPr>
-        <w:footnoteRef/>
-      </w:r>
-      <w:r>
-        <w:t xml:space="preserve"> </w:t>
-      </w:r>
-      <w:r>
-        <w:t xml:space="preserve">The point here is somewhat connected to the point Bonanno makes about how backwards induction works in games where a player is indifferent between certain outcomes</w:t>
-      </w:r>
-      <w:r>
-        <w:t xml:space="preserve"> </w:t>
-      </w:r>
-      <w:r>
-        <w:t xml:space="preserve">(Bonanno 2018, 80ff)</w:t>
-      </w:r>
-      <w:r>
-        <w:t xml:space="preserve">.</w:t>
       </w:r>
     </w:p>
   </w:footnote>
@@ -39799,6 +39821,34 @@
         <w:t xml:space="preserve"> </w:t>
       </w:r>
       <w:r>
+        <w:t xml:space="preserve">The point here is somewhat connected to the point Bonanno makes about how backwards induction works in games where a player is indifferent between certain outcomes</w:t>
+      </w:r>
+      <w:r>
+        <w:t xml:space="preserve"> </w:t>
+      </w:r>
+      <w:r>
+        <w:t xml:space="preserve">(Bonanno 2018, 80ff)</w:t>
+      </w:r>
+      <w:r>
+        <w:t xml:space="preserve">.</w:t>
+      </w:r>
+    </w:p>
+  </w:footnote>
+  <w:footnote w:id="172">
+    <w:p>
+      <w:pPr>
+        <w:pStyle w:val="FootnoteText"/>
+      </w:pPr>
+      <w:r>
+        <w:rPr>
+          <w:rStyle w:val="FootnoteReference"/>
+        </w:rPr>
+        <w:footnoteRef/>
+      </w:r>
+      <w:r>
+        <w:t xml:space="preserve"> </w:t>
+      </w:r>
+      <w:r>
         <w:t xml:space="preserve">For much more on the philosophical importance of Stag Hunts, see</w:t>
       </w:r>
       <w:r>
@@ -39812,7 +39862,7 @@
       </w:r>
     </w:p>
   </w:footnote>
-  <w:footnote w:id="171">
+  <w:footnote w:id="174">
     <w:p>
       <w:pPr>
         <w:pStyle w:val="FootnoteText"/>
@@ -39858,7 +39908,7 @@
       </w:r>
     </w:p>
   </w:footnote>
-  <w:footnote w:id="176">
+  <w:footnote w:id="179">
     <w:p>
       <w:pPr>
         <w:pStyle w:val="FootnoteText"/>
@@ -39904,41 +39954,41 @@
       </w:r>
       <w:r>
         <w:t xml:space="preserve">in his sense because it doesn’t output a preference ordering over unchosen options; that doesn’t seem like a weakness to me.)</w:t>
-      </w:r>
-    </w:p>
-  </w:footnote>
-  <w:footnote w:id="185">
-    <w:p>
-      <w:pPr>
-        <w:pStyle w:val="FootnoteText"/>
-      </w:pPr>
-      <w:r>
-        <w:rPr>
-          <w:rStyle w:val="FootnoteReference"/>
-        </w:rPr>
-        <w:footnoteRef/>
-      </w:r>
-      <w:r>
-        <w:t xml:space="preserve"> </w:t>
-      </w:r>
-      <w:r>
-        <w:t xml:space="preserve">The theory offered in</w:t>
-      </w:r>
-      <w:r>
-        <w:t xml:space="preserve"> </w:t>
-      </w:r>
-      <w:r>
-        <w:t xml:space="preserve">Spencer (2021)</w:t>
-      </w:r>
-      <w:r>
-        <w:t xml:space="preserve"> </w:t>
-      </w:r>
-      <w:r>
-        <w:t xml:space="preserve">agrees with intuition here.</w:t>
       </w:r>
     </w:p>
   </w:footnote>
   <w:footnote w:id="188">
+    <w:p>
+      <w:pPr>
+        <w:pStyle w:val="FootnoteText"/>
+      </w:pPr>
+      <w:r>
+        <w:rPr>
+          <w:rStyle w:val="FootnoteReference"/>
+        </w:rPr>
+        <w:footnoteRef/>
+      </w:r>
+      <w:r>
+        <w:t xml:space="preserve"> </w:t>
+      </w:r>
+      <w:r>
+        <w:t xml:space="preserve">The theory offered in</w:t>
+      </w:r>
+      <w:r>
+        <w:t xml:space="preserve"> </w:t>
+      </w:r>
+      <w:r>
+        <w:t xml:space="preserve">Spencer (2021)</w:t>
+      </w:r>
+      <w:r>
+        <w:t xml:space="preserve"> </w:t>
+      </w:r>
+      <w:r>
+        <w:t xml:space="preserve">agrees with intuition here.</w:t>
+      </w:r>
+    </w:p>
+  </w:footnote>
+  <w:footnote w:id="191">
     <w:p>
       <w:pPr>
         <w:pStyle w:val="FootnoteText"/>
@@ -39971,7 +40021,7 @@
       </w:r>
     </w:p>
   </w:footnote>
-  <w:footnote w:id="189">
+  <w:footnote w:id="192">
     <w:p>
       <w:pPr>
         <w:pStyle w:val="FootnoteText"/>
@@ -40006,56 +40056,6 @@
       </w:r>
       <w:r>
         <w:t xml:space="preserve">.</w:t>
-      </w:r>
-    </w:p>
-  </w:footnote>
-  <w:footnote w:id="190">
-    <w:p>
-      <w:pPr>
-        <w:pStyle w:val="FootnoteText"/>
-      </w:pPr>
-      <w:r>
-        <w:rPr>
-          <w:rStyle w:val="FootnoteReference"/>
-        </w:rPr>
-        <w:footnoteRef/>
-      </w:r>
-      <w:r>
-        <w:t xml:space="preserve"> </w:t>
-      </w:r>
-      <w:r>
-        <w:t xml:space="preserve">See also</w:t>
-      </w:r>
-      <w:r>
-        <w:t xml:space="preserve"> </w:t>
-      </w:r>
-      <w:r>
-        <w:t xml:space="preserve">Heinzelmann (n.d.)</w:t>
-      </w:r>
-      <w:r>
-        <w:t xml:space="preserve"> </w:t>
-      </w:r>
-      <w:r>
-        <w:t xml:space="preserve">for a different set of reasons to be sceptical that there is a notion of coherence that can do the work its philosophical defenders want.</w:t>
-      </w:r>
-    </w:p>
-  </w:footnote>
-  <w:footnote w:id="192">
-    <w:p>
-      <w:pPr>
-        <w:pStyle w:val="FootnoteText"/>
-      </w:pPr>
-      <w:r>
-        <w:rPr>
-          <w:rStyle w:val="FootnoteReference"/>
-        </w:rPr>
-        <w:footnoteRef/>
-      </w:r>
-      <w:r>
-        <w:t xml:space="preserve"> </w:t>
-      </w:r>
-      <w:r>
-        <w:t xml:space="preserve">That is, what Chooser will do if Heads, and what they will do if Tails.</w:t>
       </w:r>
     </w:p>
   </w:footnote>
@@ -40074,11 +40074,61 @@
         <w:t xml:space="preserve"> </w:t>
       </w:r>
       <w:r>
+        <w:t xml:space="preserve">See also</w:t>
+      </w:r>
+      <w:r>
+        <w:t xml:space="preserve"> </w:t>
+      </w:r>
+      <w:r>
+        <w:t xml:space="preserve">Heinzelmann (n.d.)</w:t>
+      </w:r>
+      <w:r>
+        <w:t xml:space="preserve"> </w:t>
+      </w:r>
+      <w:r>
+        <w:t xml:space="preserve">for a different set of reasons to be sceptical that there is a notion of coherence that can do the work its philosophical defenders want.</w:t>
+      </w:r>
+    </w:p>
+  </w:footnote>
+  <w:footnote w:id="195">
+    <w:p>
+      <w:pPr>
+        <w:pStyle w:val="FootnoteText"/>
+      </w:pPr>
+      <w:r>
+        <w:rPr>
+          <w:rStyle w:val="FootnoteReference"/>
+        </w:rPr>
+        <w:footnoteRef/>
+      </w:r>
+      <w:r>
+        <w:t xml:space="preserve"> </w:t>
+      </w:r>
+      <w:r>
+        <w:t xml:space="preserve">That is, what Chooser will do if Heads, and what they will do if Tails.</w:t>
+      </w:r>
+    </w:p>
+  </w:footnote>
+  <w:footnote w:id="196">
+    <w:p>
+      <w:pPr>
+        <w:pStyle w:val="FootnoteText"/>
+      </w:pPr>
+      <w:r>
+        <w:rPr>
+          <w:rStyle w:val="FootnoteReference"/>
+        </w:rPr>
+        <w:footnoteRef/>
+      </w:r>
+      <w:r>
+        <w:t xml:space="preserve"> </w:t>
+      </w:r>
+      <w:r>
         <w:t xml:space="preserve">If both are equally likely, Demon will flip a fair coin and say how it lands.</w:t>
       </w:r>
     </w:p>
   </w:footnote>
-  <w:footnote w:id="199">
+  <w:footnote w:id="202">
     <w:p>
       <w:pPr>
         <w:pStyle w:val="FootnoteText"/>
@@ -40114,7 +40164,7 @@
       </w:r>
     </w:p>
   </w:footnote>
-  <w:footnote w:id="203">
+  <w:footnote w:id="206">
     <w:p>
       <w:pPr>
         <w:pStyle w:val="FootnoteText"/>
@@ -40142,7 +40192,7 @@
       </w:r>
     </w:p>
   </w:footnote>
-  <w:footnote w:id="205">
+  <w:footnote w:id="208">
     <w:p>
       <w:pPr>
         <w:pStyle w:val="FootnoteText"/>
@@ -40170,7 +40220,7 @@
       </w:r>
     </w:p>
   </w:footnote>
-  <w:footnote w:id="213">
+  <w:footnote w:id="216">
     <w:p>
       <w:pPr>
         <w:pStyle w:val="FootnoteText"/>

</xml_diff>